<commit_message>
Fixed 2nd delivery. 3rd delivery use case missing text only
</commit_message>
<xml_diff>
--- a/entrega-3/AMS_Relatorio3.docx
+++ b/entrega-3/AMS_Relatorio3.docx
@@ -3440,14 +3440,12 @@
     </w:p>
     <w:p>
       <w:pPr>
-        <w:ind w:left="432"/>
-        <w:jc w:val="center"/>
-      </w:pPr>
-    </w:p>
-    <w:p>
-      <w:pPr>
-        <w:ind w:left="432"/>
-        <w:jc w:val="center"/>
+        <w:pStyle w:val="Cabealho21"/>
+        <w:numPr>
+          <w:ilvl w:val="0"/>
+          <w:numId w:val="0"/>
+        </w:numPr>
+        <w:ind w:left="576" w:hanging="576"/>
       </w:pPr>
     </w:p>
     <w:p>
@@ -3542,31 +3540,6 @@
     </w:p>
     <w:p>
       <w:pPr>
-        <w:ind w:left="432"/>
-        <w:jc w:val="center"/>
-      </w:pPr>
-    </w:p>
-    <w:p>
-      <w:pPr>
-        <w:ind w:left="432"/>
-        <w:jc w:val="center"/>
-      </w:pPr>
-    </w:p>
-    <w:p>
-      <w:pPr>
-        <w:ind w:left="432"/>
-        <w:jc w:val="center"/>
-      </w:pPr>
-    </w:p>
-    <w:p>
-      <w:pPr>
-        <w:ind w:left="432"/>
-        <w:jc w:val="center"/>
-      </w:pPr>
-    </w:p>
-    <w:p/>
-    <w:p>
-      <w:pPr>
         <w:pStyle w:val="Cabealho11"/>
         <w:rPr>
           <w:lang w:val="en-US"/>
@@ -3577,6 +3550,7 @@
         <w:rPr>
           <w:lang w:val="en-US"/>
         </w:rPr>
+        <w:lastRenderedPageBreak/>
         <w:t>Sistema “Scan &amp; Print Operations” (SPO)</w:t>
       </w:r>
       <w:bookmarkEnd w:id="9"/>
@@ -3587,31 +3561,32 @@
       </w:pPr>
       <w:bookmarkStart w:id="10" w:name="_Toc443822463"/>
       <w:bookmarkStart w:id="11" w:name="_Toc443822188"/>
+      <w:r>
+        <w:t>Modelo de casos de utilização do sistema SPO</w:t>
+      </w:r>
+      <w:bookmarkEnd w:id="11"/>
+    </w:p>
+    <w:p>
+      <w:pPr>
+        <w:jc w:val="left"/>
+      </w:pPr>
       <w:r>
         <w:rPr>
           <w:noProof/>
           <w:lang w:val="en-US"/>
         </w:rPr>
         <w:drawing>
-          <wp:anchor distT="0" distB="0" distL="114300" distR="114300" simplePos="0" relativeHeight="251665408" behindDoc="1" locked="0" layoutInCell="1" allowOverlap="1" wp14:anchorId="2CD92449" wp14:editId="2151D31F">
+          <wp:anchor distT="0" distB="0" distL="114300" distR="114300" simplePos="0" relativeHeight="251665408" behindDoc="1" locked="0" layoutInCell="1" allowOverlap="1" wp14:anchorId="2CD92449" wp14:editId="71377DFE">
             <wp:simplePos x="0" y="0"/>
             <wp:positionH relativeFrom="page">
               <wp:align>center</wp:align>
             </wp:positionH>
             <wp:positionV relativeFrom="paragraph">
-              <wp:posOffset>442595</wp:posOffset>
+              <wp:posOffset>238760</wp:posOffset>
             </wp:positionV>
-            <wp:extent cx="6797040" cy="5486400"/>
-            <wp:effectExtent l="0" t="0" r="3810" b="0"/>
-            <wp:wrapTight wrapText="bothSides">
-              <wp:wrapPolygon edited="0">
-                <wp:start x="0" y="0"/>
-                <wp:lineTo x="0" y="21525"/>
-                <wp:lineTo x="21552" y="21525"/>
-                <wp:lineTo x="21552" y="0"/>
-                <wp:lineTo x="0" y="0"/>
-              </wp:wrapPolygon>
-            </wp:wrapTight>
+            <wp:extent cx="6896100" cy="6820535"/>
+            <wp:effectExtent l="0" t="0" r="0" b="0"/>
+            <wp:wrapSquare wrapText="bothSides"/>
             <wp:docPr id="28" name="Imagem 28"/>
             <wp:cNvGraphicFramePr>
               <a:graphicFrameLocks xmlns:a="http://schemas.openxmlformats.org/drawingml/2006/main" noChangeAspect="1"/>
@@ -3631,13 +3606,13 @@
                         </a:ext>
                       </a:extLst>
                     </a:blip>
-                    <a:srcRect l="2351" t="3813" r="2107" b="2582"/>
+                    <a:srcRect l="1574" t="3300" r="1713" b="1736"/>
                     <a:stretch/>
                   </pic:blipFill>
                   <pic:spPr bwMode="auto">
                     <a:xfrm>
                       <a:off x="0" y="0"/>
-                      <a:ext cx="6797040" cy="5486400"/>
+                      <a:ext cx="6896100" cy="6820535"/>
                     </a:xfrm>
                     <a:prstGeom prst="rect">
                       <a:avLst/>
@@ -3664,28 +3639,21 @@
         </w:drawing>
       </w:r>
       <w:r>
-        <w:t>Modelo de casos de utilização do sistema SPO</w:t>
-      </w:r>
-      <w:bookmarkEnd w:id="11"/>
-    </w:p>
-    <w:p>
-      <w:pPr>
-        <w:jc w:val="left"/>
-      </w:pPr>
-      <w:r>
         <w:br w:type="page"/>
       </w:r>
+      <w:bookmarkStart w:id="12" w:name="_GoBack"/>
+      <w:bookmarkEnd w:id="12"/>
     </w:p>
     <w:p>
       <w:pPr>
         <w:pStyle w:val="Cabealho21"/>
       </w:pPr>
-      <w:bookmarkStart w:id="12" w:name="_Toc443822189"/>
+      <w:bookmarkStart w:id="13" w:name="_Toc443822189"/>
       <w:r>
         <w:lastRenderedPageBreak/>
         <w:t>Caso de uso mais complexo</w:t>
       </w:r>
-      <w:bookmarkEnd w:id="12"/>
+      <w:bookmarkEnd w:id="13"/>
     </w:p>
     <w:tbl>
       <w:tblPr>
@@ -3792,11 +3760,27 @@
                 <w:b/>
               </w:rPr>
             </w:pPr>
-            <w:r>
-              <w:rPr>
-                <w:b/>
-              </w:rPr>
-              <w:t>Ator(es)</w:t>
+            <w:proofErr w:type="gramStart"/>
+            <w:r>
+              <w:rPr>
+                <w:b/>
+              </w:rPr>
+              <w:t>Ator(</w:t>
+            </w:r>
+            <w:proofErr w:type="spellStart"/>
+            <w:r>
+              <w:rPr>
+                <w:b/>
+              </w:rPr>
+              <w:t>es</w:t>
+            </w:r>
+            <w:proofErr w:type="spellEnd"/>
+            <w:proofErr w:type="gramEnd"/>
+            <w:r>
+              <w:rPr>
+                <w:b/>
+              </w:rPr>
+              <w:t>)</w:t>
             </w:r>
           </w:p>
         </w:tc>
@@ -3836,8 +3820,13 @@
             <w:tcW w:w="8073" w:type="dxa"/>
           </w:tcPr>
           <w:p>
-            <w:r>
-              <w:t>Este UC é despoletado após o utilizador apresentar o cartão RFID numa impressora.</w:t>
+            <w:proofErr w:type="gramStart"/>
+            <w:r>
+              <w:t>Este UC</w:t>
+            </w:r>
+            <w:proofErr w:type="gramEnd"/>
+            <w:r>
+              <w:t xml:space="preserve"> é despoletado após o utilizador apresentar o cartão RFID numa impressora.</w:t>
             </w:r>
           </w:p>
         </w:tc>
@@ -3875,11 +3864,19 @@
             <w:r>
               <w:t>2. O SPO consulta o sistema de Autorização centralizada do IST (</w:t>
             </w:r>
+            <w:proofErr w:type="spellStart"/>
             <w:r>
               <w:rPr>
                 <w:i/>
               </w:rPr>
-              <w:t xml:space="preserve">Include </w:t>
+              <w:t>Include</w:t>
+            </w:r>
+            <w:proofErr w:type="spellEnd"/>
+            <w:r>
+              <w:rPr>
+                <w:i/>
+              </w:rPr>
+              <w:t xml:space="preserve"> </w:t>
             </w:r>
             <w:r>
               <w:t>do ‘UC6 – Verificar identidade de um utilizador’)</w:t>
@@ -3898,7 +3895,21 @@
               <w:rPr>
                 <w:i/>
               </w:rPr>
-              <w:t>‘em sessão’</w:t>
+              <w:t xml:space="preserve">‘em </w:t>
+            </w:r>
+            <w:proofErr w:type="gramStart"/>
+            <w:r>
+              <w:rPr>
+                <w:i/>
+              </w:rPr>
+              <w:t>sessão</w:t>
+            </w:r>
+            <w:proofErr w:type="gramEnd"/>
+            <w:r>
+              <w:rPr>
+                <w:i/>
+              </w:rPr>
+              <w:t>’</w:t>
             </w:r>
           </w:p>
           <w:p>
@@ -3965,12 +3976,28 @@
           </w:tcPr>
           <w:p>
             <w:r>
-              <w:t>4.1.1 Se após a identidade validada, já houver uma sessão do mesmo utilizador aberta na impressora, esta é fechada.</w:t>
-            </w:r>
-          </w:p>
-          <w:p>
-            <w:r>
-              <w:t>4.1.2. É criada uma nova sessão para o utilizador e o comportamento resume o esperado</w:t>
+              <w:t xml:space="preserve">4.1.1 Se após a identidade validada, já houver uma </w:t>
+            </w:r>
+            <w:proofErr w:type="gramStart"/>
+            <w:r>
+              <w:t>sessão</w:t>
+            </w:r>
+            <w:proofErr w:type="gramEnd"/>
+            <w:r>
+              <w:t xml:space="preserve"> do mesmo utilizador aberta na impressora, esta é fechada.</w:t>
+            </w:r>
+          </w:p>
+          <w:p>
+            <w:r>
+              <w:t xml:space="preserve">4.1.2. É criada uma nova </w:t>
+            </w:r>
+            <w:proofErr w:type="gramStart"/>
+            <w:r>
+              <w:t>sessão</w:t>
+            </w:r>
+            <w:proofErr w:type="gramEnd"/>
+            <w:r>
+              <w:t xml:space="preserve"> para o utilizador e o comportamento resume o esperado</w:t>
             </w:r>
           </w:p>
         </w:tc>
@@ -4001,7 +4028,15 @@
           </w:tcPr>
           <w:p>
             <w:r>
-              <w:t>2.1 Se no passo 2 a identidade não for validada com sucesso o SPO devolve uma resposta negativa à impressora e nada mais acontece (insucesso).</w:t>
+              <w:t xml:space="preserve">2.1 Se no </w:t>
+            </w:r>
+            <w:proofErr w:type="gramStart"/>
+            <w:r>
+              <w:t>passo</w:t>
+            </w:r>
+            <w:proofErr w:type="gramEnd"/>
+            <w:r>
+              <w:t xml:space="preserve"> 2 a identidade não for validada com sucesso o SPO devolve uma resposta negativa à impressora e nada mais acontece (insucesso).</w:t>
             </w:r>
           </w:p>
         </w:tc>
@@ -4026,7 +4061,15 @@
           </w:tcPr>
           <w:p>
             <w:r>
-              <w:t>4.2. Se após a identidade validada, já houver uma sessão aberta na impressora de outro utilizador, nada deve acontecer (insucesso).</w:t>
+              <w:t xml:space="preserve">4.2. Se após a identidade validada, já houver uma </w:t>
+            </w:r>
+            <w:proofErr w:type="gramStart"/>
+            <w:r>
+              <w:t>sessão</w:t>
+            </w:r>
+            <w:proofErr w:type="gramEnd"/>
+            <w:r>
+              <w:t xml:space="preserve"> aberta na impressora de outro utilizador, nada deve acontecer (insucesso).</w:t>
             </w:r>
           </w:p>
         </w:tc>
@@ -4041,11 +4084,11 @@
       <w:pPr>
         <w:pStyle w:val="Cabealho21"/>
       </w:pPr>
-      <w:bookmarkStart w:id="13" w:name="_Toc443822190"/>
+      <w:bookmarkStart w:id="14" w:name="_Toc443822190"/>
       <w:r>
         <w:t>Casos de uso simples</w:t>
       </w:r>
-      <w:bookmarkEnd w:id="13"/>
+      <w:bookmarkEnd w:id="14"/>
     </w:p>
     <w:tbl>
       <w:tblPr>
@@ -4089,8 +4132,13 @@
           </w:tcPr>
           <w:p>
             <w:r>
-              <w:t>UC1 - Armazenar trabalho</w:t>
-            </w:r>
+              <w:t xml:space="preserve">UC1 - Armazenar </w:t>
+            </w:r>
+            <w:proofErr w:type="gramStart"/>
+            <w:r>
+              <w:t>trabalho</w:t>
+            </w:r>
+            <w:proofErr w:type="gramEnd"/>
           </w:p>
         </w:tc>
       </w:tr>
@@ -4125,7 +4173,15 @@
               </w:rPr>
             </w:pPr>
             <w:r>
-              <w:t xml:space="preserve">O ator Utilizador, em qualquer momento, submete um trabalho para o sistema. O SPO armazena o trabalho após a confirmação de crédito disponível através de uma função de crédito. Este Caso de Uso pode ser estendido conforme a proveniência do trabalho a submeter. Caso a função de crédito indique a falta de crédito o trabalho não é armazenado, terminando o UC com insucesso. </w:t>
+              <w:t xml:space="preserve">O ator Utilizador, em qualquer momento, submete um trabalho para o sistema. O SPO armazena o trabalho após a confirmação de crédito disponível através de uma função de crédito. Este Caso de Uso pode ser estendido conforme a proveniência do trabalho a submeter. Caso a função de crédito indique a falta de crédito o trabalho não é armazenado, terminando </w:t>
+            </w:r>
+            <w:proofErr w:type="gramStart"/>
+            <w:r>
+              <w:t>o UC</w:t>
+            </w:r>
+            <w:proofErr w:type="gramEnd"/>
+            <w:r>
+              <w:t xml:space="preserve"> com insucesso. </w:t>
             </w:r>
           </w:p>
         </w:tc>
@@ -4174,8 +4230,21 @@
           </w:tcPr>
           <w:p>
             <w:r>
-              <w:t>UC2 - Submeter trabalho scanneado</w:t>
-            </w:r>
+              <w:t xml:space="preserve">UC2 - Submeter </w:t>
+            </w:r>
+            <w:proofErr w:type="gramStart"/>
+            <w:r>
+              <w:t>trabalho</w:t>
+            </w:r>
+            <w:proofErr w:type="gramEnd"/>
+            <w:r>
+              <w:t xml:space="preserve"> </w:t>
+            </w:r>
+            <w:proofErr w:type="spellStart"/>
+            <w:r>
+              <w:t>scanneado</w:t>
+            </w:r>
+            <w:proofErr w:type="spellEnd"/>
           </w:p>
         </w:tc>
       </w:tr>
@@ -4205,7 +4274,31 @@
           </w:tcPr>
           <w:p>
             <w:r>
-              <w:t>Caso um Utilizador se encontre em sessão o ator principal Impressora submete no SPO um trabalho scanneado localmente pelo ator secundário Utilizador. Este trabalho é depois armazenando no SPO conforme a execução normal do UC1 que este UC estende.</w:t>
+              <w:t xml:space="preserve">Caso um Utilizador se encontre em </w:t>
+            </w:r>
+            <w:proofErr w:type="gramStart"/>
+            <w:r>
+              <w:t>sessão</w:t>
+            </w:r>
+            <w:proofErr w:type="gramEnd"/>
+            <w:r>
+              <w:t xml:space="preserve"> o ator principal Impressora submete no SPO um trabalho </w:t>
+            </w:r>
+            <w:proofErr w:type="spellStart"/>
+            <w:r>
+              <w:t>scanneado</w:t>
+            </w:r>
+            <w:proofErr w:type="spellEnd"/>
+            <w:r>
+              <w:t xml:space="preserve"> localmente pelo ator secundário Utilizador. Este trabalho é depois armazenando no SPO conforme a execução normal do UC1 que </w:t>
+            </w:r>
+            <w:proofErr w:type="gramStart"/>
+            <w:r>
+              <w:t>este UC</w:t>
+            </w:r>
+            <w:proofErr w:type="gramEnd"/>
+            <w:r>
+              <w:t xml:space="preserve"> estende.</w:t>
             </w:r>
           </w:p>
         </w:tc>
@@ -4291,7 +4384,47 @@
           </w:tcPr>
           <w:p>
             <w:r>
-              <w:t>Caso um Utilizador se encontre em sessão o ator principal Impressora requesita um dos trabalhos da lista de trabalhos do ator secundário Utilizador ao SPO para impressão. O SPO calcula um custo de impressão e verifica se o utilizador tem crédito disponível, procedendo ao debito no Centro de Custo e devolvendo o trabalho requisitado à impressora. Caso o utilizador não tenho o crédito necessário o SPO contacta o responsável de centro de custo para obter autorização extraordinária (UC9). Se esta não for dada o UC termina com insucesso.</w:t>
+              <w:t xml:space="preserve">Caso um Utilizador se encontre em </w:t>
+            </w:r>
+            <w:proofErr w:type="gramStart"/>
+            <w:r>
+              <w:t>sessão</w:t>
+            </w:r>
+            <w:proofErr w:type="gramEnd"/>
+            <w:r>
+              <w:t xml:space="preserve"> o ator principal Impressora </w:t>
+            </w:r>
+            <w:proofErr w:type="spellStart"/>
+            <w:r>
+              <w:t>requesita</w:t>
+            </w:r>
+            <w:proofErr w:type="spellEnd"/>
+            <w:r>
+              <w:t xml:space="preserve"> um dos trabalhos da lista de trabalhos do ator secundário Utilizador ao SPO para impressão. O SPO calcula um custo de impressão e verifica se o utilizador tem crédito disponível, procedendo ao </w:t>
+            </w:r>
+            <w:proofErr w:type="gramStart"/>
+            <w:r>
+              <w:t>debito</w:t>
+            </w:r>
+            <w:proofErr w:type="gramEnd"/>
+            <w:r>
+              <w:t xml:space="preserve"> no Centro de Custo e devolvendo o trabalho requisitado à impressora. </w:t>
+            </w:r>
+            <w:proofErr w:type="gramStart"/>
+            <w:r>
+              <w:t>Caso o utilizador não tenho</w:t>
+            </w:r>
+            <w:proofErr w:type="gramEnd"/>
+            <w:r>
+              <w:t xml:space="preserve"> o crédito necessário o SPO contacta o responsável de centro de custo para obter autorização extraordinária (UC9). Se esta não for dada </w:t>
+            </w:r>
+            <w:proofErr w:type="gramStart"/>
+            <w:r>
+              <w:t>o UC</w:t>
+            </w:r>
+            <w:proofErr w:type="gramEnd"/>
+            <w:r>
+              <w:t xml:space="preserve"> termina com insucesso.</w:t>
             </w:r>
           </w:p>
         </w:tc>
@@ -4340,8 +4473,13 @@
           </w:tcPr>
           <w:p>
             <w:r>
-              <w:t>UC5 – Reportar problema interno</w:t>
-            </w:r>
+              <w:t xml:space="preserve">UC5 – Reportar problema </w:t>
+            </w:r>
+            <w:proofErr w:type="gramStart"/>
+            <w:r>
+              <w:t>interno</w:t>
+            </w:r>
+            <w:proofErr w:type="gramEnd"/>
           </w:p>
         </w:tc>
       </w:tr>
@@ -4531,7 +4669,7 @@
           </w:tcPr>
           <w:p>
             <w:r>
-              <w:t>O ator Operador, quando necessário, despoleta uma encomenda de consumíveis no SPO. O SPO procede a realizar essa encomenda imediatamente.</w:t>
+              <w:t>O ator Operador, quando necessário, despoleta uma encomenda de consumíveis no SPO. O SPO procede a realizar essa encomenda imediatamente. Esta ação ocorre após uma notificação do Operador do problema durante um registo de consumos da impressora (UC8).</w:t>
             </w:r>
           </w:p>
         </w:tc>
@@ -4565,7 +4703,6 @@
               <w:rPr>
                 <w:b/>
               </w:rPr>
-              <w:lastRenderedPageBreak/>
               <w:t>Identificador</w:t>
             </w:r>
             <w:r>
@@ -4613,7 +4750,41 @@
           </w:tcPr>
           <w:p>
             <w:r>
-              <w:t>O ator Operador regista no sistema SPO o reabastecimento de consumíveis de uma determinada impressora.</w:t>
+              <w:t xml:space="preserve">O ator Operador regista no sistema SPO o reabastecimento de consumíveis de uma determinada impressora. Caso a impressora detete um problema, nomeadamente falta de </w:t>
+            </w:r>
+            <w:r>
+              <w:t>consumíveis</w:t>
+            </w:r>
+            <w:r>
+              <w:t>, despoleta o UC7 no sistema (</w:t>
+            </w:r>
+            <w:proofErr w:type="spellStart"/>
+            <w:r>
+              <w:rPr>
+                <w:i/>
+              </w:rPr>
+              <w:t>extension</w:t>
+            </w:r>
+            <w:proofErr w:type="spellEnd"/>
+            <w:r>
+              <w:rPr>
+                <w:i/>
+              </w:rPr>
+              <w:t xml:space="preserve"> </w:t>
+            </w:r>
+            <w:proofErr w:type="spellStart"/>
+            <w:r>
+              <w:rPr>
+                <w:i/>
+              </w:rPr>
+              <w:t>point</w:t>
+            </w:r>
+            <w:proofErr w:type="spellEnd"/>
+            <w:r>
+              <w:rPr>
+                <w:i/>
+              </w:rPr>
+              <w:t>: UC7)</w:t>
             </w:r>
           </w:p>
         </w:tc>
@@ -4780,6 +4951,87 @@
       </w:tr>
     </w:tbl>
     <w:p/>
+    <w:tbl>
+      <w:tblPr>
+        <w:tblStyle w:val="Tabelacomgrelha"/>
+        <w:tblW w:w="0" w:type="auto"/>
+        <w:tblLook w:val="04A0" w:firstRow="1" w:lastRow="0" w:firstColumn="1" w:lastColumn="0" w:noHBand="0" w:noVBand="1"/>
+      </w:tblPr>
+      <w:tblGrid>
+        <w:gridCol w:w="2065"/>
+        <w:gridCol w:w="8130"/>
+      </w:tblGrid>
+      <w:tr>
+        <w:tc>
+          <w:tcPr>
+            <w:tcW w:w="2065" w:type="dxa"/>
+          </w:tcPr>
+          <w:p>
+            <w:pPr>
+              <w:jc w:val="left"/>
+              <w:rPr>
+                <w:b/>
+              </w:rPr>
+            </w:pPr>
+            <w:r>
+              <w:rPr>
+                <w:b/>
+              </w:rPr>
+              <w:t>Identificador</w:t>
+            </w:r>
+            <w:r>
+              <w:rPr>
+                <w:b/>
+              </w:rPr>
+              <w:t xml:space="preserve"> - Nome</w:t>
+            </w:r>
+          </w:p>
+        </w:tc>
+        <w:tc>
+          <w:tcPr>
+            <w:tcW w:w="8130" w:type="dxa"/>
+          </w:tcPr>
+          <w:p>
+            <w:r>
+              <w:t>UC11 – Receber notificação de impressão</w:t>
+            </w:r>
+          </w:p>
+        </w:tc>
+      </w:tr>
+      <w:tr>
+        <w:tc>
+          <w:tcPr>
+            <w:tcW w:w="2065" w:type="dxa"/>
+          </w:tcPr>
+          <w:p>
+            <w:pPr>
+              <w:jc w:val="left"/>
+              <w:rPr>
+                <w:b/>
+              </w:rPr>
+            </w:pPr>
+            <w:r>
+              <w:rPr>
+                <w:b/>
+              </w:rPr>
+              <w:t>Descrição</w:t>
+            </w:r>
+          </w:p>
+        </w:tc>
+        <w:tc>
+          <w:tcPr>
+            <w:tcW w:w="8130" w:type="dxa"/>
+          </w:tcPr>
+          <w:p>
+            <w:r>
+              <w:t>O ator Utilizador e Responsável do Centro de Custo associado ao Utilizador recebem uma notificação de impressão sempre que o utilizador imprime um trabalho numa impressora.</w:t>
+            </w:r>
+          </w:p>
+        </w:tc>
+      </w:tr>
+    </w:tbl>
+    <w:p/>
+    <w:p/>
     <w:p>
       <w:pPr>
         <w:jc w:val="left"/>
@@ -4795,12 +5047,12 @@
       <w:pPr>
         <w:pStyle w:val="Cabealho21"/>
       </w:pPr>
-      <w:bookmarkStart w:id="14" w:name="_Toc443822191"/>
+      <w:bookmarkStart w:id="15" w:name="_Toc443822191"/>
       <w:r>
         <w:lastRenderedPageBreak/>
         <w:t>Modelo de domínio do sistema SPM</w:t>
       </w:r>
-      <w:bookmarkEnd w:id="14"/>
+      <w:bookmarkEnd w:id="15"/>
     </w:p>
     <w:p>
       <w:pPr>
@@ -4882,15 +5134,17 @@
           </wp:anchor>
         </w:drawing>
       </w:r>
+      <w:proofErr w:type="gramStart"/>
       <w:r>
         <w:t>f</w:t>
       </w:r>
+      <w:proofErr w:type="gramEnd"/>
     </w:p>
     <w:p>
       <w:pPr>
         <w:pStyle w:val="Cabealho21"/>
       </w:pPr>
-      <w:bookmarkStart w:id="15" w:name="_Toc443822192"/>
+      <w:bookmarkStart w:id="16" w:name="_Toc443822192"/>
       <w:r>
         <w:rPr>
           <w:noProof/>
@@ -4966,7 +5220,7 @@
       <w:r>
         <w:t>Diagrama de sequência em que uma impressora executa uma impressão a pedido de um utilizador</w:t>
       </w:r>
-      <w:bookmarkEnd w:id="15"/>
+      <w:bookmarkEnd w:id="16"/>
     </w:p>
     <w:p>
       <w:pPr>
@@ -4984,7 +5238,7 @@
       <w:pPr>
         <w:pStyle w:val="Cabealho21"/>
       </w:pPr>
-      <w:bookmarkStart w:id="16" w:name="_Toc443822193"/>
+      <w:bookmarkStart w:id="17" w:name="_Toc443822193"/>
       <w:r>
         <w:rPr>
           <w:noProof/>
@@ -5060,7 +5314,7 @@
       <w:r>
         <w:t>Diagrama de atividades para a remoção de um trabalho de um utilizador</w:t>
       </w:r>
-      <w:bookmarkEnd w:id="16"/>
+      <w:bookmarkEnd w:id="17"/>
     </w:p>
     <w:p>
       <w:pPr>
@@ -5079,7 +5333,7 @@
       <w:pPr>
         <w:pStyle w:val="Cabealho21"/>
       </w:pPr>
-      <w:bookmarkStart w:id="17" w:name="_Toc443822194"/>
+      <w:bookmarkStart w:id="18" w:name="_Toc443822194"/>
       <w:r>
         <w:rPr>
           <w:noProof/>
@@ -5152,7 +5406,7 @@
       <w:r>
         <w:t>Diagrama de máquina de estados do ciclo de vida de uma impressor</w:t>
       </w:r>
-      <w:bookmarkEnd w:id="17"/>
+      <w:bookmarkEnd w:id="18"/>
       <w:r>
         <w:t>a</w:t>
       </w:r>
@@ -5266,11 +5520,11 @@
       <w:pPr>
         <w:pStyle w:val="Cabealho21"/>
       </w:pPr>
-      <w:bookmarkStart w:id="18" w:name="_Toc443822464"/>
+      <w:bookmarkStart w:id="19" w:name="_Toc443822464"/>
       <w:r>
         <w:t>Diagrama de instalação do sistema SPM</w:t>
       </w:r>
-      <w:bookmarkEnd w:id="18"/>
+      <w:bookmarkEnd w:id="19"/>
     </w:p>
     <w:p>
       <w:pPr>
@@ -5353,7 +5607,7 @@
           <w:lang w:val="en-US"/>
         </w:rPr>
       </w:pPr>
-      <w:bookmarkStart w:id="19" w:name="_Toc443822465"/>
+      <w:bookmarkStart w:id="20" w:name="_Toc443822465"/>
       <w:r>
         <w:rPr>
           <w:lang w:val="en-US"/>
@@ -5378,17 +5632,17 @@
         </w:rPr>
         <w:t>)</w:t>
       </w:r>
-      <w:bookmarkEnd w:id="19"/>
+      <w:bookmarkEnd w:id="20"/>
     </w:p>
     <w:p>
       <w:pPr>
         <w:pStyle w:val="Cabealho21"/>
       </w:pPr>
-      <w:bookmarkStart w:id="20" w:name="_Toc443822466"/>
+      <w:bookmarkStart w:id="21" w:name="_Toc443822466"/>
       <w:r>
         <w:t>Diagrama de Casos de Uso</w:t>
       </w:r>
-      <w:bookmarkEnd w:id="20"/>
+      <w:bookmarkEnd w:id="21"/>
     </w:p>
     <w:p>
       <w:pPr>
@@ -5400,10 +5654,18 @@
           <w:lang w:val="en-US"/>
         </w:rPr>
         <w:drawing>
-          <wp:inline distT="0" distB="0" distL="0" distR="0" wp14:anchorId="65919F8B" wp14:editId="5FFE2B1A">
-            <wp:extent cx="1122630" cy="889603"/>
-            <wp:effectExtent l="0" t="0" r="1905" b="6350"/>
-            <wp:docPr id="21" name="Imagem 21" descr="https://encrypted-tbn1.gstatic.com/images?q=tbn:ANd9GcToCIQJcNsmQjdii57mK-SCgrYJIXWOCdS6jZYlqOSsNgOiWyEl"/>
+          <wp:anchor distT="0" distB="0" distL="114300" distR="114300" simplePos="0" relativeHeight="251669504" behindDoc="0" locked="0" layoutInCell="1" allowOverlap="1" wp14:anchorId="0CBDFBE8" wp14:editId="65B2CA60">
+            <wp:simplePos x="0" y="0"/>
+            <wp:positionH relativeFrom="page">
+              <wp:align>center</wp:align>
+            </wp:positionH>
+            <wp:positionV relativeFrom="paragraph">
+              <wp:posOffset>356870</wp:posOffset>
+            </wp:positionV>
+            <wp:extent cx="6731000" cy="5257800"/>
+            <wp:effectExtent l="0" t="0" r="0" b="0"/>
+            <wp:wrapSquare wrapText="bothSides"/>
+            <wp:docPr id="29" name="Imagem 29"/>
             <wp:cNvGraphicFramePr>
               <a:graphicFrameLocks xmlns:a="http://schemas.openxmlformats.org/drawingml/2006/main" noChangeAspect="1"/>
             </wp:cNvGraphicFramePr>
@@ -5411,12 +5673,10 @@
               <a:graphicData uri="http://schemas.openxmlformats.org/drawingml/2006/picture">
                 <pic:pic xmlns:pic="http://schemas.openxmlformats.org/drawingml/2006/picture">
                   <pic:nvPicPr>
-                    <pic:cNvPr id="0" name="Picture 25" descr="https://encrypted-tbn1.gstatic.com/images?q=tbn:ANd9GcToCIQJcNsmQjdii57mK-SCgrYJIXWOCdS6jZYlqOSsNgOiWyEl"/>
-                    <pic:cNvPicPr>
-                      <a:picLocks noChangeAspect="1" noChangeArrowheads="1"/>
-                    </pic:cNvPicPr>
+                    <pic:cNvPr id="29" name="spl.bmp"/>
+                    <pic:cNvPicPr/>
                   </pic:nvPicPr>
-                  <pic:blipFill>
+                  <pic:blipFill rotWithShape="1">
                     <a:blip r:embed="rId23">
                       <a:extLst>
                         <a:ext uri="{28A0092B-C50C-407E-A947-70E740481C1C}">
@@ -5424,30 +5684,36 @@
                         </a:ext>
                       </a:extLst>
                     </a:blip>
-                    <a:srcRect/>
-                    <a:stretch>
-                      <a:fillRect/>
-                    </a:stretch>
+                    <a:srcRect l="1991" t="4078" r="1849" b="2305"/>
+                    <a:stretch/>
                   </pic:blipFill>
                   <pic:spPr bwMode="auto">
                     <a:xfrm>
                       <a:off x="0" y="0"/>
-                      <a:ext cx="1128876" cy="894552"/>
+                      <a:ext cx="6731000" cy="5257800"/>
                     </a:xfrm>
-                    <a:prstGeom prst="ellipse">
+                    <a:prstGeom prst="rect">
                       <a:avLst/>
                     </a:prstGeom>
                     <a:ln>
                       <a:noFill/>
                     </a:ln>
-                    <a:effectLst>
-                      <a:softEdge rad="112500"/>
-                    </a:effectLst>
+                    <a:extLst>
+                      <a:ext uri="{53640926-AAD7-44D8-BBD7-CCE9431645EC}">
+                        <a14:shadowObscured xmlns:a14="http://schemas.microsoft.com/office/drawing/2010/main"/>
+                      </a:ext>
+                    </a:extLst>
                   </pic:spPr>
                 </pic:pic>
               </a:graphicData>
             </a:graphic>
-          </wp:inline>
+            <wp14:sizeRelH relativeFrom="page">
+              <wp14:pctWidth>0</wp14:pctWidth>
+            </wp14:sizeRelH>
+            <wp14:sizeRelV relativeFrom="page">
+              <wp14:pctHeight>0</wp14:pctHeight>
+            </wp14:sizeRelV>
+          </wp:anchor>
         </w:drawing>
       </w:r>
     </w:p>
@@ -5468,11 +5734,18 @@
       <w:pPr>
         <w:pStyle w:val="Cabealho21"/>
       </w:pPr>
-      <w:bookmarkStart w:id="21" w:name="_Toc443822467"/>
       <w:r>
         <w:t>Caso de uso mais complexo</w:t>
       </w:r>
-      <w:bookmarkEnd w:id="21"/>
+    </w:p>
+    <w:p>
+      <w:pPr>
+        <w:pStyle w:val="Cabealho21"/>
+        <w:numPr>
+          <w:ilvl w:val="0"/>
+          <w:numId w:val="0"/>
+        </w:numPr>
+      </w:pPr>
     </w:p>
     <w:tbl>
       <w:tblPr>
@@ -5516,7 +5789,7 @@
           </w:tcPr>
           <w:p>
             <w:r>
-              <w:t>UC1 – Comprar batatas fritas …</w:t>
+              <w:t>UC2 – Autenticar-se</w:t>
             </w:r>
           </w:p>
         </w:tc>
@@ -5547,34 +5820,33 @@
           </w:tcPr>
           <w:p>
             <w:r>
-              <w:rPr>
-                <w:i/>
-                <w:highlight w:val="yellow"/>
-              </w:rPr>
-              <w:t xml:space="preserve">…descrever desta forma </w:t>
-            </w:r>
-            <w:r>
-              <w:rPr>
-                <w:i/>
-                <w:highlight w:val="yellow"/>
-              </w:rPr>
-              <w:t>estruturada o caso de uso mais complexo</w:t>
-            </w:r>
-            <w:r>
-              <w:rPr>
-                <w:i/>
-                <w:highlight w:val="yellow"/>
-              </w:rPr>
-              <w:t>…</w:t>
-            </w:r>
-            <w:r>
-              <w:rPr>
-                <w:i/>
-              </w:rPr>
-              <w:t xml:space="preserve"> </w:t>
-            </w:r>
-            <w:r>
-              <w:t>O sistema fornece batatas fritas a pedido do cliente…</w:t>
+              <w:t>O</w:t>
+            </w:r>
+            <w:r>
+              <w:t xml:space="preserve"> a</w:t>
+            </w:r>
+            <w:r>
+              <w:t xml:space="preserve">tor </w:t>
+            </w:r>
+            <w:r>
+              <w:t>U</w:t>
+            </w:r>
+            <w:r>
+              <w:t xml:space="preserve">tilizador </w:t>
+            </w:r>
+            <w:r>
+              <w:t xml:space="preserve">identifica-se no SPL através de um cartão RFID, </w:t>
+            </w:r>
+            <w:r>
+              <w:t xml:space="preserve">sendo colocado em </w:t>
+            </w:r>
+            <w:proofErr w:type="gramStart"/>
+            <w:r>
+              <w:t>sessão</w:t>
+            </w:r>
+            <w:proofErr w:type="gramEnd"/>
+            <w:r>
+              <w:t xml:space="preserve"> na impressora em questão</w:t>
             </w:r>
           </w:p>
         </w:tc>
@@ -5591,11 +5863,27 @@
                 <w:b/>
               </w:rPr>
             </w:pPr>
-            <w:r>
-              <w:rPr>
-                <w:b/>
-              </w:rPr>
-              <w:t>Ator(es)</w:t>
+            <w:proofErr w:type="gramStart"/>
+            <w:r>
+              <w:rPr>
+                <w:b/>
+              </w:rPr>
+              <w:t>Ator(</w:t>
+            </w:r>
+            <w:proofErr w:type="spellStart"/>
+            <w:r>
+              <w:rPr>
+                <w:b/>
+              </w:rPr>
+              <w:t>es</w:t>
+            </w:r>
+            <w:proofErr w:type="spellEnd"/>
+            <w:proofErr w:type="gramEnd"/>
+            <w:r>
+              <w:rPr>
+                <w:b/>
+              </w:rPr>
+              <w:t>)</w:t>
             </w:r>
           </w:p>
         </w:tc>
@@ -5605,7 +5893,7 @@
           </w:tcPr>
           <w:p>
             <w:r>
-              <w:t>Cliente (principal); Cozinheiro (secundário)</w:t>
+              <w:t>Impressora (principal); Utilizador (secundário)</w:t>
             </w:r>
           </w:p>
         </w:tc>
@@ -5635,8 +5923,19 @@
             <w:tcW w:w="8073" w:type="dxa"/>
           </w:tcPr>
           <w:p>
-            <w:r>
-              <w:t>Este UC só está acessível aos fins de semana</w:t>
+            <w:proofErr w:type="gramStart"/>
+            <w:r>
+              <w:t>Este UC</w:t>
+            </w:r>
+            <w:proofErr w:type="gramEnd"/>
+            <w:r>
+              <w:t xml:space="preserve"> começa</w:t>
+            </w:r>
+            <w:r>
+              <w:t xml:space="preserve"> após o utilizador apresenta</w:t>
+            </w:r>
+            <w:r>
+              <w:t>r o cartão RFID numa impressora, sem nenhuma pré-condição</w:t>
             </w:r>
           </w:p>
         </w:tc>
@@ -5667,22 +5966,80 @@
           </w:tcPr>
           <w:p>
             <w:r>
-              <w:t>1. Cliente indica a quantidade de batatas desejadas</w:t>
-            </w:r>
-          </w:p>
-          <w:p>
-            <w:r>
-              <w:t>2. Sistema confirma se tem disponível a quantidade desejada e apresenta o custo ao cliente</w:t>
-            </w:r>
-          </w:p>
-          <w:p>
-            <w:r>
-              <w:t>3. Cliente paga</w:t>
-            </w:r>
-          </w:p>
-          <w:p>
-            <w:r>
-              <w:t>4. Sistema fornece as batatas</w:t>
+              <w:t xml:space="preserve">1. </w:t>
+            </w:r>
+            <w:r>
+              <w:t>O utilizador apresenta o cartão RFID no leitor RFID da impressora, iniciado o processo de autenticação</w:t>
+            </w:r>
+          </w:p>
+          <w:p>
+            <w:pPr>
+              <w:rPr>
+                <w:i/>
+              </w:rPr>
+            </w:pPr>
+            <w:r>
+              <w:t xml:space="preserve">2. </w:t>
+            </w:r>
+            <w:r>
+              <w:t>A impressora pede ao SPO para autenticar o utilizador</w:t>
+            </w:r>
+            <w:r>
+              <w:t xml:space="preserve"> despoletando o UC3</w:t>
+            </w:r>
+            <w:r>
+              <w:t xml:space="preserve">: </w:t>
+            </w:r>
+            <w:proofErr w:type="spellStart"/>
+            <w:r>
+              <w:rPr>
+                <w:i/>
+              </w:rPr>
+              <w:t>include</w:t>
+            </w:r>
+            <w:proofErr w:type="spellEnd"/>
+            <w:r>
+              <w:rPr>
+                <w:i/>
+              </w:rPr>
+              <w:t xml:space="preserve"> do UC3</w:t>
+            </w:r>
+          </w:p>
+          <w:p>
+            <w:r>
+              <w:t>3. A impressora recebe a lista de trabalhos</w:t>
+            </w:r>
+            <w:r>
+              <w:t xml:space="preserve"> armazenados</w:t>
+            </w:r>
+            <w:r>
+              <w:t xml:space="preserve"> do utilizador</w:t>
+            </w:r>
+            <w:r>
+              <w:t xml:space="preserve"> e ficando este </w:t>
+            </w:r>
+            <w:r>
+              <w:rPr>
+                <w:i/>
+              </w:rPr>
+              <w:t xml:space="preserve">‘em </w:t>
+            </w:r>
+            <w:proofErr w:type="gramStart"/>
+            <w:r>
+              <w:rPr>
+                <w:i/>
+              </w:rPr>
+              <w:t>sessão</w:t>
+            </w:r>
+            <w:proofErr w:type="gramEnd"/>
+            <w:r>
+              <w:rPr>
+                <w:i/>
+              </w:rPr>
+              <w:t>’</w:t>
+            </w:r>
+            <w:r>
+              <w:t xml:space="preserve"> no sistema, e autenticado na impressora</w:t>
             </w:r>
           </w:p>
         </w:tc>
@@ -5713,7 +6070,7 @@
           </w:tcPr>
           <w:p>
             <w:r>
-              <w:t>Diminuiu no sistema a quantidade de batatas disponíveis e aumentou a quantidade de dinheiro.</w:t>
+              <w:t>O utilizador passa a encontrar-se autenticado na impressora resultando na criação de uma Sessão correspondente</w:t>
             </w:r>
           </w:p>
         </w:tc>
@@ -5744,12 +6101,31 @@
           </w:tcPr>
           <w:p>
             <w:r>
-              <w:t xml:space="preserve">2.1.1. Se quantidade batatas é insuficiente, sistema faz soar alarme </w:t>
-            </w:r>
-          </w:p>
-          <w:p>
-            <w:r>
-              <w:t>2.1.2. Cozinheiro fornece batatas ao sistema</w:t>
+              <w:t>2</w:t>
+            </w:r>
+            <w:r>
+              <w:t xml:space="preserve">.1.1 Se após a identidade validada, já houver uma </w:t>
+            </w:r>
+            <w:proofErr w:type="gramStart"/>
+            <w:r>
+              <w:t>sessão</w:t>
+            </w:r>
+            <w:proofErr w:type="gramEnd"/>
+            <w:r>
+              <w:t xml:space="preserve"> do mesmo utilizador aberta na impressora, esta é fechada.</w:t>
+            </w:r>
+          </w:p>
+          <w:p>
+            <w:r>
+              <w:t xml:space="preserve">4.1.2. É criada uma nova </w:t>
+            </w:r>
+            <w:proofErr w:type="gramStart"/>
+            <w:r>
+              <w:t>sessão</w:t>
+            </w:r>
+            <w:proofErr w:type="gramEnd"/>
+            <w:r>
+              <w:t xml:space="preserve"> para o utilizador e o comportamento resume o esperado</w:t>
             </w:r>
           </w:p>
         </w:tc>
@@ -5780,12 +6156,15 @@
           </w:tcPr>
           <w:p>
             <w:r>
-              <w:t>2.1.2.1. Cozinheiro não fornece batatas ao sistema em menos de 10 minutos</w:t>
-            </w:r>
-          </w:p>
-          <w:p>
-            <w:r>
-              <w:t>2.1.2.1. Cozinheiro pede desculpa ao cliente (insucesso)</w:t>
+              <w:t xml:space="preserve">2.1 Se no </w:t>
+            </w:r>
+            <w:proofErr w:type="gramStart"/>
+            <w:r>
+              <w:t>passo</w:t>
+            </w:r>
+            <w:proofErr w:type="gramEnd"/>
+            <w:r>
+              <w:t xml:space="preserve"> 2 a identidade não for validada com sucesso o SPO devolve uma resposta negativa à impressora e nada mais acontece (insucesso).</w:t>
             </w:r>
           </w:p>
         </w:tc>
@@ -5810,7 +6189,15 @@
           </w:tcPr>
           <w:p>
             <w:r>
-              <w:t>3.1. Cliente não paga em 5 minutos (insucesso)</w:t>
+              <w:t xml:space="preserve">4.2. Se após a identidade validada, já houver uma </w:t>
+            </w:r>
+            <w:proofErr w:type="gramStart"/>
+            <w:r>
+              <w:t>sessão</w:t>
+            </w:r>
+            <w:proofErr w:type="gramEnd"/>
+            <w:r>
+              <w:t xml:space="preserve"> aberta na impressora de outro utilizador, nada deve acontecer (insucesso).</w:t>
             </w:r>
           </w:p>
         </w:tc>
@@ -5825,11 +6212,19 @@
       <w:pPr>
         <w:pStyle w:val="Cabealho21"/>
       </w:pPr>
-      <w:bookmarkStart w:id="22" w:name="_Toc443822468"/>
       <w:r>
         <w:t>Casos de uso simples</w:t>
       </w:r>
-      <w:bookmarkEnd w:id="22"/>
+    </w:p>
+    <w:p>
+      <w:pPr>
+        <w:pStyle w:val="Cabealho21"/>
+        <w:numPr>
+          <w:ilvl w:val="0"/>
+          <w:numId w:val="0"/>
+        </w:numPr>
+        <w:ind w:left="576"/>
+      </w:pPr>
     </w:p>
     <w:tbl>
       <w:tblPr>
@@ -5871,7 +6266,28 @@
           <w:tcPr>
             <w:tcW w:w="8073" w:type="dxa"/>
           </w:tcPr>
-          <w:p/>
+          <w:p>
+            <w:r>
+              <w:t xml:space="preserve">UC1 </w:t>
+            </w:r>
+            <w:r>
+              <w:t>–</w:t>
+            </w:r>
+            <w:r>
+              <w:t xml:space="preserve"> </w:t>
+            </w:r>
+            <w:r>
+              <w:t xml:space="preserve">Verificar </w:t>
+            </w:r>
+            <w:proofErr w:type="gramStart"/>
+            <w:r>
+              <w:t>sessão</w:t>
+            </w:r>
+            <w:proofErr w:type="gramEnd"/>
+            <w:r>
+              <w:t xml:space="preserve"> ativa de utilizador</w:t>
+            </w:r>
+          </w:p>
         </w:tc>
       </w:tr>
       <w:tr>
@@ -5901,30 +6317,19 @@
           <w:p>
             <w:pPr>
               <w:rPr>
-                <w:i/>
                 <w:highlight w:val="yellow"/>
               </w:rPr>
             </w:pPr>
             <w:r>
-              <w:rPr>
-                <w:i/>
-                <w:highlight w:val="yellow"/>
-              </w:rPr>
-              <w:t xml:space="preserve">…descrever desta forma simplificada cada um dos casos de uso internos (sem atores) ou com o máximo de </w:t>
-            </w:r>
-            <w:r>
-              <w:rPr>
-                <w:i/>
-                <w:highlight w:val="yellow"/>
-              </w:rPr>
-              <w:t>três</w:t>
-            </w:r>
-            <w:r>
-              <w:rPr>
-                <w:i/>
-                <w:highlight w:val="yellow"/>
-              </w:rPr>
-              <w:t xml:space="preserve"> interações…</w:t>
+              <w:t xml:space="preserve">O ator Utilizador, em qualquer momento, submete um trabalho para o sistema. O SPO armazena o trabalho após a confirmação de crédito disponível através de uma função de crédito. Este Caso de Uso pode ser estendido conforme a proveniência do trabalho a submeter. Caso a função de crédito indique a falta de crédito o trabalho não é armazenado, terminando </w:t>
+            </w:r>
+            <w:proofErr w:type="gramStart"/>
+            <w:r>
+              <w:t>o UC</w:t>
+            </w:r>
+            <w:proofErr w:type="gramEnd"/>
+            <w:r>
+              <w:t xml:space="preserve"> com insucesso. </w:t>
             </w:r>
           </w:p>
         </w:tc>
@@ -5973,7 +6378,27 @@
           </w:tcPr>
           <w:p>
             <w:r>
-              <w:t>UC33 – Desligar o sistema</w:t>
+              <w:t>UC3</w:t>
+            </w:r>
+            <w:r>
+              <w:t xml:space="preserve"> </w:t>
+            </w:r>
+            <w:r>
+              <w:t>–</w:t>
+            </w:r>
+            <w:r>
+              <w:t xml:space="preserve"> </w:t>
+            </w:r>
+            <w:r>
+              <w:t xml:space="preserve">Colocar utilizador em </w:t>
+            </w:r>
+            <w:proofErr w:type="gramStart"/>
+            <w:r>
+              <w:t>sessão</w:t>
+            </w:r>
+            <w:proofErr w:type="gramEnd"/>
+            <w:r>
+              <w:t xml:space="preserve"> na impressora</w:t>
             </w:r>
           </w:p>
         </w:tc>
@@ -6004,7 +6429,31 @@
           </w:tcPr>
           <w:p>
             <w:r>
-              <w:t>O cozinheiro pressiona no botão de “desligar” e o sistema desliga-se.</w:t>
+              <w:t xml:space="preserve">Caso um Utilizador se encontre em </w:t>
+            </w:r>
+            <w:proofErr w:type="gramStart"/>
+            <w:r>
+              <w:t>sessão</w:t>
+            </w:r>
+            <w:proofErr w:type="gramEnd"/>
+            <w:r>
+              <w:t xml:space="preserve"> o ator principal Impressora submete no SPO um trabalho </w:t>
+            </w:r>
+            <w:proofErr w:type="spellStart"/>
+            <w:r>
+              <w:t>scanneado</w:t>
+            </w:r>
+            <w:proofErr w:type="spellEnd"/>
+            <w:r>
+              <w:t xml:space="preserve"> localmente pelo ator secundário Utilizador. Este trabalho é depois armazenando no SPO conforme a execução normal do UC1 que </w:t>
+            </w:r>
+            <w:proofErr w:type="gramStart"/>
+            <w:r>
+              <w:t>este UC</w:t>
+            </w:r>
+            <w:proofErr w:type="gramEnd"/>
+            <w:r>
+              <w:t xml:space="preserve"> estende.</w:t>
             </w:r>
           </w:p>
         </w:tc>
@@ -6051,7 +6500,17 @@
           <w:tcPr>
             <w:tcW w:w="8073" w:type="dxa"/>
           </w:tcPr>
-          <w:p/>
+          <w:p>
+            <w:r>
+              <w:t>UC4</w:t>
+            </w:r>
+            <w:r>
+              <w:t xml:space="preserve"> – </w:t>
+            </w:r>
+            <w:r>
+              <w:t>Enviar trabalho de utilizador</w:t>
+            </w:r>
+          </w:p>
         </w:tc>
       </w:tr>
       <w:tr>
@@ -6078,13 +6537,786 @@
           <w:tcPr>
             <w:tcW w:w="8073" w:type="dxa"/>
           </w:tcPr>
-          <w:p/>
+          <w:p>
+            <w:r>
+              <w:t>O ator Impressora reporta ao SPO um problema interno (falta de papel, falta de toner ou avaria genérica). Em consequência o SPO informa o Gestor do problema.</w:t>
+            </w:r>
+          </w:p>
         </w:tc>
       </w:tr>
     </w:tbl>
-    <w:p>
-      <w:pPr>
-        <w:jc w:val="center"/>
+    <w:p/>
+    <w:p>
+      <w:pPr>
+        <w:tabs>
+          <w:tab w:val="left" w:pos="1290"/>
+        </w:tabs>
+      </w:pPr>
+    </w:p>
+    <w:tbl>
+      <w:tblPr>
+        <w:tblStyle w:val="Tabelacomgrelha"/>
+        <w:tblW w:w="0" w:type="auto"/>
+        <w:tblLook w:val="04A0" w:firstRow="1" w:lastRow="0" w:firstColumn="1" w:lastColumn="0" w:noHBand="0" w:noVBand="1"/>
+      </w:tblPr>
+      <w:tblGrid>
+        <w:gridCol w:w="2122"/>
+        <w:gridCol w:w="8073"/>
+      </w:tblGrid>
+      <w:tr>
+        <w:tc>
+          <w:tcPr>
+            <w:tcW w:w="2122" w:type="dxa"/>
+          </w:tcPr>
+          <w:p>
+            <w:pPr>
+              <w:jc w:val="left"/>
+              <w:rPr>
+                <w:b/>
+              </w:rPr>
+            </w:pPr>
+            <w:r>
+              <w:rPr>
+                <w:b/>
+              </w:rPr>
+              <w:t>Identificador</w:t>
+            </w:r>
+            <w:r>
+              <w:rPr>
+                <w:b/>
+              </w:rPr>
+              <w:t xml:space="preserve"> - Nome</w:t>
+            </w:r>
+          </w:p>
+        </w:tc>
+        <w:tc>
+          <w:tcPr>
+            <w:tcW w:w="8073" w:type="dxa"/>
+          </w:tcPr>
+          <w:p>
+            <w:r>
+              <w:t>UC5</w:t>
+            </w:r>
+            <w:r>
+              <w:t xml:space="preserve"> </w:t>
+            </w:r>
+            <w:r>
+              <w:t>–</w:t>
+            </w:r>
+            <w:r>
+              <w:t xml:space="preserve"> </w:t>
+            </w:r>
+            <w:r>
+              <w:t xml:space="preserve">Terminar </w:t>
+            </w:r>
+            <w:proofErr w:type="gramStart"/>
+            <w:r>
+              <w:t>sessão</w:t>
+            </w:r>
+            <w:proofErr w:type="gramEnd"/>
+            <w:r>
+              <w:t xml:space="preserve"> de utilizador</w:t>
+            </w:r>
+          </w:p>
+        </w:tc>
+      </w:tr>
+      <w:tr>
+        <w:tc>
+          <w:tcPr>
+            <w:tcW w:w="2122" w:type="dxa"/>
+          </w:tcPr>
+          <w:p>
+            <w:pPr>
+              <w:jc w:val="left"/>
+              <w:rPr>
+                <w:b/>
+              </w:rPr>
+            </w:pPr>
+            <w:r>
+              <w:rPr>
+                <w:b/>
+              </w:rPr>
+              <w:t>Descrição</w:t>
+            </w:r>
+          </w:p>
+        </w:tc>
+        <w:tc>
+          <w:tcPr>
+            <w:tcW w:w="8073" w:type="dxa"/>
+          </w:tcPr>
+          <w:p>
+            <w:r>
+              <w:t xml:space="preserve">Caso um Utilizador se encontre em </w:t>
+            </w:r>
+            <w:proofErr w:type="gramStart"/>
+            <w:r>
+              <w:t>sessão</w:t>
+            </w:r>
+            <w:proofErr w:type="gramEnd"/>
+            <w:r>
+              <w:t xml:space="preserve"> o ator principal Impressora </w:t>
+            </w:r>
+            <w:proofErr w:type="spellStart"/>
+            <w:r>
+              <w:t>requesita</w:t>
+            </w:r>
+            <w:proofErr w:type="spellEnd"/>
+            <w:r>
+              <w:t xml:space="preserve"> um dos trabalhos da lista de trabalhos do ator secundário Utilizador ao SPO para impressão. O SPO calcula um custo de impressão e verifica se o utilizador tem crédito disponível, procedendo ao </w:t>
+            </w:r>
+            <w:proofErr w:type="gramStart"/>
+            <w:r>
+              <w:t>debito</w:t>
+            </w:r>
+            <w:proofErr w:type="gramEnd"/>
+            <w:r>
+              <w:t xml:space="preserve"> no Centro de Custo e devolvendo o trabalho requisitado à impressora. </w:t>
+            </w:r>
+            <w:proofErr w:type="gramStart"/>
+            <w:r>
+              <w:t>Caso o utilizador não tenho</w:t>
+            </w:r>
+            <w:proofErr w:type="gramEnd"/>
+            <w:r>
+              <w:t xml:space="preserve"> o crédito necessário o SPO contacta o responsável de centro de custo para obter autorização extraordinária (UC9). Se esta não for dada </w:t>
+            </w:r>
+            <w:proofErr w:type="gramStart"/>
+            <w:r>
+              <w:t>o UC</w:t>
+            </w:r>
+            <w:proofErr w:type="gramEnd"/>
+            <w:r>
+              <w:t xml:space="preserve"> termina com insucesso.</w:t>
+            </w:r>
+          </w:p>
+        </w:tc>
+      </w:tr>
+    </w:tbl>
+    <w:p/>
+    <w:tbl>
+      <w:tblPr>
+        <w:tblStyle w:val="Tabelacomgrelha"/>
+        <w:tblW w:w="0" w:type="auto"/>
+        <w:tblLook w:val="04A0" w:firstRow="1" w:lastRow="0" w:firstColumn="1" w:lastColumn="0" w:noHBand="0" w:noVBand="1"/>
+      </w:tblPr>
+      <w:tblGrid>
+        <w:gridCol w:w="2122"/>
+        <w:gridCol w:w="8073"/>
+      </w:tblGrid>
+      <w:tr>
+        <w:tc>
+          <w:tcPr>
+            <w:tcW w:w="2122" w:type="dxa"/>
+          </w:tcPr>
+          <w:p>
+            <w:pPr>
+              <w:jc w:val="left"/>
+              <w:rPr>
+                <w:b/>
+              </w:rPr>
+            </w:pPr>
+            <w:r>
+              <w:rPr>
+                <w:b/>
+              </w:rPr>
+              <w:t>Identificador</w:t>
+            </w:r>
+            <w:r>
+              <w:rPr>
+                <w:b/>
+              </w:rPr>
+              <w:t xml:space="preserve"> - Nome</w:t>
+            </w:r>
+          </w:p>
+        </w:tc>
+        <w:tc>
+          <w:tcPr>
+            <w:tcW w:w="8073" w:type="dxa"/>
+          </w:tcPr>
+          <w:p>
+            <w:r>
+              <w:t>UC6</w:t>
+            </w:r>
+            <w:r>
+              <w:t xml:space="preserve"> – </w:t>
+            </w:r>
+            <w:r>
+              <w:t xml:space="preserve">Imprimir </w:t>
+            </w:r>
+            <w:proofErr w:type="gramStart"/>
+            <w:r>
+              <w:t>trabalho</w:t>
+            </w:r>
+            <w:proofErr w:type="gramEnd"/>
+          </w:p>
+        </w:tc>
+      </w:tr>
+      <w:tr>
+        <w:tc>
+          <w:tcPr>
+            <w:tcW w:w="2122" w:type="dxa"/>
+          </w:tcPr>
+          <w:p>
+            <w:pPr>
+              <w:jc w:val="left"/>
+              <w:rPr>
+                <w:b/>
+              </w:rPr>
+            </w:pPr>
+            <w:r>
+              <w:rPr>
+                <w:b/>
+              </w:rPr>
+              <w:t>Descrição</w:t>
+            </w:r>
+          </w:p>
+        </w:tc>
+        <w:tc>
+          <w:tcPr>
+            <w:tcW w:w="8073" w:type="dxa"/>
+          </w:tcPr>
+          <w:p>
+            <w:r>
+              <w:t>O ator Impressora reporta ao SPO um problema interno (falta de papel, falta de toner ou avaria genérica). Em consequência o SPO informa o Gestor do problema.</w:t>
+            </w:r>
+          </w:p>
+        </w:tc>
+      </w:tr>
+    </w:tbl>
+    <w:p/>
+    <w:p/>
+    <w:tbl>
+      <w:tblPr>
+        <w:tblStyle w:val="Tabelacomgrelha"/>
+        <w:tblW w:w="0" w:type="auto"/>
+        <w:tblLook w:val="04A0" w:firstRow="1" w:lastRow="0" w:firstColumn="1" w:lastColumn="0" w:noHBand="0" w:noVBand="1"/>
+      </w:tblPr>
+      <w:tblGrid>
+        <w:gridCol w:w="2122"/>
+        <w:gridCol w:w="8073"/>
+      </w:tblGrid>
+      <w:tr>
+        <w:tc>
+          <w:tcPr>
+            <w:tcW w:w="2122" w:type="dxa"/>
+          </w:tcPr>
+          <w:p>
+            <w:pPr>
+              <w:jc w:val="left"/>
+              <w:rPr>
+                <w:b/>
+              </w:rPr>
+            </w:pPr>
+            <w:r>
+              <w:rPr>
+                <w:b/>
+              </w:rPr>
+              <w:t>Identificador</w:t>
+            </w:r>
+            <w:r>
+              <w:rPr>
+                <w:b/>
+              </w:rPr>
+              <w:t xml:space="preserve"> - Nome</w:t>
+            </w:r>
+          </w:p>
+        </w:tc>
+        <w:tc>
+          <w:tcPr>
+            <w:tcW w:w="8073" w:type="dxa"/>
+          </w:tcPr>
+          <w:p>
+            <w:r>
+              <w:t>UC7</w:t>
+            </w:r>
+            <w:r>
+              <w:t xml:space="preserve"> – </w:t>
+            </w:r>
+            <w:r>
+              <w:t xml:space="preserve">Digitalizar </w:t>
+            </w:r>
+            <w:proofErr w:type="gramStart"/>
+            <w:r>
+              <w:t>trabalho</w:t>
+            </w:r>
+            <w:proofErr w:type="gramEnd"/>
+          </w:p>
+        </w:tc>
+      </w:tr>
+      <w:tr>
+        <w:tc>
+          <w:tcPr>
+            <w:tcW w:w="2122" w:type="dxa"/>
+          </w:tcPr>
+          <w:p>
+            <w:pPr>
+              <w:jc w:val="left"/>
+              <w:rPr>
+                <w:b/>
+              </w:rPr>
+            </w:pPr>
+            <w:r>
+              <w:rPr>
+                <w:b/>
+              </w:rPr>
+              <w:t>Descrição</w:t>
+            </w:r>
+          </w:p>
+        </w:tc>
+        <w:tc>
+          <w:tcPr>
+            <w:tcW w:w="8073" w:type="dxa"/>
+          </w:tcPr>
+          <w:p>
+            <w:r>
+              <w:t>O sistema de autorização centralizada do IST responde a um pedido de verificação do utilizador, devolvendo uma resposta conforme a existência ou não do utilizador.</w:t>
+            </w:r>
+          </w:p>
+        </w:tc>
+      </w:tr>
+    </w:tbl>
+    <w:p/>
+    <w:tbl>
+      <w:tblPr>
+        <w:tblStyle w:val="Tabelacomgrelha"/>
+        <w:tblW w:w="0" w:type="auto"/>
+        <w:tblLook w:val="04A0" w:firstRow="1" w:lastRow="0" w:firstColumn="1" w:lastColumn="0" w:noHBand="0" w:noVBand="1"/>
+      </w:tblPr>
+      <w:tblGrid>
+        <w:gridCol w:w="2122"/>
+        <w:gridCol w:w="8073"/>
+      </w:tblGrid>
+      <w:tr>
+        <w:tc>
+          <w:tcPr>
+            <w:tcW w:w="2122" w:type="dxa"/>
+          </w:tcPr>
+          <w:p>
+            <w:pPr>
+              <w:jc w:val="left"/>
+              <w:rPr>
+                <w:b/>
+              </w:rPr>
+            </w:pPr>
+            <w:r>
+              <w:rPr>
+                <w:b/>
+              </w:rPr>
+              <w:t>Identificador</w:t>
+            </w:r>
+            <w:r>
+              <w:rPr>
+                <w:b/>
+              </w:rPr>
+              <w:t xml:space="preserve"> - Nome</w:t>
+            </w:r>
+          </w:p>
+        </w:tc>
+        <w:tc>
+          <w:tcPr>
+            <w:tcW w:w="8073" w:type="dxa"/>
+          </w:tcPr>
+          <w:p>
+            <w:r>
+              <w:t>UC8</w:t>
+            </w:r>
+            <w:r>
+              <w:t xml:space="preserve"> – </w:t>
+            </w:r>
+            <w:r>
+              <w:t>Reabastecer consumíveis da impressora</w:t>
+            </w:r>
+          </w:p>
+        </w:tc>
+      </w:tr>
+      <w:tr>
+        <w:tc>
+          <w:tcPr>
+            <w:tcW w:w="2122" w:type="dxa"/>
+          </w:tcPr>
+          <w:p>
+            <w:pPr>
+              <w:jc w:val="left"/>
+              <w:rPr>
+                <w:b/>
+              </w:rPr>
+            </w:pPr>
+            <w:r>
+              <w:rPr>
+                <w:b/>
+              </w:rPr>
+              <w:t>Descrição</w:t>
+            </w:r>
+          </w:p>
+        </w:tc>
+        <w:tc>
+          <w:tcPr>
+            <w:tcW w:w="8073" w:type="dxa"/>
+          </w:tcPr>
+          <w:p>
+            <w:r>
+              <w:t>O ator Operador, quando necessário, despoleta uma encomenda de consumíveis no SPO. O SPO procede a realizar essa encomenda imediatamente.</w:t>
+            </w:r>
+          </w:p>
+        </w:tc>
+      </w:tr>
+    </w:tbl>
+    <w:p/>
+    <w:p/>
+    <w:tbl>
+      <w:tblPr>
+        <w:tblStyle w:val="Tabelacomgrelha"/>
+        <w:tblW w:w="0" w:type="auto"/>
+        <w:tblLook w:val="04A0" w:firstRow="1" w:lastRow="0" w:firstColumn="1" w:lastColumn="0" w:noHBand="0" w:noVBand="1"/>
+      </w:tblPr>
+      <w:tblGrid>
+        <w:gridCol w:w="2122"/>
+        <w:gridCol w:w="8073"/>
+      </w:tblGrid>
+      <w:tr>
+        <w:tc>
+          <w:tcPr>
+            <w:tcW w:w="2122" w:type="dxa"/>
+          </w:tcPr>
+          <w:p>
+            <w:pPr>
+              <w:jc w:val="left"/>
+              <w:rPr>
+                <w:b/>
+              </w:rPr>
+            </w:pPr>
+            <w:r>
+              <w:rPr>
+                <w:b/>
+              </w:rPr>
+              <w:t>Identificador</w:t>
+            </w:r>
+            <w:r>
+              <w:rPr>
+                <w:b/>
+              </w:rPr>
+              <w:t xml:space="preserve"> - Nome</w:t>
+            </w:r>
+          </w:p>
+        </w:tc>
+        <w:tc>
+          <w:tcPr>
+            <w:tcW w:w="8073" w:type="dxa"/>
+          </w:tcPr>
+          <w:p>
+            <w:r>
+              <w:t>UC9</w:t>
+            </w:r>
+            <w:r>
+              <w:t xml:space="preserve"> – </w:t>
+            </w:r>
+            <w:r>
+              <w:t>Ligar impressora</w:t>
+            </w:r>
+          </w:p>
+        </w:tc>
+      </w:tr>
+      <w:tr>
+        <w:tc>
+          <w:tcPr>
+            <w:tcW w:w="2122" w:type="dxa"/>
+          </w:tcPr>
+          <w:p>
+            <w:pPr>
+              <w:jc w:val="left"/>
+              <w:rPr>
+                <w:b/>
+              </w:rPr>
+            </w:pPr>
+            <w:r>
+              <w:rPr>
+                <w:b/>
+              </w:rPr>
+              <w:t>Descrição</w:t>
+            </w:r>
+          </w:p>
+        </w:tc>
+        <w:tc>
+          <w:tcPr>
+            <w:tcW w:w="8073" w:type="dxa"/>
+          </w:tcPr>
+          <w:p>
+            <w:r>
+              <w:t>O ator Operador regista no sistema SPO o reabastecimento de consumíveis de uma determinada impressora.</w:t>
+            </w:r>
+          </w:p>
+        </w:tc>
+      </w:tr>
+    </w:tbl>
+    <w:p/>
+    <w:tbl>
+      <w:tblPr>
+        <w:tblStyle w:val="Tabelacomgrelha"/>
+        <w:tblW w:w="0" w:type="auto"/>
+        <w:tblLook w:val="04A0" w:firstRow="1" w:lastRow="0" w:firstColumn="1" w:lastColumn="0" w:noHBand="0" w:noVBand="1"/>
+      </w:tblPr>
+      <w:tblGrid>
+        <w:gridCol w:w="2065"/>
+        <w:gridCol w:w="8130"/>
+      </w:tblGrid>
+      <w:tr>
+        <w:tc>
+          <w:tcPr>
+            <w:tcW w:w="2065" w:type="dxa"/>
+          </w:tcPr>
+          <w:p>
+            <w:pPr>
+              <w:jc w:val="left"/>
+              <w:rPr>
+                <w:b/>
+              </w:rPr>
+            </w:pPr>
+            <w:r>
+              <w:rPr>
+                <w:b/>
+              </w:rPr>
+              <w:t>Identificador</w:t>
+            </w:r>
+            <w:r>
+              <w:rPr>
+                <w:b/>
+              </w:rPr>
+              <w:t xml:space="preserve"> - Nome</w:t>
+            </w:r>
+          </w:p>
+        </w:tc>
+        <w:tc>
+          <w:tcPr>
+            <w:tcW w:w="8130" w:type="dxa"/>
+          </w:tcPr>
+          <w:p>
+            <w:r>
+              <w:t>UC10</w:t>
+            </w:r>
+            <w:r>
+              <w:t xml:space="preserve"> – </w:t>
+            </w:r>
+            <w:r>
+              <w:t>Desligar impressora</w:t>
+            </w:r>
+          </w:p>
+        </w:tc>
+      </w:tr>
+      <w:tr>
+        <w:tc>
+          <w:tcPr>
+            <w:tcW w:w="2065" w:type="dxa"/>
+          </w:tcPr>
+          <w:p>
+            <w:pPr>
+              <w:jc w:val="left"/>
+              <w:rPr>
+                <w:b/>
+              </w:rPr>
+            </w:pPr>
+            <w:r>
+              <w:rPr>
+                <w:b/>
+              </w:rPr>
+              <w:t>Descrição</w:t>
+            </w:r>
+          </w:p>
+        </w:tc>
+        <w:tc>
+          <w:tcPr>
+            <w:tcW w:w="8130" w:type="dxa"/>
+          </w:tcPr>
+          <w:p>
+            <w:r>
+              <w:t xml:space="preserve">O ator responsável do Centro de Custo responde a um pedido extraordinária do SPO para autorizar uma impressão sem créditos disponíveis, respondendo de forma afirmativa ou não. Caso a resposta não seja enviada dentro do tempo máximo MAX_REPLY o UC termina com insucesso, sendo considerada uma resposta negativa.   </w:t>
+            </w:r>
+          </w:p>
+        </w:tc>
+      </w:tr>
+    </w:tbl>
+    <w:p/>
+    <w:tbl>
+      <w:tblPr>
+        <w:tblStyle w:val="Tabelacomgrelha"/>
+        <w:tblW w:w="0" w:type="auto"/>
+        <w:tblLook w:val="04A0" w:firstRow="1" w:lastRow="0" w:firstColumn="1" w:lastColumn="0" w:noHBand="0" w:noVBand="1"/>
+      </w:tblPr>
+      <w:tblGrid>
+        <w:gridCol w:w="2065"/>
+        <w:gridCol w:w="8130"/>
+      </w:tblGrid>
+      <w:tr>
+        <w:tc>
+          <w:tcPr>
+            <w:tcW w:w="2065" w:type="dxa"/>
+          </w:tcPr>
+          <w:p>
+            <w:pPr>
+              <w:jc w:val="left"/>
+              <w:rPr>
+                <w:b/>
+              </w:rPr>
+            </w:pPr>
+            <w:r>
+              <w:rPr>
+                <w:b/>
+              </w:rPr>
+              <w:t>Identificador</w:t>
+            </w:r>
+            <w:r>
+              <w:rPr>
+                <w:b/>
+              </w:rPr>
+              <w:t xml:space="preserve"> - Nome</w:t>
+            </w:r>
+          </w:p>
+        </w:tc>
+        <w:tc>
+          <w:tcPr>
+            <w:tcW w:w="8130" w:type="dxa"/>
+          </w:tcPr>
+          <w:p>
+            <w:r>
+              <w:t>UC11</w:t>
+            </w:r>
+            <w:r>
+              <w:t xml:space="preserve"> – </w:t>
+            </w:r>
+            <w:r>
+              <w:t>Reparar impressora</w:t>
+            </w:r>
+          </w:p>
+        </w:tc>
+      </w:tr>
+      <w:tr>
+        <w:tc>
+          <w:tcPr>
+            <w:tcW w:w="2065" w:type="dxa"/>
+          </w:tcPr>
+          <w:p>
+            <w:pPr>
+              <w:jc w:val="left"/>
+              <w:rPr>
+                <w:b/>
+              </w:rPr>
+            </w:pPr>
+            <w:r>
+              <w:rPr>
+                <w:b/>
+              </w:rPr>
+              <w:t>Descrição</w:t>
+            </w:r>
+          </w:p>
+        </w:tc>
+        <w:tc>
+          <w:tcPr>
+            <w:tcW w:w="8130" w:type="dxa"/>
+          </w:tcPr>
+          <w:p>
+            <w:r>
+              <w:t>O ator Fornecedor atualiza a informação correspondente aos consumíveis que fornece na interface web do SPO (informações possíveis: preço praticado para cada consumível, quantidade mínima fornecida para o papel e quantidade máxima fornecida de papel A3).</w:t>
+            </w:r>
+          </w:p>
+        </w:tc>
+      </w:tr>
+    </w:tbl>
+    <w:p/>
+    <w:tbl>
+      <w:tblPr>
+        <w:tblStyle w:val="Tabelacomgrelha"/>
+        <w:tblW w:w="0" w:type="auto"/>
+        <w:tblLook w:val="04A0" w:firstRow="1" w:lastRow="0" w:firstColumn="1" w:lastColumn="0" w:noHBand="0" w:noVBand="1"/>
+      </w:tblPr>
+      <w:tblGrid>
+        <w:gridCol w:w="2065"/>
+        <w:gridCol w:w="8130"/>
+      </w:tblGrid>
+      <w:tr>
+        <w:tc>
+          <w:tcPr>
+            <w:tcW w:w="2065" w:type="dxa"/>
+          </w:tcPr>
+          <w:p>
+            <w:pPr>
+              <w:jc w:val="left"/>
+              <w:rPr>
+                <w:b/>
+              </w:rPr>
+            </w:pPr>
+            <w:r>
+              <w:rPr>
+                <w:b/>
+              </w:rPr>
+              <w:t>Identificador</w:t>
+            </w:r>
+            <w:r>
+              <w:rPr>
+                <w:b/>
+              </w:rPr>
+              <w:t xml:space="preserve"> - Nome</w:t>
+            </w:r>
+          </w:p>
+        </w:tc>
+        <w:tc>
+          <w:tcPr>
+            <w:tcW w:w="8130" w:type="dxa"/>
+          </w:tcPr>
+          <w:p>
+            <w:r>
+              <w:t>UC12</w:t>
+            </w:r>
+            <w:r>
+              <w:t xml:space="preserve"> –</w:t>
+            </w:r>
+            <w:proofErr w:type="gramStart"/>
+            <w:r>
+              <w:t>Testa</w:t>
+            </w:r>
+            <w:r>
+              <w:t>r</w:t>
+            </w:r>
+            <w:proofErr w:type="gramEnd"/>
+            <w:r>
+              <w:t xml:space="preserve"> impressora</w:t>
+            </w:r>
+          </w:p>
+        </w:tc>
+      </w:tr>
+      <w:tr>
+        <w:tc>
+          <w:tcPr>
+            <w:tcW w:w="2065" w:type="dxa"/>
+          </w:tcPr>
+          <w:p>
+            <w:pPr>
+              <w:jc w:val="left"/>
+              <w:rPr>
+                <w:b/>
+              </w:rPr>
+            </w:pPr>
+            <w:r>
+              <w:rPr>
+                <w:b/>
+              </w:rPr>
+              <w:t>Descrição</w:t>
+            </w:r>
+          </w:p>
+        </w:tc>
+        <w:tc>
+          <w:tcPr>
+            <w:tcW w:w="8130" w:type="dxa"/>
+          </w:tcPr>
+          <w:p>
+            <w:r>
+              <w:t>O ator Fornecedor atualiza a informação correspondente aos consumíveis que fornece na interface web do SPO (informações possíveis: preço praticado para cada consumível, quantidade mínima fornecida para o papel e quantidade máxima fornecida de papel A3).</w:t>
+            </w:r>
+          </w:p>
+        </w:tc>
+      </w:tr>
+    </w:tbl>
+    <w:p>
+      <w:pPr>
+        <w:jc w:val="left"/>
       </w:pPr>
     </w:p>
     <w:p>
@@ -6097,18 +7329,18 @@
     </w:p>
     <w:p>
       <w:pPr>
-        <w:jc w:val="center"/>
+        <w:jc w:val="left"/>
       </w:pPr>
     </w:p>
     <w:p>
       <w:pPr>
         <w:pStyle w:val="Cabealho21"/>
       </w:pPr>
-      <w:bookmarkStart w:id="23" w:name="_Toc443822469"/>
+      <w:bookmarkStart w:id="22" w:name="_Toc443822469"/>
       <w:r>
         <w:t>Diagrama de Blocos</w:t>
       </w:r>
-      <w:bookmarkEnd w:id="23"/>
+      <w:bookmarkEnd w:id="22"/>
     </w:p>
     <w:p>
       <w:pPr>
@@ -6178,8 +7410,6 @@
       <w:r>
         <w:br w:type="page"/>
       </w:r>
-      <w:bookmarkStart w:id="24" w:name="_GoBack"/>
-      <w:bookmarkEnd w:id="24"/>
     </w:p>
     <w:p>
       <w:pPr>
@@ -6190,11 +7420,11 @@
       <w:pPr>
         <w:pStyle w:val="Cabealho21"/>
       </w:pPr>
-      <w:bookmarkStart w:id="25" w:name="_Toc443822470"/>
+      <w:bookmarkStart w:id="23" w:name="_Toc443822470"/>
       <w:r>
         <w:t>Diagrama Interno de Blocos</w:t>
       </w:r>
-      <w:bookmarkEnd w:id="25"/>
+      <w:bookmarkEnd w:id="23"/>
     </w:p>
     <w:p>
       <w:pPr>
@@ -6351,7 +7581,7 @@
             <w:noProof/>
             <w:sz w:val="16"/>
           </w:rPr>
-          <w:t>20</w:t>
+          <w:t>12</w:t>
         </w:r>
         <w:r>
           <w:rPr>
@@ -9704,7 +10934,7 @@
 </file>
 
 <file path=customXml/itemProps1.xml><?xml version="1.0" encoding="utf-8"?>
-<ds:datastoreItem xmlns:ds="http://schemas.openxmlformats.org/officeDocument/2006/customXml" ds:itemID="{D4B8BD8A-C014-49E6-BF2B-6B64CD4EF6AD}">
+<ds:datastoreItem xmlns:ds="http://schemas.openxmlformats.org/officeDocument/2006/customXml" ds:itemID="{1B6E1C2C-1625-434F-A202-F8D45AED1274}">
   <ds:schemaRefs>
     <ds:schemaRef ds:uri="http://schemas.openxmlformats.org/officeDocument/2006/bibliography"/>
   </ds:schemaRefs>

</xml_diff>

<commit_message>
ups, pushed wrong file
</commit_message>
<xml_diff>
--- a/entrega-3/AMS_Relatorio3.docx
+++ b/entrega-3/AMS_Relatorio3.docx
@@ -2708,7 +2708,7 @@
       <w:r>
         <w:rPr>
           <w:noProof/>
-          <w:lang w:val="en-US"/>
+          <w:lang w:eastAsia="pt-PT"/>
         </w:rPr>
         <w:drawing>
           <wp:inline distT="0" distB="0" distL="0" distR="0" wp14:anchorId="1436B06C" wp14:editId="68A8C32D">
@@ -2831,7 +2831,7 @@
       <w:r>
         <w:rPr>
           <w:noProof/>
-          <w:lang w:val="en-US"/>
+          <w:lang w:eastAsia="pt-PT"/>
         </w:rPr>
         <w:drawing>
           <wp:anchor distT="0" distB="0" distL="114300" distR="114300" simplePos="0" relativeHeight="251660288" behindDoc="1" locked="0" layoutInCell="1" allowOverlap="1" wp14:anchorId="432197B3" wp14:editId="7AC574AE">
@@ -2944,7 +2944,7 @@
       <w:r>
         <w:rPr>
           <w:noProof/>
-          <w:lang w:val="en-US"/>
+          <w:lang w:eastAsia="pt-PT"/>
         </w:rPr>
         <w:drawing>
           <wp:inline distT="0" distB="0" distL="0" distR="0" wp14:anchorId="041A426F" wp14:editId="7E733C51">
@@ -3038,28 +3038,34 @@
         <w:ind w:left="432"/>
         <w:jc w:val="center"/>
       </w:pPr>
+    </w:p>
+    <w:p>
+      <w:pPr>
+        <w:ind w:left="432"/>
+        <w:jc w:val="left"/>
+      </w:pPr>
       <w:r>
         <w:rPr>
           <w:noProof/>
-          <w:lang w:val="en-US"/>
+          <w:lang w:eastAsia="pt-PT"/>
         </w:rPr>
         <w:drawing>
-          <wp:anchor distT="0" distB="0" distL="114300" distR="114300" simplePos="0" relativeHeight="251661312" behindDoc="1" locked="0" layoutInCell="1" allowOverlap="1" wp14:anchorId="25DDDEC5" wp14:editId="4BB80268">
+          <wp:anchor distT="0" distB="0" distL="114300" distR="114300" simplePos="0" relativeHeight="251661312" behindDoc="1" locked="0" layoutInCell="1" allowOverlap="1" wp14:anchorId="25DDDEC5" wp14:editId="6DFA13F4">
             <wp:simplePos x="0" y="0"/>
-            <wp:positionH relativeFrom="margin">
-              <wp:align>center</wp:align>
+            <wp:positionH relativeFrom="page">
+              <wp:align>left</wp:align>
             </wp:positionH>
             <wp:positionV relativeFrom="paragraph">
-              <wp:posOffset>298422</wp:posOffset>
+              <wp:posOffset>755650</wp:posOffset>
             </wp:positionV>
-            <wp:extent cx="6927850" cy="5534025"/>
-            <wp:effectExtent l="0" t="0" r="6350" b="9525"/>
+            <wp:extent cx="7933912" cy="6004347"/>
+            <wp:effectExtent l="0" t="0" r="0" b="0"/>
             <wp:wrapTight wrapText="bothSides">
               <wp:wrapPolygon edited="0">
                 <wp:start x="0" y="0"/>
-                <wp:lineTo x="0" y="21563"/>
-                <wp:lineTo x="21560" y="21563"/>
-                <wp:lineTo x="21560" y="0"/>
+                <wp:lineTo x="0" y="21520"/>
+                <wp:lineTo x="21524" y="21520"/>
+                <wp:lineTo x="21524" y="0"/>
                 <wp:lineTo x="0" y="0"/>
               </wp:wrapPolygon>
             </wp:wrapTight>
@@ -3082,13 +3088,13 @@
                         </a:ext>
                       </a:extLst>
                     </a:blip>
-                    <a:srcRect l="1104" t="3060" r="7483" b="1123"/>
+                    <a:srcRect l="1100" t="2526" r="2796" b="2032"/>
                     <a:stretch/>
                   </pic:blipFill>
                   <pic:spPr bwMode="auto">
                     <a:xfrm>
                       <a:off x="0" y="0"/>
-                      <a:ext cx="6927850" cy="5534025"/>
+                      <a:ext cx="7933912" cy="6004347"/>
                     </a:xfrm>
                     <a:prstGeom prst="rect">
                       <a:avLst/>
@@ -3114,12 +3120,6 @@
           </wp:anchor>
         </w:drawing>
       </w:r>
-    </w:p>
-    <w:p>
-      <w:pPr>
-        <w:ind w:left="432"/>
-        <w:jc w:val="left"/>
-      </w:pPr>
       <w:r>
         <w:br w:type="page"/>
       </w:r>
@@ -3167,7 +3167,7 @@
       <w:r>
         <w:rPr>
           <w:noProof/>
-          <w:lang w:val="en-US"/>
+          <w:lang w:eastAsia="pt-PT"/>
         </w:rPr>
         <w:drawing>
           <wp:anchor distT="0" distB="0" distL="114300" distR="114300" simplePos="0" relativeHeight="251659264" behindDoc="0" locked="0" layoutInCell="1" allowOverlap="1" wp14:anchorId="6D413DA0" wp14:editId="7AE607E6">
@@ -3281,7 +3281,7 @@
       <w:r>
         <w:rPr>
           <w:noProof/>
-          <w:lang w:val="en-US"/>
+          <w:lang w:eastAsia="pt-PT"/>
         </w:rPr>
         <w:drawing>
           <wp:inline distT="0" distB="0" distL="0" distR="0" wp14:anchorId="65CA0E98" wp14:editId="139EC9CB">
@@ -3360,7 +3360,7 @@
       <w:r>
         <w:rPr>
           <w:noProof/>
-          <w:lang w:val="en-US"/>
+          <w:lang w:eastAsia="pt-PT"/>
         </w:rPr>
         <w:drawing>
           <wp:inline distT="0" distB="0" distL="0" distR="0" wp14:anchorId="4DB02BCA" wp14:editId="7A8CC350">
@@ -3456,7 +3456,7 @@
       <w:r>
         <w:rPr>
           <w:noProof/>
-          <w:lang w:val="en-US"/>
+          <w:lang w:eastAsia="pt-PT"/>
         </w:rPr>
         <w:drawing>
           <wp:anchor distT="0" distB="0" distL="114300" distR="114300" simplePos="0" relativeHeight="251662336" behindDoc="1" locked="0" layoutInCell="1" allowOverlap="1" wp14:anchorId="052DD997" wp14:editId="413B3469">
@@ -3559,12 +3559,12 @@
       <w:pPr>
         <w:pStyle w:val="Cabealho21"/>
       </w:pPr>
-      <w:bookmarkStart w:id="10" w:name="_Toc443822463"/>
-      <w:bookmarkStart w:id="11" w:name="_Toc443822188"/>
+      <w:bookmarkStart w:id="10" w:name="_Toc443822188"/>
+      <w:bookmarkStart w:id="11" w:name="_Toc443822463"/>
       <w:r>
         <w:t>Modelo de casos de utilização do sistema SPO</w:t>
       </w:r>
-      <w:bookmarkEnd w:id="11"/>
+      <w:bookmarkEnd w:id="10"/>
     </w:p>
     <w:p>
       <w:pPr>
@@ -3573,7 +3573,7 @@
       <w:r>
         <w:rPr>
           <w:noProof/>
-          <w:lang w:val="en-US"/>
+          <w:lang w:eastAsia="pt-PT"/>
         </w:rPr>
         <w:drawing>
           <wp:anchor distT="0" distB="0" distL="114300" distR="114300" simplePos="0" relativeHeight="251665408" behindDoc="1" locked="0" layoutInCell="1" allowOverlap="1" wp14:anchorId="2CD92449" wp14:editId="71377DFE">
@@ -3641,19 +3641,17 @@
       <w:r>
         <w:br w:type="page"/>
       </w:r>
-      <w:bookmarkStart w:id="12" w:name="_GoBack"/>
-      <w:bookmarkEnd w:id="12"/>
     </w:p>
     <w:p>
       <w:pPr>
         <w:pStyle w:val="Cabealho21"/>
       </w:pPr>
-      <w:bookmarkStart w:id="13" w:name="_Toc443822189"/>
+      <w:bookmarkStart w:id="12" w:name="_Toc443822189"/>
       <w:r>
         <w:lastRenderedPageBreak/>
         <w:t>Caso de uso mais complexo</w:t>
       </w:r>
-      <w:bookmarkEnd w:id="13"/>
+      <w:bookmarkEnd w:id="12"/>
     </w:p>
     <w:tbl>
       <w:tblPr>
@@ -3820,13 +3818,8 @@
             <w:tcW w:w="8073" w:type="dxa"/>
           </w:tcPr>
           <w:p>
-            <w:proofErr w:type="gramStart"/>
-            <w:r>
-              <w:t>Este UC</w:t>
-            </w:r>
-            <w:proofErr w:type="gramEnd"/>
-            <w:r>
-              <w:t xml:space="preserve"> é despoletado após o utilizador apresentar o cartão RFID numa impressora.</w:t>
+            <w:r>
+              <w:t>Este UC é despoletado após o utilizador apresentar o cartão RFID numa impressora.</w:t>
             </w:r>
           </w:p>
         </w:tc>
@@ -3895,21 +3888,7 @@
               <w:rPr>
                 <w:i/>
               </w:rPr>
-              <w:t xml:space="preserve">‘em </w:t>
-            </w:r>
-            <w:proofErr w:type="gramStart"/>
-            <w:r>
-              <w:rPr>
-                <w:i/>
-              </w:rPr>
-              <w:t>sessão</w:t>
-            </w:r>
-            <w:proofErr w:type="gramEnd"/>
-            <w:r>
-              <w:rPr>
-                <w:i/>
-              </w:rPr>
-              <w:t>’</w:t>
+              <w:t>‘em sessão’</w:t>
             </w:r>
           </w:p>
           <w:p>
@@ -3976,28 +3955,12 @@
           </w:tcPr>
           <w:p>
             <w:r>
-              <w:t xml:space="preserve">4.1.1 Se após a identidade validada, já houver uma </w:t>
-            </w:r>
-            <w:proofErr w:type="gramStart"/>
-            <w:r>
-              <w:t>sessão</w:t>
-            </w:r>
-            <w:proofErr w:type="gramEnd"/>
-            <w:r>
-              <w:t xml:space="preserve"> do mesmo utilizador aberta na impressora, esta é fechada.</w:t>
-            </w:r>
-          </w:p>
-          <w:p>
-            <w:r>
-              <w:t xml:space="preserve">4.1.2. É criada uma nova </w:t>
-            </w:r>
-            <w:proofErr w:type="gramStart"/>
-            <w:r>
-              <w:t>sessão</w:t>
-            </w:r>
-            <w:proofErr w:type="gramEnd"/>
-            <w:r>
-              <w:t xml:space="preserve"> para o utilizador e o comportamento resume o esperado</w:t>
+              <w:t>4.1.1 Se após a identidade validada, já houver uma sessão do mesmo utilizador aberta na impressora, esta é fechada.</w:t>
+            </w:r>
+          </w:p>
+          <w:p>
+            <w:r>
+              <w:t>4.1.2. É criada uma nova sessão para o utilizador e o comportamento resume o esperado</w:t>
             </w:r>
           </w:p>
         </w:tc>
@@ -4028,15 +3991,7 @@
           </w:tcPr>
           <w:p>
             <w:r>
-              <w:t xml:space="preserve">2.1 Se no </w:t>
-            </w:r>
-            <w:proofErr w:type="gramStart"/>
-            <w:r>
-              <w:t>passo</w:t>
-            </w:r>
-            <w:proofErr w:type="gramEnd"/>
-            <w:r>
-              <w:t xml:space="preserve"> 2 a identidade não for validada com sucesso o SPO devolve uma resposta negativa à impressora e nada mais acontece (insucesso).</w:t>
+              <w:t>2.1 Se no passo 2 a identidade não for validada com sucesso o SPO devolve uma resposta negativa à impressora e nada mais acontece (insucesso).</w:t>
             </w:r>
           </w:p>
         </w:tc>
@@ -4061,15 +4016,7 @@
           </w:tcPr>
           <w:p>
             <w:r>
-              <w:t xml:space="preserve">4.2. Se após a identidade validada, já houver uma </w:t>
-            </w:r>
-            <w:proofErr w:type="gramStart"/>
-            <w:r>
-              <w:t>sessão</w:t>
-            </w:r>
-            <w:proofErr w:type="gramEnd"/>
-            <w:r>
-              <w:t xml:space="preserve"> aberta na impressora de outro utilizador, nada deve acontecer (insucesso).</w:t>
+              <w:t>4.2. Se após a identidade validada, já houver uma sessão aberta na impressora de outro utilizador, nada deve acontecer (insucesso).</w:t>
             </w:r>
           </w:p>
         </w:tc>
@@ -4084,11 +4031,11 @@
       <w:pPr>
         <w:pStyle w:val="Cabealho21"/>
       </w:pPr>
-      <w:bookmarkStart w:id="14" w:name="_Toc443822190"/>
+      <w:bookmarkStart w:id="13" w:name="_Toc443822190"/>
       <w:r>
         <w:t>Casos de uso simples</w:t>
       </w:r>
-      <w:bookmarkEnd w:id="14"/>
+      <w:bookmarkEnd w:id="13"/>
     </w:p>
     <w:tbl>
       <w:tblPr>
@@ -4132,13 +4079,8 @@
           </w:tcPr>
           <w:p>
             <w:r>
-              <w:t xml:space="preserve">UC1 - Armazenar </w:t>
-            </w:r>
-            <w:proofErr w:type="gramStart"/>
-            <w:r>
-              <w:t>trabalho</w:t>
-            </w:r>
-            <w:proofErr w:type="gramEnd"/>
+              <w:t>UC1 - Armazenar trabalho</w:t>
+            </w:r>
           </w:p>
         </w:tc>
       </w:tr>
@@ -4230,15 +4172,7 @@
           </w:tcPr>
           <w:p>
             <w:r>
-              <w:t xml:space="preserve">UC2 - Submeter </w:t>
-            </w:r>
-            <w:proofErr w:type="gramStart"/>
-            <w:r>
-              <w:t>trabalho</w:t>
-            </w:r>
-            <w:proofErr w:type="gramEnd"/>
-            <w:r>
-              <w:t xml:space="preserve"> </w:t>
+              <w:t xml:space="preserve">UC2 - Submeter trabalho </w:t>
             </w:r>
             <w:proofErr w:type="spellStart"/>
             <w:r>
@@ -4274,15 +4208,7 @@
           </w:tcPr>
           <w:p>
             <w:r>
-              <w:t xml:space="preserve">Caso um Utilizador se encontre em </w:t>
-            </w:r>
-            <w:proofErr w:type="gramStart"/>
-            <w:r>
-              <w:t>sessão</w:t>
-            </w:r>
-            <w:proofErr w:type="gramEnd"/>
-            <w:r>
-              <w:t xml:space="preserve"> o ator principal Impressora submete no SPO um trabalho </w:t>
+              <w:t xml:space="preserve">Caso um Utilizador se encontre em sessão o ator principal Impressora submete no SPO um trabalho </w:t>
             </w:r>
             <w:proofErr w:type="spellStart"/>
             <w:r>
@@ -4384,39 +4310,23 @@
           </w:tcPr>
           <w:p>
             <w:r>
-              <w:t xml:space="preserve">Caso um Utilizador se encontre em </w:t>
+              <w:t xml:space="preserve">Caso um Utilizador se encontre em sessão o ator principal Impressora </w:t>
+            </w:r>
+            <w:proofErr w:type="spellStart"/>
+            <w:r>
+              <w:t>requesita</w:t>
+            </w:r>
+            <w:proofErr w:type="spellEnd"/>
+            <w:r>
+              <w:t xml:space="preserve"> um dos trabalhos da lista de trabalhos do ator secundário Utilizador ao SPO para impressão. O SPO calcula um custo de impressão e verifica se o utilizador tem crédito disponível, procedendo ao </w:t>
             </w:r>
             <w:proofErr w:type="gramStart"/>
             <w:r>
-              <w:t>sessão</w:t>
+              <w:t>debito</w:t>
             </w:r>
             <w:proofErr w:type="gramEnd"/>
             <w:r>
-              <w:t xml:space="preserve"> o ator principal Impressora </w:t>
-            </w:r>
-            <w:proofErr w:type="spellStart"/>
-            <w:r>
-              <w:t>requesita</w:t>
-            </w:r>
-            <w:proofErr w:type="spellEnd"/>
-            <w:r>
-              <w:t xml:space="preserve"> um dos trabalhos da lista de trabalhos do ator secundário Utilizador ao SPO para impressão. O SPO calcula um custo de impressão e verifica se o utilizador tem crédito disponível, procedendo ao </w:t>
-            </w:r>
-            <w:proofErr w:type="gramStart"/>
-            <w:r>
-              <w:t>debito</w:t>
-            </w:r>
-            <w:proofErr w:type="gramEnd"/>
-            <w:r>
-              <w:t xml:space="preserve"> no Centro de Custo e devolvendo o trabalho requisitado à impressora. </w:t>
-            </w:r>
-            <w:proofErr w:type="gramStart"/>
-            <w:r>
-              <w:t>Caso o utilizador não tenho</w:t>
-            </w:r>
-            <w:proofErr w:type="gramEnd"/>
-            <w:r>
-              <w:t xml:space="preserve"> o crédito necessário o SPO contacta o responsável de centro de custo para obter autorização extraordinária (UC9). Se esta não for dada </w:t>
+              <w:t xml:space="preserve"> no Centro de Custo e devolvendo o trabalho requisitado à impressora. Caso o utilizador não tenho o crédito necessário o SPO contacta o responsável de centro de custo para obter autorização extraordinária (UC9). Se esta não for dada </w:t>
             </w:r>
             <w:proofErr w:type="gramStart"/>
             <w:r>
@@ -4473,13 +4383,8 @@
           </w:tcPr>
           <w:p>
             <w:r>
-              <w:t xml:space="preserve">UC5 – Reportar problema </w:t>
-            </w:r>
-            <w:proofErr w:type="gramStart"/>
-            <w:r>
-              <w:t>interno</w:t>
-            </w:r>
-            <w:proofErr w:type="gramEnd"/>
+              <w:t>UC5 – Reportar problema interno</w:t>
+            </w:r>
           </w:p>
         </w:tc>
       </w:tr>
@@ -5047,12 +4952,12 @@
       <w:pPr>
         <w:pStyle w:val="Cabealho21"/>
       </w:pPr>
-      <w:bookmarkStart w:id="15" w:name="_Toc443822191"/>
+      <w:bookmarkStart w:id="14" w:name="_Toc443822191"/>
       <w:r>
         <w:lastRenderedPageBreak/>
         <w:t>Modelo de domínio do sistema SPM</w:t>
       </w:r>
-      <w:bookmarkEnd w:id="15"/>
+      <w:bookmarkEnd w:id="14"/>
     </w:p>
     <w:p>
       <w:pPr>
@@ -5066,7 +4971,7 @@
       <w:r>
         <w:rPr>
           <w:noProof/>
-          <w:lang w:val="en-US"/>
+          <w:lang w:eastAsia="pt-PT"/>
         </w:rPr>
         <w:drawing>
           <wp:anchor distT="0" distB="0" distL="114300" distR="114300" simplePos="0" relativeHeight="251668480" behindDoc="0" locked="0" layoutInCell="1" allowOverlap="1" wp14:anchorId="5B1D147E" wp14:editId="05A80383">
@@ -5144,11 +5049,11 @@
       <w:pPr>
         <w:pStyle w:val="Cabealho21"/>
       </w:pPr>
-      <w:bookmarkStart w:id="16" w:name="_Toc443822192"/>
+      <w:bookmarkStart w:id="15" w:name="_Toc443822192"/>
       <w:r>
         <w:rPr>
           <w:noProof/>
-          <w:lang w:val="en-US"/>
+          <w:lang w:eastAsia="pt-PT"/>
         </w:rPr>
         <w:lastRenderedPageBreak/>
         <w:drawing>
@@ -5220,7 +5125,7 @@
       <w:r>
         <w:t>Diagrama de sequência em que uma impressora executa uma impressão a pedido de um utilizador</w:t>
       </w:r>
-      <w:bookmarkEnd w:id="16"/>
+      <w:bookmarkEnd w:id="15"/>
     </w:p>
     <w:p>
       <w:pPr>
@@ -5238,11 +5143,11 @@
       <w:pPr>
         <w:pStyle w:val="Cabealho21"/>
       </w:pPr>
-      <w:bookmarkStart w:id="17" w:name="_Toc443822193"/>
+      <w:bookmarkStart w:id="16" w:name="_Toc443822193"/>
       <w:r>
         <w:rPr>
           <w:noProof/>
-          <w:lang w:val="en-US"/>
+          <w:lang w:eastAsia="pt-PT"/>
         </w:rPr>
         <w:lastRenderedPageBreak/>
         <w:drawing>
@@ -5314,7 +5219,7 @@
       <w:r>
         <w:t>Diagrama de atividades para a remoção de um trabalho de um utilizador</w:t>
       </w:r>
-      <w:bookmarkEnd w:id="17"/>
+      <w:bookmarkEnd w:id="16"/>
     </w:p>
     <w:p>
       <w:pPr>
@@ -5333,11 +5238,11 @@
       <w:pPr>
         <w:pStyle w:val="Cabealho21"/>
       </w:pPr>
-      <w:bookmarkStart w:id="18" w:name="_Toc443822194"/>
+      <w:bookmarkStart w:id="17" w:name="_Toc443822194"/>
       <w:r>
         <w:rPr>
           <w:noProof/>
-          <w:lang w:val="en-US"/>
+          <w:lang w:eastAsia="pt-PT"/>
         </w:rPr>
         <w:lastRenderedPageBreak/>
         <w:drawing>
@@ -5406,7 +5311,7 @@
       <w:r>
         <w:t>Diagrama de máquina de estados do ciclo de vida de uma impressor</w:t>
       </w:r>
-      <w:bookmarkEnd w:id="18"/>
+      <w:bookmarkEnd w:id="17"/>
       <w:r>
         <w:t>a</w:t>
       </w:r>
@@ -5440,7 +5345,7 @@
       <w:r>
         <w:t>Diagrama de componentes do sistema SPM</w:t>
       </w:r>
-      <w:bookmarkEnd w:id="10"/>
+      <w:bookmarkEnd w:id="11"/>
     </w:p>
     <w:p>
       <w:pPr>
@@ -5449,7 +5354,7 @@
       <w:r>
         <w:rPr>
           <w:noProof/>
-          <w:lang w:val="en-US"/>
+          <w:lang w:eastAsia="pt-PT"/>
         </w:rPr>
         <w:drawing>
           <wp:inline distT="0" distB="0" distL="0" distR="0" wp14:anchorId="24ADB225" wp14:editId="1F3668B9">
@@ -5520,11 +5425,11 @@
       <w:pPr>
         <w:pStyle w:val="Cabealho21"/>
       </w:pPr>
-      <w:bookmarkStart w:id="19" w:name="_Toc443822464"/>
+      <w:bookmarkStart w:id="18" w:name="_Toc443822464"/>
       <w:r>
         <w:t>Diagrama de instalação do sistema SPM</w:t>
       </w:r>
-      <w:bookmarkEnd w:id="19"/>
+      <w:bookmarkEnd w:id="18"/>
     </w:p>
     <w:p>
       <w:pPr>
@@ -5533,7 +5438,7 @@
       <w:r>
         <w:rPr>
           <w:noProof/>
-          <w:lang w:val="en-US"/>
+          <w:lang w:eastAsia="pt-PT"/>
         </w:rPr>
         <w:drawing>
           <wp:inline distT="0" distB="0" distL="0" distR="0" wp14:anchorId="2F8E1450" wp14:editId="161A18B4">
@@ -5607,7 +5512,7 @@
           <w:lang w:val="en-US"/>
         </w:rPr>
       </w:pPr>
-      <w:bookmarkStart w:id="20" w:name="_Toc443822465"/>
+      <w:bookmarkStart w:id="19" w:name="_Toc443822465"/>
       <w:r>
         <w:rPr>
           <w:lang w:val="en-US"/>
@@ -5632,17 +5537,17 @@
         </w:rPr>
         <w:t>)</w:t>
       </w:r>
-      <w:bookmarkEnd w:id="20"/>
+      <w:bookmarkEnd w:id="19"/>
     </w:p>
     <w:p>
       <w:pPr>
         <w:pStyle w:val="Cabealho21"/>
       </w:pPr>
-      <w:bookmarkStart w:id="21" w:name="_Toc443822466"/>
+      <w:bookmarkStart w:id="20" w:name="_Toc443822466"/>
       <w:r>
         <w:t>Diagrama de Casos de Uso</w:t>
       </w:r>
-      <w:bookmarkEnd w:id="21"/>
+      <w:bookmarkEnd w:id="20"/>
     </w:p>
     <w:p>
       <w:pPr>
@@ -5651,7 +5556,7 @@
       <w:r>
         <w:rPr>
           <w:noProof/>
-          <w:lang w:val="en-US"/>
+          <w:lang w:eastAsia="pt-PT"/>
         </w:rPr>
         <w:drawing>
           <wp:anchor distT="0" distB="0" distL="114300" distR="114300" simplePos="0" relativeHeight="251669504" behindDoc="0" locked="0" layoutInCell="1" allowOverlap="1" wp14:anchorId="0CBDFBE8" wp14:editId="65B2CA60">
@@ -5838,15 +5743,7 @@
               <w:t xml:space="preserve">identifica-se no SPL através de um cartão RFID, </w:t>
             </w:r>
             <w:r>
-              <w:t xml:space="preserve">sendo colocado em </w:t>
-            </w:r>
-            <w:proofErr w:type="gramStart"/>
-            <w:r>
-              <w:t>sessão</w:t>
-            </w:r>
-            <w:proofErr w:type="gramEnd"/>
-            <w:r>
-              <w:t xml:space="preserve"> na impressora em questão</w:t>
+              <w:t>sendo colocado em sessão na impressora em questão</w:t>
             </w:r>
           </w:p>
         </w:tc>
@@ -6022,21 +5919,7 @@
               <w:rPr>
                 <w:i/>
               </w:rPr>
-              <w:t xml:space="preserve">‘em </w:t>
-            </w:r>
-            <w:proofErr w:type="gramStart"/>
-            <w:r>
-              <w:rPr>
-                <w:i/>
-              </w:rPr>
-              <w:t>sessão</w:t>
-            </w:r>
-            <w:proofErr w:type="gramEnd"/>
-            <w:r>
-              <w:rPr>
-                <w:i/>
-              </w:rPr>
-              <w:t>’</w:t>
+              <w:t>‘em sessão’</w:t>
             </w:r>
             <w:r>
               <w:t xml:space="preserve"> no sistema, e autenticado na impressora</w:t>
@@ -6104,28 +5987,12 @@
               <w:t>2</w:t>
             </w:r>
             <w:r>
-              <w:t xml:space="preserve">.1.1 Se após a identidade validada, já houver uma </w:t>
-            </w:r>
-            <w:proofErr w:type="gramStart"/>
-            <w:r>
-              <w:t>sessão</w:t>
-            </w:r>
-            <w:proofErr w:type="gramEnd"/>
-            <w:r>
-              <w:t xml:space="preserve"> do mesmo utilizador aberta na impressora, esta é fechada.</w:t>
-            </w:r>
-          </w:p>
-          <w:p>
-            <w:r>
-              <w:t xml:space="preserve">4.1.2. É criada uma nova </w:t>
-            </w:r>
-            <w:proofErr w:type="gramStart"/>
-            <w:r>
-              <w:t>sessão</w:t>
-            </w:r>
-            <w:proofErr w:type="gramEnd"/>
-            <w:r>
-              <w:t xml:space="preserve"> para o utilizador e o comportamento resume o esperado</w:t>
+              <w:t>.1.1 Se após a identidade validada, já houver uma sessão do mesmo utilizador aberta na impressora, esta é fechada.</w:t>
+            </w:r>
+          </w:p>
+          <w:p>
+            <w:r>
+              <w:t>4.1.2. É criada uma nova sessão para o utilizador e o comportamento resume o esperado</w:t>
             </w:r>
           </w:p>
         </w:tc>
@@ -6156,15 +6023,7 @@
           </w:tcPr>
           <w:p>
             <w:r>
-              <w:t xml:space="preserve">2.1 Se no </w:t>
-            </w:r>
-            <w:proofErr w:type="gramStart"/>
-            <w:r>
-              <w:t>passo</w:t>
-            </w:r>
-            <w:proofErr w:type="gramEnd"/>
-            <w:r>
-              <w:t xml:space="preserve"> 2 a identidade não for validada com sucesso o SPO devolve uma resposta negativa à impressora e nada mais acontece (insucesso).</w:t>
+              <w:t>2.1 Se no passo 2 a identidade não for validada com sucesso o SPO devolve uma resposta negativa à impressora e nada mais acontece (insucesso).</w:t>
             </w:r>
           </w:p>
         </w:tc>
@@ -6189,15 +6048,7 @@
           </w:tcPr>
           <w:p>
             <w:r>
-              <w:t xml:space="preserve">4.2. Se após a identidade validada, já houver uma </w:t>
-            </w:r>
-            <w:proofErr w:type="gramStart"/>
-            <w:r>
-              <w:t>sessão</w:t>
-            </w:r>
-            <w:proofErr w:type="gramEnd"/>
-            <w:r>
-              <w:t xml:space="preserve"> aberta na impressora de outro utilizador, nada deve acontecer (insucesso).</w:t>
+              <w:t>4.2. Se após a identidade validada, já houver uma sessão aberta na impressora de outro utilizador, nada deve acontecer (insucesso).</w:t>
             </w:r>
           </w:p>
         </w:tc>
@@ -6277,15 +6128,7 @@
               <w:t xml:space="preserve"> </w:t>
             </w:r>
             <w:r>
-              <w:t xml:space="preserve">Verificar </w:t>
-            </w:r>
-            <w:proofErr w:type="gramStart"/>
-            <w:r>
-              <w:t>sessão</w:t>
-            </w:r>
-            <w:proofErr w:type="gramEnd"/>
-            <w:r>
-              <w:t xml:space="preserve"> ativa de utilizador</w:t>
+              <w:t>Verificar sessão ativa de utilizador</w:t>
             </w:r>
           </w:p>
         </w:tc>
@@ -6390,15 +6233,7 @@
               <w:t xml:space="preserve"> </w:t>
             </w:r>
             <w:r>
-              <w:t xml:space="preserve">Colocar utilizador em </w:t>
-            </w:r>
-            <w:proofErr w:type="gramStart"/>
-            <w:r>
-              <w:t>sessão</w:t>
-            </w:r>
-            <w:proofErr w:type="gramEnd"/>
-            <w:r>
-              <w:t xml:space="preserve"> na impressora</w:t>
+              <w:t>Colocar utilizador em sessão na impressora</w:t>
             </w:r>
           </w:p>
         </w:tc>
@@ -6429,15 +6264,7 @@
           </w:tcPr>
           <w:p>
             <w:r>
-              <w:t xml:space="preserve">Caso um Utilizador se encontre em </w:t>
-            </w:r>
-            <w:proofErr w:type="gramStart"/>
-            <w:r>
-              <w:t>sessão</w:t>
-            </w:r>
-            <w:proofErr w:type="gramEnd"/>
-            <w:r>
-              <w:t xml:space="preserve"> o ator principal Impressora submete no SPO um trabalho </w:t>
+              <w:t xml:space="preserve">Caso um Utilizador se encontre em sessão o ator principal Impressora submete no SPO um trabalho </w:t>
             </w:r>
             <w:proofErr w:type="spellStart"/>
             <w:r>
@@ -6502,13 +6329,7 @@
           </w:tcPr>
           <w:p>
             <w:r>
-              <w:t>UC4</w:t>
-            </w:r>
-            <w:r>
-              <w:t xml:space="preserve"> – </w:t>
-            </w:r>
-            <w:r>
-              <w:t>Enviar trabalho de utilizador</w:t>
+              <w:t>UC4 – Enviar trabalho de utilizador</w:t>
             </w:r>
           </w:p>
         </w:tc>
@@ -6607,15 +6428,7 @@
               <w:t xml:space="preserve"> </w:t>
             </w:r>
             <w:r>
-              <w:t xml:space="preserve">Terminar </w:t>
-            </w:r>
-            <w:proofErr w:type="gramStart"/>
-            <w:r>
-              <w:t>sessão</w:t>
-            </w:r>
-            <w:proofErr w:type="gramEnd"/>
-            <w:r>
-              <w:t xml:space="preserve"> de utilizador</w:t>
+              <w:t>Terminar sessão de utilizador</w:t>
             </w:r>
           </w:p>
         </w:tc>
@@ -6646,39 +6459,23 @@
           </w:tcPr>
           <w:p>
             <w:r>
-              <w:t xml:space="preserve">Caso um Utilizador se encontre em </w:t>
+              <w:t xml:space="preserve">Caso um Utilizador se encontre em sessão o ator principal Impressora </w:t>
+            </w:r>
+            <w:proofErr w:type="spellStart"/>
+            <w:r>
+              <w:t>requesita</w:t>
+            </w:r>
+            <w:proofErr w:type="spellEnd"/>
+            <w:r>
+              <w:t xml:space="preserve"> um dos trabalhos da lista de trabalhos do ator secundário Utilizador ao SPO para impressão. O SPO calcula um custo de impressão e verifica se o utilizador tem crédito disponível, procedendo ao </w:t>
             </w:r>
             <w:proofErr w:type="gramStart"/>
             <w:r>
-              <w:t>sessão</w:t>
+              <w:t>debito</w:t>
             </w:r>
             <w:proofErr w:type="gramEnd"/>
             <w:r>
-              <w:t xml:space="preserve"> o ator principal Impressora </w:t>
-            </w:r>
-            <w:proofErr w:type="spellStart"/>
-            <w:r>
-              <w:t>requesita</w:t>
-            </w:r>
-            <w:proofErr w:type="spellEnd"/>
-            <w:r>
-              <w:t xml:space="preserve"> um dos trabalhos da lista de trabalhos do ator secundário Utilizador ao SPO para impressão. O SPO calcula um custo de impressão e verifica se o utilizador tem crédito disponível, procedendo ao </w:t>
-            </w:r>
-            <w:proofErr w:type="gramStart"/>
-            <w:r>
-              <w:t>debito</w:t>
-            </w:r>
-            <w:proofErr w:type="gramEnd"/>
-            <w:r>
-              <w:t xml:space="preserve"> no Centro de Custo e devolvendo o trabalho requisitado à impressora. </w:t>
-            </w:r>
-            <w:proofErr w:type="gramStart"/>
-            <w:r>
-              <w:t>Caso o utilizador não tenho</w:t>
-            </w:r>
-            <w:proofErr w:type="gramEnd"/>
-            <w:r>
-              <w:t xml:space="preserve"> o crédito necessário o SPO contacta o responsável de centro de custo para obter autorização extraordinária (UC9). Se esta não for dada </w:t>
+              <w:t xml:space="preserve"> no Centro de Custo e devolvendo o trabalho requisitado à impressora. Caso o utilizador não tenho o crédito necessário o SPO contacta o responsável de centro de custo para obter autorização extraordinária (UC9). Se esta não for dada </w:t>
             </w:r>
             <w:proofErr w:type="gramStart"/>
             <w:r>
@@ -6741,13 +6538,8 @@
               <w:t xml:space="preserve"> – </w:t>
             </w:r>
             <w:r>
-              <w:t xml:space="preserve">Imprimir </w:t>
-            </w:r>
-            <w:proofErr w:type="gramStart"/>
-            <w:r>
-              <w:t>trabalho</w:t>
-            </w:r>
-            <w:proofErr w:type="gramEnd"/>
+              <w:t>Imprimir trabalho</w:t>
+            </w:r>
           </w:p>
         </w:tc>
       </w:tr>
@@ -6833,13 +6625,8 @@
               <w:t xml:space="preserve"> – </w:t>
             </w:r>
             <w:r>
-              <w:t xml:space="preserve">Digitalizar </w:t>
-            </w:r>
-            <w:proofErr w:type="gramStart"/>
-            <w:r>
-              <w:t>trabalho</w:t>
-            </w:r>
-            <w:proofErr w:type="gramEnd"/>
+              <w:t>Digitalizar trabalho</w:t>
+            </w:r>
           </w:p>
         </w:tc>
       </w:tr>
@@ -7270,10 +7057,7 @@
             </w:r>
             <w:proofErr w:type="gramStart"/>
             <w:r>
-              <w:t>Testa</w:t>
-            </w:r>
-            <w:r>
-              <w:t>r</w:t>
+              <w:t>Testar</w:t>
             </w:r>
             <w:proofErr w:type="gramEnd"/>
             <w:r>
@@ -7329,33 +7113,32 @@
     </w:p>
     <w:p>
       <w:pPr>
-        <w:jc w:val="left"/>
-      </w:pPr>
-    </w:p>
-    <w:p>
-      <w:pPr>
         <w:pStyle w:val="Cabealho21"/>
       </w:pPr>
-      <w:bookmarkStart w:id="22" w:name="_Toc443822469"/>
+      <w:bookmarkStart w:id="21" w:name="_Toc443822469"/>
       <w:r>
+        <w:lastRenderedPageBreak/>
         <w:t>Diagrama de Blocos</w:t>
       </w:r>
-      <w:bookmarkEnd w:id="22"/>
+      <w:bookmarkEnd w:id="21"/>
     </w:p>
     <w:p>
       <w:pPr>
         <w:jc w:val="center"/>
+        <w:rPr>
+          <w14:props3d w14:extrusionH="0" w14:contourW="0" w14:prstMaterial="matte"/>
+        </w:rPr>
       </w:pPr>
       <w:r>
         <w:rPr>
           <w:noProof/>
-          <w:lang w:val="en-US"/>
+          <w:lang w:eastAsia="pt-PT"/>
         </w:rPr>
         <w:drawing>
-          <wp:inline distT="0" distB="0" distL="0" distR="0" wp14:anchorId="5198F5AF" wp14:editId="4A0FC8B6">
-            <wp:extent cx="1068309" cy="915694"/>
-            <wp:effectExtent l="0" t="0" r="0" b="0"/>
-            <wp:docPr id="22" name="Imagem 22" descr="https://encrypted-tbn1.gstatic.com/images?q=tbn:ANd9GcRdjqvannE6scERnBooR4Fbm9qu1JG3QYBmJd_aCNgdR2ZpiRrV_Q"/>
+          <wp:inline distT="0" distB="0" distL="0" distR="0" wp14:anchorId="5198F5AF" wp14:editId="384F0A19">
+            <wp:extent cx="8726852" cy="6471196"/>
+            <wp:effectExtent l="137478" t="129222" r="135572" b="135573"/>
+            <wp:docPr id="22" name="Imagem 22"/>
             <wp:cNvGraphicFramePr>
               <a:graphicFrameLocks xmlns:a="http://schemas.openxmlformats.org/drawingml/2006/main" noChangeAspect="1"/>
             </wp:cNvGraphicFramePr>
@@ -7368,7 +7151,7 @@
                       <a:picLocks noChangeAspect="1" noChangeArrowheads="1"/>
                     </pic:cNvPicPr>
                   </pic:nvPicPr>
-                  <pic:blipFill>
+                  <pic:blipFill rotWithShape="1">
                     <a:blip r:embed="rId24">
                       <a:extLst>
                         <a:ext uri="{28A0092B-C50C-407E-A947-70E740481C1C}">
@@ -7376,25 +7159,46 @@
                         </a:ext>
                       </a:extLst>
                     </a:blip>
-                    <a:srcRect/>
-                    <a:stretch>
-                      <a:fillRect/>
-                    </a:stretch>
+                    <a:srcRect l="831" t="2176" r="693" b="708"/>
+                    <a:stretch/>
                   </pic:blipFill>
                   <pic:spPr bwMode="auto">
-                    <a:xfrm>
+                    <a:xfrm rot="16200000">
                       <a:off x="0" y="0"/>
-                      <a:ext cx="1072558" cy="919336"/>
+                      <a:ext cx="8728662" cy="6472538"/>
                     </a:xfrm>
-                    <a:prstGeom prst="ellipse">
+                    <a:prstGeom prst="rect">
                       <a:avLst/>
                     </a:prstGeom>
-                    <a:ln>
-                      <a:noFill/>
+                    <a:solidFill>
+                      <a:srgbClr val="FFFFFF">
+                        <a:shade val="85000"/>
+                      </a:srgbClr>
+                    </a:solidFill>
+                    <a:ln w="88900" cap="sq" cmpd="sng" algn="ctr">
+                      <a:solidFill>
+                        <a:srgbClr val="FFFFFF"/>
+                      </a:solidFill>
+                      <a:prstDash val="solid"/>
+                      <a:miter lim="800000"/>
+                      <a:headEnd type="none" w="med" len="med"/>
+                      <a:tailEnd type="none" w="med" len="med"/>
                     </a:ln>
-                    <a:effectLst>
-                      <a:softEdge rad="112500"/>
-                    </a:effectLst>
+                    <a:effectLst/>
+                    <a:scene3d>
+                      <a:camera prst="orthographicFront"/>
+                      <a:lightRig rig="threePt" dir="t"/>
+                    </a:scene3d>
+                    <a:sp3d>
+                      <a:contourClr>
+                        <a:srgbClr val="FFFFFF"/>
+                      </a:contourClr>
+                    </a:sp3d>
+                    <a:extLst>
+                      <a:ext uri="{53640926-AAD7-44D8-BBD7-CCE9431645EC}">
+                        <a14:shadowObscured xmlns:a14="http://schemas.microsoft.com/office/drawing/2010/main"/>
+                      </a:ext>
+                    </a:extLst>
                   </pic:spPr>
                 </pic:pic>
               </a:graphicData>
@@ -7415,6 +7219,8 @@
       <w:pPr>
         <w:jc w:val="center"/>
       </w:pPr>
+      <w:bookmarkStart w:id="22" w:name="_GoBack"/>
+      <w:bookmarkEnd w:id="22"/>
     </w:p>
     <w:p>
       <w:pPr>
@@ -7433,58 +7239,32 @@
       <w:r>
         <w:rPr>
           <w:noProof/>
-          <w:lang w:val="en-US"/>
+          <w:lang w:eastAsia="pt-PT"/>
         </w:rPr>
-        <w:drawing>
-          <wp:inline distT="0" distB="0" distL="0" distR="0" wp14:anchorId="1CECF837" wp14:editId="6D601ED0">
-            <wp:extent cx="1928388" cy="1145119"/>
-            <wp:effectExtent l="0" t="0" r="0" b="0"/>
-            <wp:docPr id="23" name="Imagem 23" descr="https://encrypted-tbn2.gstatic.com/images?q=tbn:ANd9GcTo52i6B0VOzcwF8_yhb3CMSRI4z6tGyHFcIDEQ_1IjgEtwpk1U"/>
-            <wp:cNvGraphicFramePr>
-              <a:graphicFrameLocks xmlns:a="http://schemas.openxmlformats.org/drawingml/2006/main" noChangeAspect="1"/>
-            </wp:cNvGraphicFramePr>
-            <a:graphic xmlns:a="http://schemas.openxmlformats.org/drawingml/2006/main">
-              <a:graphicData uri="http://schemas.openxmlformats.org/drawingml/2006/picture">
-                <pic:pic xmlns:pic="http://schemas.openxmlformats.org/drawingml/2006/picture">
-                  <pic:nvPicPr>
-                    <pic:cNvPr id="0" name="Picture 29" descr="https://encrypted-tbn2.gstatic.com/images?q=tbn:ANd9GcTo52i6B0VOzcwF8_yhb3CMSRI4z6tGyHFcIDEQ_1IjgEtwpk1U"/>
-                    <pic:cNvPicPr>
-                      <a:picLocks noChangeAspect="1" noChangeArrowheads="1"/>
-                    </pic:cNvPicPr>
-                  </pic:nvPicPr>
-                  <pic:blipFill>
-                    <a:blip r:embed="rId25">
-                      <a:extLst>
-                        <a:ext uri="{28A0092B-C50C-407E-A947-70E740481C1C}">
-                          <a14:useLocalDpi xmlns:a14="http://schemas.microsoft.com/office/drawing/2010/main" val="0"/>
-                        </a:ext>
-                      </a:extLst>
-                    </a:blip>
-                    <a:srcRect/>
-                    <a:stretch>
-                      <a:fillRect/>
-                    </a:stretch>
-                  </pic:blipFill>
-                  <pic:spPr bwMode="auto">
-                    <a:xfrm>
-                      <a:off x="0" y="0"/>
-                      <a:ext cx="1934725" cy="1148882"/>
-                    </a:xfrm>
-                    <a:prstGeom prst="ellipse">
-                      <a:avLst/>
-                    </a:prstGeom>
-                    <a:ln>
-                      <a:noFill/>
-                    </a:ln>
-                    <a:effectLst>
-                      <a:softEdge rad="112500"/>
-                    </a:effectLst>
-                  </pic:spPr>
-                </pic:pic>
-              </a:graphicData>
-            </a:graphic>
-          </wp:inline>
-        </w:drawing>
+        <w:pict w14:anchorId="1D0947B3">
+          <v:shapetype id="_x0000_t75" coordsize="21600,21600" o:spt="75" o:preferrelative="t" path="m@4@5l@4@11@9@11@9@5xe" filled="f" stroked="f">
+            <v:stroke joinstyle="miter"/>
+            <v:formulas>
+              <v:f eqn="if lineDrawn pixelLineWidth 0"/>
+              <v:f eqn="sum @0 1 0"/>
+              <v:f eqn="sum 0 0 @1"/>
+              <v:f eqn="prod @2 1 2"/>
+              <v:f eqn="prod @3 21600 pixelWidth"/>
+              <v:f eqn="prod @3 21600 pixelHeight"/>
+              <v:f eqn="sum @0 0 1"/>
+              <v:f eqn="prod @6 1 2"/>
+              <v:f eqn="prod @7 21600 pixelWidth"/>
+              <v:f eqn="sum @8 21600 0"/>
+              <v:f eqn="prod @7 21600 pixelHeight"/>
+              <v:f eqn="sum @10 21600 0"/>
+            </v:formulas>
+            <v:path o:extrusionok="f" gradientshapeok="t" o:connecttype="rect"/>
+            <o:lock v:ext="edit" aspectratio="t"/>
+          </v:shapetype>
+          <v:shape id="_x0000_i1025" type="#_x0000_t75" style="width:490.5pt;height:351pt">
+            <v:imagedata r:id="rId25" o:title="System &amp; Printer  Local (SPL)" croptop="2265f" cropbottom="932f" cropleft="1638f" cropright="867f"/>
+          </v:shape>
+        </w:pict>
       </w:r>
     </w:p>
     <w:p>
@@ -7581,7 +7361,7 @@
             <w:noProof/>
             <w:sz w:val="16"/>
           </w:rPr>
-          <w:t>12</w:t>
+          <w:t>21</w:t>
         </w:r>
         <w:r>
           <w:rPr>
@@ -10934,7 +10714,7 @@
 </file>
 
 <file path=customXml/itemProps1.xml><?xml version="1.0" encoding="utf-8"?>
-<ds:datastoreItem xmlns:ds="http://schemas.openxmlformats.org/officeDocument/2006/customXml" ds:itemID="{1B6E1C2C-1625-434F-A202-F8D45AED1274}">
+<ds:datastoreItem xmlns:ds="http://schemas.openxmlformats.org/officeDocument/2006/customXml" ds:itemID="{E919985A-E89D-484F-869C-9BDF06003CD5}">
   <ds:schemaRefs>
     <ds:schemaRef ds:uri="http://schemas.openxmlformats.org/officeDocument/2006/bibliography"/>
   </ds:schemaRefs>

</xml_diff>

<commit_message>
Added 3rd delivery files. Updated rel
</commit_message>
<xml_diff>
--- a/entrega-3/AMS_Relatorio3.docx
+++ b/entrega-3/AMS_Relatorio3.docx
@@ -44,12 +44,13 @@
       <w:tblPr>
         <w:tblStyle w:val="Tabelacomgrelha"/>
         <w:tblW w:w="0" w:type="auto"/>
+        <w:tblLayout w:type="fixed"/>
         <w:tblLook w:val="04A0" w:firstRow="1" w:lastRow="0" w:firstColumn="1" w:lastColumn="0" w:noHBand="0" w:noVBand="1"/>
       </w:tblPr>
       <w:tblGrid>
         <w:gridCol w:w="1084"/>
-        <w:gridCol w:w="1708"/>
-        <w:gridCol w:w="707"/>
+        <w:gridCol w:w="1881"/>
+        <w:gridCol w:w="534"/>
         <w:gridCol w:w="644"/>
         <w:gridCol w:w="644"/>
         <w:gridCol w:w="718"/>
@@ -79,7 +80,7 @@
         </w:tc>
         <w:tc>
           <w:tcPr>
-            <w:tcW w:w="1708" w:type="dxa"/>
+            <w:tcW w:w="1881" w:type="dxa"/>
             <w:shd w:val="clear" w:color="auto" w:fill="D9D9D9" w:themeFill="background1" w:themeFillShade="D9"/>
           </w:tcPr>
           <w:p>
@@ -99,7 +100,7 @@
         </w:tc>
         <w:tc>
           <w:tcPr>
-            <w:tcW w:w="4322" w:type="dxa"/>
+            <w:tcW w:w="4149" w:type="dxa"/>
             <w:gridSpan w:val="5"/>
             <w:shd w:val="clear" w:color="auto" w:fill="D9D9D9" w:themeFill="background1" w:themeFillShade="D9"/>
           </w:tcPr>
@@ -143,42 +144,55 @@
         <w:tc>
           <w:tcPr>
             <w:tcW w:w="1084" w:type="dxa"/>
+          </w:tcPr>
+          <w:p>
+            <w:pPr>
+              <w:spacing w:before="120" w:after="120"/>
+              <w:jc w:val="center"/>
+            </w:pPr>
+            <w:r>
+              <w:t>42</w:t>
+            </w:r>
+          </w:p>
+        </w:tc>
+        <w:tc>
+          <w:tcPr>
+            <w:tcW w:w="1881" w:type="dxa"/>
           </w:tcPr>
           <w:p>
             <w:pPr>
               <w:spacing w:before="120" w:after="120"/>
             </w:pPr>
-          </w:p>
-        </w:tc>
-        <w:tc>
-          <w:tcPr>
-            <w:tcW w:w="1708" w:type="dxa"/>
+            <w:r>
+              <w:t>João Pombinho</w:t>
+            </w:r>
+          </w:p>
+        </w:tc>
+        <w:tc>
+          <w:tcPr>
+            <w:tcW w:w="4149" w:type="dxa"/>
+            <w:gridSpan w:val="5"/>
           </w:tcPr>
           <w:p>
             <w:pPr>
               <w:spacing w:before="120" w:after="120"/>
             </w:pPr>
-          </w:p>
-        </w:tc>
-        <w:tc>
-          <w:tcPr>
-            <w:tcW w:w="4322" w:type="dxa"/>
-            <w:gridSpan w:val="5"/>
+            <w:r>
+              <w:t>Quinta-feira</w:t>
+            </w:r>
+          </w:p>
+        </w:tc>
+        <w:tc>
+          <w:tcPr>
+            <w:tcW w:w="3081" w:type="dxa"/>
           </w:tcPr>
           <w:p>
             <w:pPr>
               <w:spacing w:before="120" w:after="120"/>
             </w:pPr>
-          </w:p>
-        </w:tc>
-        <w:tc>
-          <w:tcPr>
-            <w:tcW w:w="3081" w:type="dxa"/>
-          </w:tcPr>
-          <w:p>
-            <w:pPr>
-              <w:spacing w:before="120" w:after="120"/>
-            </w:pPr>
+            <w:r>
+              <w:t>11h30</w:t>
+            </w:r>
           </w:p>
         </w:tc>
       </w:tr>
@@ -229,7 +243,7 @@
         </w:tc>
         <w:tc>
           <w:tcPr>
-            <w:tcW w:w="1708" w:type="dxa"/>
+            <w:tcW w:w="1881" w:type="dxa"/>
             <w:vMerge w:val="restart"/>
             <w:shd w:val="clear" w:color="auto" w:fill="D9D9D9" w:themeFill="background1" w:themeFillShade="D9"/>
           </w:tcPr>
@@ -250,7 +264,7 @@
         </w:tc>
         <w:tc>
           <w:tcPr>
-            <w:tcW w:w="2713" w:type="dxa"/>
+            <w:tcW w:w="2540" w:type="dxa"/>
             <w:gridSpan w:val="4"/>
             <w:shd w:val="clear" w:color="auto" w:fill="D9D9D9" w:themeFill="background1" w:themeFillShade="D9"/>
           </w:tcPr>
@@ -310,7 +324,7 @@
         </w:tc>
         <w:tc>
           <w:tcPr>
-            <w:tcW w:w="1708" w:type="dxa"/>
+            <w:tcW w:w="1881" w:type="dxa"/>
             <w:vMerge/>
             <w:shd w:val="clear" w:color="auto" w:fill="D9D9D9" w:themeFill="background1" w:themeFillShade="D9"/>
           </w:tcPr>
@@ -325,7 +339,7 @@
         </w:tc>
         <w:tc>
           <w:tcPr>
-            <w:tcW w:w="707" w:type="dxa"/>
+            <w:tcW w:w="534" w:type="dxa"/>
             <w:shd w:val="clear" w:color="auto" w:fill="D9D9D9" w:themeFill="background1" w:themeFillShade="D9"/>
           </w:tcPr>
           <w:p>
@@ -429,26 +443,35 @@
             <w:pPr>
               <w:spacing w:before="120" w:after="120"/>
             </w:pPr>
-          </w:p>
-        </w:tc>
-        <w:tc>
-          <w:tcPr>
-            <w:tcW w:w="1708" w:type="dxa"/>
+            <w:r>
+              <w:t>78839</w:t>
+            </w:r>
+          </w:p>
+        </w:tc>
+        <w:tc>
+          <w:tcPr>
+            <w:tcW w:w="1881" w:type="dxa"/>
           </w:tcPr>
           <w:p>
             <w:pPr>
               <w:spacing w:before="120" w:after="120"/>
             </w:pPr>
-          </w:p>
-        </w:tc>
-        <w:tc>
-          <w:tcPr>
-            <w:tcW w:w="707" w:type="dxa"/>
+            <w:r>
+              <w:t>Jorge Santos</w:t>
+            </w:r>
+          </w:p>
+        </w:tc>
+        <w:tc>
+          <w:tcPr>
+            <w:tcW w:w="534" w:type="dxa"/>
           </w:tcPr>
           <w:p>
             <w:pPr>
               <w:spacing w:before="120" w:after="120"/>
             </w:pPr>
+            <w:r>
+              <w:t>16</w:t>
+            </w:r>
           </w:p>
         </w:tc>
         <w:tc>
@@ -459,6 +482,9 @@
             <w:pPr>
               <w:spacing w:before="120" w:after="120"/>
             </w:pPr>
+            <w:r>
+              <w:t>17</w:t>
+            </w:r>
           </w:p>
         </w:tc>
         <w:tc>
@@ -469,6 +495,9 @@
             <w:pPr>
               <w:spacing w:before="120" w:after="120"/>
             </w:pPr>
+            <w:r>
+              <w:t>13</w:t>
+            </w:r>
           </w:p>
         </w:tc>
         <w:tc>
@@ -479,6 +508,9 @@
             <w:pPr>
               <w:spacing w:before="120" w:after="120"/>
             </w:pPr>
+            <w:r>
+              <w:t>35</w:t>
+            </w:r>
           </w:p>
         </w:tc>
         <w:tc>
@@ -490,6 +522,9 @@
             <w:pPr>
               <w:spacing w:before="120" w:after="120"/>
             </w:pPr>
+            <w:r>
+              <w:t>3.1, 3.4, 4.3, 4.7, 5.1, 5.2, 5.3</w:t>
+            </w:r>
           </w:p>
         </w:tc>
       </w:tr>
@@ -502,26 +537,35 @@
             <w:pPr>
               <w:spacing w:before="120" w:after="120"/>
             </w:pPr>
-          </w:p>
-        </w:tc>
-        <w:tc>
-          <w:tcPr>
-            <w:tcW w:w="1708" w:type="dxa"/>
+            <w:r>
+              <w:t>78980</w:t>
+            </w:r>
+          </w:p>
+        </w:tc>
+        <w:tc>
+          <w:tcPr>
+            <w:tcW w:w="1881" w:type="dxa"/>
           </w:tcPr>
           <w:p>
             <w:pPr>
               <w:spacing w:before="120" w:after="120"/>
             </w:pPr>
-          </w:p>
-        </w:tc>
-        <w:tc>
-          <w:tcPr>
-            <w:tcW w:w="707" w:type="dxa"/>
+            <w:r>
+              <w:t>Miguel Vera</w:t>
+            </w:r>
+          </w:p>
+        </w:tc>
+        <w:tc>
+          <w:tcPr>
+            <w:tcW w:w="534" w:type="dxa"/>
           </w:tcPr>
           <w:p>
             <w:pPr>
               <w:spacing w:before="120" w:after="120"/>
             </w:pPr>
+            <w:r>
+              <w:t>14</w:t>
+            </w:r>
           </w:p>
         </w:tc>
         <w:tc>
@@ -532,6 +576,9 @@
             <w:pPr>
               <w:spacing w:before="120" w:after="120"/>
             </w:pPr>
+            <w:r>
+              <w:t>17</w:t>
+            </w:r>
           </w:p>
         </w:tc>
         <w:tc>
@@ -542,6 +589,9 @@
             <w:pPr>
               <w:spacing w:before="120" w:after="120"/>
             </w:pPr>
+            <w:r>
+              <w:t>14</w:t>
+            </w:r>
           </w:p>
         </w:tc>
         <w:tc>
@@ -552,6 +602,9 @@
             <w:pPr>
               <w:spacing w:before="120" w:after="120"/>
             </w:pPr>
+            <w:r>
+              <w:t>35</w:t>
+            </w:r>
           </w:p>
         </w:tc>
         <w:tc>
@@ -563,6 +616,9 @@
             <w:pPr>
               <w:spacing w:before="120" w:after="120"/>
             </w:pPr>
+            <w:r>
+              <w:t>3.3, 3.6, 4.2, 4.5, 4,6, 5.4, 5.5.</w:t>
+            </w:r>
           </w:p>
         </w:tc>
       </w:tr>
@@ -575,26 +631,35 @@
             <w:pPr>
               <w:spacing w:before="120" w:after="120"/>
             </w:pPr>
-          </w:p>
-        </w:tc>
-        <w:tc>
-          <w:tcPr>
-            <w:tcW w:w="1708" w:type="dxa"/>
+            <w:r>
+              <w:t>78942</w:t>
+            </w:r>
+          </w:p>
+        </w:tc>
+        <w:tc>
+          <w:tcPr>
+            <w:tcW w:w="1881" w:type="dxa"/>
           </w:tcPr>
           <w:p>
             <w:pPr>
               <w:spacing w:before="120" w:after="120"/>
             </w:pPr>
-          </w:p>
-        </w:tc>
-        <w:tc>
-          <w:tcPr>
-            <w:tcW w:w="707" w:type="dxa"/>
+            <w:r>
+              <w:t>Rodrigo Bernardo</w:t>
+            </w:r>
+          </w:p>
+        </w:tc>
+        <w:tc>
+          <w:tcPr>
+            <w:tcW w:w="534" w:type="dxa"/>
           </w:tcPr>
           <w:p>
             <w:pPr>
               <w:spacing w:before="120" w:after="120"/>
             </w:pPr>
+            <w:r>
+              <w:t>15</w:t>
+            </w:r>
           </w:p>
         </w:tc>
         <w:tc>
@@ -605,6 +670,9 @@
             <w:pPr>
               <w:spacing w:before="120" w:after="120"/>
             </w:pPr>
+            <w:r>
+              <w:t>16</w:t>
+            </w:r>
           </w:p>
         </w:tc>
         <w:tc>
@@ -615,6 +683,9 @@
             <w:pPr>
               <w:spacing w:before="120" w:after="120"/>
             </w:pPr>
+            <w:r>
+              <w:t>14</w:t>
+            </w:r>
           </w:p>
         </w:tc>
         <w:tc>
@@ -625,6 +696,9 @@
             <w:pPr>
               <w:spacing w:before="120" w:after="120"/>
             </w:pPr>
+            <w:r>
+              <w:t>35</w:t>
+            </w:r>
           </w:p>
         </w:tc>
         <w:tc>
@@ -636,6 +710,9 @@
             <w:pPr>
               <w:spacing w:before="120" w:after="120"/>
             </w:pPr>
+            <w:r>
+              <w:t>3.2, 3.5, 4.4, 4.8, 4.9</w:t>
+            </w:r>
           </w:p>
         </w:tc>
       </w:tr>
@@ -2651,25 +2728,146 @@
       <w:bookmarkEnd w:id="0"/>
     </w:p>
     <w:p>
-      <w:r>
-        <w:t>…</w:t>
-      </w:r>
-      <w:r>
-        <w:t xml:space="preserve">fornecer um </w:t>
-      </w:r>
-      <w:r>
-        <w:t xml:space="preserve">texto curto descrevendo qualquer </w:t>
-      </w:r>
-      <w:r>
-        <w:t xml:space="preserve">pressuposto ou outro </w:t>
-      </w:r>
-      <w:r>
-        <w:t>pormenor que se julgue relevante para facilitar o entendimento da análise desenvolvida…</w:t>
-      </w:r>
-    </w:p>
-    <w:p>
-      <w:r>
-        <w:t>…</w:t>
+      <w:pPr>
+        <w:ind w:firstLine="431"/>
+      </w:pPr>
+      <w:r>
+        <w:t xml:space="preserve">Este relatório tem como objetivo demonstrar o trabalho realizado no âmbito do projeto da disciplina de </w:t>
+      </w:r>
+      <w:r>
+        <w:t>AMS ao longo das três entregas</w:t>
+      </w:r>
+      <w:r>
+        <w:rPr>
+          <w:b/>
+        </w:rPr>
+        <w:t xml:space="preserve">. </w:t>
+      </w:r>
+      <w:r>
+        <w:rPr>
+          <w:b/>
+        </w:rPr>
+        <w:t>Na primeira entrega foi concretizada a</w:t>
+      </w:r>
+      <w:r>
+        <w:rPr>
+          <w:b/>
+        </w:rPr>
+        <w:t xml:space="preserve"> modelação do sistema SPM</w:t>
+      </w:r>
+      <w:r>
+        <w:t xml:space="preserve"> (Scan &amp; Print Management) descrito no enunciado do projeto. </w:t>
+      </w:r>
+      <w:r>
+        <w:t>Esta entrega foi realizada</w:t>
+      </w:r>
+      <w:r>
+        <w:t xml:space="preserve"> utilizando a linguagem de modelação BPMN 2.0</w:t>
+      </w:r>
+      <w:r>
+        <w:t xml:space="preserve">. Nesta entrega consideraram-se </w:t>
+      </w:r>
+      <w:r>
+        <w:t xml:space="preserve">duas unidades de funcionários </w:t>
+      </w:r>
+      <w:proofErr w:type="gramStart"/>
+      <w:r>
+        <w:t>do</w:t>
+      </w:r>
+      <w:proofErr w:type="gramEnd"/>
+      <w:r>
+        <w:t xml:space="preserve"> (IST): a Unidade Administrativa e a Equipa Técnica. O SPM é composto pelas interações entre estas unidades e com fornecedores externos ao IST</w:t>
+      </w:r>
+      <w:r>
+        <w:t xml:space="preserve">. </w:t>
+      </w:r>
+      <w:r>
+        <w:rPr>
+          <w:b/>
+        </w:rPr>
+        <w:t xml:space="preserve">Na segunda entrega foi modelo o sistema SPO </w:t>
+      </w:r>
+      <w:r>
+        <w:t xml:space="preserve">através da linguagem UML2. </w:t>
+      </w:r>
+      <w:r>
+        <w:t xml:space="preserve">O SPO é uma camada de Software composta por 4 componentes e as suas interações: Print Manager, Stock Manager, Stock </w:t>
+      </w:r>
+      <w:proofErr w:type="spellStart"/>
+      <w:r>
+        <w:t>Intelligence</w:t>
+      </w:r>
+      <w:proofErr w:type="spellEnd"/>
+      <w:r>
+        <w:t xml:space="preserve"> e </w:t>
+      </w:r>
+      <w:proofErr w:type="spellStart"/>
+      <w:r>
+        <w:t>Communications</w:t>
+      </w:r>
+      <w:proofErr w:type="spellEnd"/>
+      <w:r>
+        <w:t xml:space="preserve"> Manager.</w:t>
+      </w:r>
+      <w:r>
+        <w:t xml:space="preserve"> Por fim </w:t>
+      </w:r>
+      <w:r>
+        <w:rPr>
+          <w:b/>
+        </w:rPr>
+        <w:t xml:space="preserve">na terceira entrega foi modelado o sistema SPL </w:t>
+      </w:r>
+      <w:r>
+        <w:t xml:space="preserve">através de um diagrama de Use Cases e da linguagem </w:t>
+      </w:r>
+      <w:proofErr w:type="spellStart"/>
+      <w:r>
+        <w:t>SysML</w:t>
+      </w:r>
+      <w:proofErr w:type="spellEnd"/>
+      <w:r>
+        <w:t>.</w:t>
+      </w:r>
+    </w:p>
+    <w:p>
+      <w:pPr>
+        <w:ind w:firstLine="431"/>
+      </w:pPr>
+      <w:r>
+        <w:t xml:space="preserve">Todas as entregas foram realizadas no </w:t>
+      </w:r>
+      <w:proofErr w:type="gramStart"/>
+      <w:r>
+        <w:t>software</w:t>
+      </w:r>
+      <w:proofErr w:type="gramEnd"/>
+      <w:r>
+        <w:t xml:space="preserve"> </w:t>
+      </w:r>
+      <w:proofErr w:type="spellStart"/>
+      <w:r>
+        <w:t>Enterprise</w:t>
+      </w:r>
+      <w:proofErr w:type="spellEnd"/>
+      <w:r>
+        <w:t xml:space="preserve"> </w:t>
+      </w:r>
+      <w:proofErr w:type="spellStart"/>
+      <w:r>
+        <w:t>Architect</w:t>
+      </w:r>
+      <w:proofErr w:type="spellEnd"/>
+      <w:r>
+        <w:t xml:space="preserve">: </w:t>
+      </w:r>
+      <w:proofErr w:type="spellStart"/>
+      <w:r>
+        <w:t>Sparx</w:t>
+      </w:r>
+      <w:proofErr w:type="spellEnd"/>
+      <w:r>
+        <w:t xml:space="preserve"> sendo que as secções 3.2, 3.3, 4.1, 4.2, 4.3 das entregas anteriores foram revistas para esta entrega. </w:t>
       </w:r>
     </w:p>
     <w:p>
@@ -2708,7 +2906,7 @@
       <w:r>
         <w:rPr>
           <w:noProof/>
-          <w:lang w:eastAsia="pt-PT"/>
+          <w:lang w:val="en-US"/>
         </w:rPr>
         <w:drawing>
           <wp:inline distT="0" distB="0" distL="0" distR="0" wp14:anchorId="1436B06C" wp14:editId="68A8C32D">
@@ -2803,7 +3001,6 @@
       </w:pPr>
       <w:bookmarkStart w:id="2" w:name="_Toc443822448"/>
       <w:r>
-        <w:lastRenderedPageBreak/>
         <w:t>Sistema “Scan &amp; Print Management” (SPM</w:t>
       </w:r>
       <w:bookmarkEnd w:id="2"/>
@@ -2831,7 +3028,7 @@
       <w:r>
         <w:rPr>
           <w:noProof/>
-          <w:lang w:eastAsia="pt-PT"/>
+          <w:lang w:val="en-US"/>
         </w:rPr>
         <w:drawing>
           <wp:anchor distT="0" distB="0" distL="114300" distR="114300" simplePos="0" relativeHeight="251660288" behindDoc="1" locked="0" layoutInCell="1" allowOverlap="1" wp14:anchorId="432197B3" wp14:editId="7AC574AE">
@@ -2944,7 +3141,7 @@
       <w:r>
         <w:rPr>
           <w:noProof/>
-          <w:lang w:eastAsia="pt-PT"/>
+          <w:lang w:val="en-US"/>
         </w:rPr>
         <w:drawing>
           <wp:inline distT="0" distB="0" distL="0" distR="0" wp14:anchorId="041A426F" wp14:editId="7E733C51">
@@ -3047,7 +3244,7 @@
       <w:r>
         <w:rPr>
           <w:noProof/>
-          <w:lang w:eastAsia="pt-PT"/>
+          <w:lang w:val="en-US"/>
         </w:rPr>
         <w:drawing>
           <wp:anchor distT="0" distB="0" distL="114300" distR="114300" simplePos="0" relativeHeight="251661312" behindDoc="1" locked="0" layoutInCell="1" allowOverlap="1" wp14:anchorId="25DDDEC5" wp14:editId="6DFA13F4">
@@ -3167,7 +3364,7 @@
       <w:r>
         <w:rPr>
           <w:noProof/>
-          <w:lang w:eastAsia="pt-PT"/>
+          <w:lang w:val="en-US"/>
         </w:rPr>
         <w:drawing>
           <wp:anchor distT="0" distB="0" distL="114300" distR="114300" simplePos="0" relativeHeight="251659264" behindDoc="0" locked="0" layoutInCell="1" allowOverlap="1" wp14:anchorId="6D413DA0" wp14:editId="7AE607E6">
@@ -3281,7 +3478,7 @@
       <w:r>
         <w:rPr>
           <w:noProof/>
-          <w:lang w:eastAsia="pt-PT"/>
+          <w:lang w:val="en-US"/>
         </w:rPr>
         <w:drawing>
           <wp:inline distT="0" distB="0" distL="0" distR="0" wp14:anchorId="65CA0E98" wp14:editId="139EC9CB">
@@ -3360,7 +3557,7 @@
       <w:r>
         <w:rPr>
           <w:noProof/>
-          <w:lang w:eastAsia="pt-PT"/>
+          <w:lang w:val="en-US"/>
         </w:rPr>
         <w:drawing>
           <wp:inline distT="0" distB="0" distL="0" distR="0" wp14:anchorId="4DB02BCA" wp14:editId="7A8CC350">
@@ -3456,7 +3653,7 @@
       <w:r>
         <w:rPr>
           <w:noProof/>
-          <w:lang w:eastAsia="pt-PT"/>
+          <w:lang w:val="en-US"/>
         </w:rPr>
         <w:drawing>
           <wp:anchor distT="0" distB="0" distL="114300" distR="114300" simplePos="0" relativeHeight="251662336" behindDoc="1" locked="0" layoutInCell="1" allowOverlap="1" wp14:anchorId="052DD997" wp14:editId="413B3469">
@@ -3559,12 +3756,12 @@
       <w:pPr>
         <w:pStyle w:val="Cabealho21"/>
       </w:pPr>
-      <w:bookmarkStart w:id="10" w:name="_Toc443822188"/>
-      <w:bookmarkStart w:id="11" w:name="_Toc443822463"/>
+      <w:bookmarkStart w:id="10" w:name="_Toc443822463"/>
+      <w:bookmarkStart w:id="11" w:name="_Toc443822188"/>
       <w:r>
         <w:t>Modelo de casos de utilização do sistema SPO</w:t>
       </w:r>
-      <w:bookmarkEnd w:id="10"/>
+      <w:bookmarkEnd w:id="11"/>
     </w:p>
     <w:p>
       <w:pPr>
@@ -3573,19 +3770,19 @@
       <w:r>
         <w:rPr>
           <w:noProof/>
-          <w:lang w:eastAsia="pt-PT"/>
+          <w:lang w:val="en-US"/>
         </w:rPr>
         <w:drawing>
-          <wp:anchor distT="0" distB="0" distL="114300" distR="114300" simplePos="0" relativeHeight="251665408" behindDoc="1" locked="0" layoutInCell="1" allowOverlap="1" wp14:anchorId="2CD92449" wp14:editId="71377DFE">
+          <wp:anchor distT="0" distB="0" distL="114300" distR="114300" simplePos="0" relativeHeight="251665408" behindDoc="1" locked="0" layoutInCell="1" allowOverlap="1" wp14:anchorId="2CD92449" wp14:editId="1ADA9405">
             <wp:simplePos x="0" y="0"/>
             <wp:positionH relativeFrom="page">
-              <wp:align>center</wp:align>
+              <wp:align>left</wp:align>
             </wp:positionH>
             <wp:positionV relativeFrom="paragraph">
               <wp:posOffset>238760</wp:posOffset>
             </wp:positionV>
-            <wp:extent cx="6896100" cy="6820535"/>
-            <wp:effectExtent l="0" t="0" r="0" b="0"/>
+            <wp:extent cx="7464009" cy="6057900"/>
+            <wp:effectExtent l="0" t="0" r="3810" b="0"/>
             <wp:wrapSquare wrapText="bothSides"/>
             <wp:docPr id="28" name="Imagem 28"/>
             <wp:cNvGraphicFramePr>
@@ -3606,13 +3803,13 @@
                         </a:ext>
                       </a:extLst>
                     </a:blip>
-                    <a:srcRect l="1574" t="3300" r="1713" b="1736"/>
+                    <a:srcRect l="1105" t="3785" r="1380" b="1931"/>
                     <a:stretch/>
                   </pic:blipFill>
                   <pic:spPr bwMode="auto">
                     <a:xfrm>
                       <a:off x="0" y="0"/>
-                      <a:ext cx="6896100" cy="6820535"/>
+                      <a:ext cx="7464009" cy="6057900"/>
                     </a:xfrm>
                     <a:prstGeom prst="rect">
                       <a:avLst/>
@@ -4971,7 +5168,7 @@
       <w:r>
         <w:rPr>
           <w:noProof/>
-          <w:lang w:eastAsia="pt-PT"/>
+          <w:lang w:val="en-US"/>
         </w:rPr>
         <w:drawing>
           <wp:anchor distT="0" distB="0" distL="114300" distR="114300" simplePos="0" relativeHeight="251668480" behindDoc="0" locked="0" layoutInCell="1" allowOverlap="1" wp14:anchorId="5B1D147E" wp14:editId="05A80383">
@@ -5053,7 +5250,7 @@
       <w:r>
         <w:rPr>
           <w:noProof/>
-          <w:lang w:eastAsia="pt-PT"/>
+          <w:lang w:val="en-US"/>
         </w:rPr>
         <w:lastRenderedPageBreak/>
         <w:drawing>
@@ -5147,7 +5344,7 @@
       <w:r>
         <w:rPr>
           <w:noProof/>
-          <w:lang w:eastAsia="pt-PT"/>
+          <w:lang w:val="en-US"/>
         </w:rPr>
         <w:lastRenderedPageBreak/>
         <w:drawing>
@@ -5242,7 +5439,7 @@
       <w:r>
         <w:rPr>
           <w:noProof/>
-          <w:lang w:eastAsia="pt-PT"/>
+          <w:lang w:val="en-US"/>
         </w:rPr>
         <w:lastRenderedPageBreak/>
         <w:drawing>
@@ -5345,22 +5542,23 @@
       <w:r>
         <w:t>Diagrama de componentes do sistema SPM</w:t>
       </w:r>
-      <w:bookmarkEnd w:id="11"/>
+      <w:bookmarkEnd w:id="10"/>
     </w:p>
     <w:p>
       <w:pPr>
         <w:jc w:val="center"/>
       </w:pPr>
+      <w:bookmarkStart w:id="18" w:name="_GoBack"/>
       <w:r>
         <w:rPr>
           <w:noProof/>
-          <w:lang w:eastAsia="pt-PT"/>
+          <w:lang w:val="en-US"/>
         </w:rPr>
         <w:drawing>
-          <wp:inline distT="0" distB="0" distL="0" distR="0" wp14:anchorId="24ADB225" wp14:editId="1F3668B9">
-            <wp:extent cx="2315077" cy="1190625"/>
-            <wp:effectExtent l="0" t="0" r="9525" b="0"/>
-            <wp:docPr id="18" name="Imagem 18" descr="https://encrypted-tbn0.gstatic.com/images?q=tbn:ANd9GcRf1a9pHSuGpl0ntqWC_7lWioN6qS1J16uViSYY6WszN_2Gkqg0"/>
+          <wp:inline distT="0" distB="0" distL="0" distR="0" wp14:anchorId="24ADB225" wp14:editId="3270FFB7">
+            <wp:extent cx="4113266" cy="2743200"/>
+            <wp:effectExtent l="0" t="0" r="1905" b="0"/>
+            <wp:docPr id="18" name="Imagem 18"/>
             <wp:cNvGraphicFramePr>
               <a:graphicFrameLocks xmlns:a="http://schemas.openxmlformats.org/drawingml/2006/main" noChangeAspect="1"/>
             </wp:cNvGraphicFramePr>
@@ -5374,14 +5572,13 @@
                     </pic:cNvPicPr>
                   </pic:nvPicPr>
                   <pic:blipFill>
-                    <a:blip r:embed="rId21">
+                    <a:blip r:embed="rId21" cstate="print">
                       <a:extLst>
                         <a:ext uri="{28A0092B-C50C-407E-A947-70E740481C1C}">
                           <a14:useLocalDpi xmlns:a14="http://schemas.microsoft.com/office/drawing/2010/main" val="0"/>
                         </a:ext>
                       </a:extLst>
                     </a:blip>
-                    <a:srcRect/>
                     <a:stretch>
                       <a:fillRect/>
                     </a:stretch>
@@ -5389,7 +5586,7 @@
                   <pic:spPr bwMode="auto">
                     <a:xfrm>
                       <a:off x="0" y="0"/>
-                      <a:ext cx="2316959" cy="1191593"/>
+                      <a:ext cx="4124467" cy="2750670"/>
                     </a:xfrm>
                     <a:prstGeom prst="ellipse">
                       <a:avLst/>
@@ -5407,6 +5604,7 @@
           </wp:inline>
         </w:drawing>
       </w:r>
+      <w:bookmarkEnd w:id="18"/>
     </w:p>
     <w:p>
       <w:pPr>
@@ -5425,11 +5623,11 @@
       <w:pPr>
         <w:pStyle w:val="Cabealho21"/>
       </w:pPr>
-      <w:bookmarkStart w:id="18" w:name="_Toc443822464"/>
+      <w:bookmarkStart w:id="19" w:name="_Toc443822464"/>
       <w:r>
         <w:t>Diagrama de instalação do sistema SPM</w:t>
       </w:r>
-      <w:bookmarkEnd w:id="18"/>
+      <w:bookmarkEnd w:id="19"/>
     </w:p>
     <w:p>
       <w:pPr>
@@ -5438,7 +5636,7 @@
       <w:r>
         <w:rPr>
           <w:noProof/>
-          <w:lang w:eastAsia="pt-PT"/>
+          <w:lang w:val="en-US"/>
         </w:rPr>
         <w:drawing>
           <wp:inline distT="0" distB="0" distL="0" distR="0" wp14:anchorId="2F8E1450" wp14:editId="161A18B4">
@@ -5512,7 +5710,7 @@
           <w:lang w:val="en-US"/>
         </w:rPr>
       </w:pPr>
-      <w:bookmarkStart w:id="19" w:name="_Toc443822465"/>
+      <w:bookmarkStart w:id="20" w:name="_Toc443822465"/>
       <w:r>
         <w:rPr>
           <w:lang w:val="en-US"/>
@@ -5537,17 +5735,17 @@
         </w:rPr>
         <w:t>)</w:t>
       </w:r>
-      <w:bookmarkEnd w:id="19"/>
+      <w:bookmarkEnd w:id="20"/>
     </w:p>
     <w:p>
       <w:pPr>
         <w:pStyle w:val="Cabealho21"/>
       </w:pPr>
-      <w:bookmarkStart w:id="20" w:name="_Toc443822466"/>
+      <w:bookmarkStart w:id="21" w:name="_Toc443822466"/>
       <w:r>
         <w:t>Diagrama de Casos de Uso</w:t>
       </w:r>
-      <w:bookmarkEnd w:id="20"/>
+      <w:bookmarkEnd w:id="21"/>
     </w:p>
     <w:p>
       <w:pPr>
@@ -5556,7 +5754,7 @@
       <w:r>
         <w:rPr>
           <w:noProof/>
-          <w:lang w:eastAsia="pt-PT"/>
+          <w:lang w:val="en-US"/>
         </w:rPr>
         <w:drawing>
           <wp:anchor distT="0" distB="0" distL="114300" distR="114300" simplePos="0" relativeHeight="251669504" behindDoc="0" locked="0" layoutInCell="1" allowOverlap="1" wp14:anchorId="0CBDFBE8" wp14:editId="65B2CA60">
@@ -5913,13 +6111,30 @@
               <w:t xml:space="preserve"> do utilizador</w:t>
             </w:r>
             <w:r>
-              <w:t xml:space="preserve"> e ficando este </w:t>
+              <w:t xml:space="preserve">, </w:t>
+            </w:r>
+            <w:r>
+              <w:t xml:space="preserve">ficando este </w:t>
             </w:r>
             <w:r>
               <w:rPr>
                 <w:i/>
               </w:rPr>
-              <w:t>‘em sessão’</w:t>
+              <w:t xml:space="preserve">‘em </w:t>
+            </w:r>
+            <w:proofErr w:type="gramStart"/>
+            <w:r>
+              <w:rPr>
+                <w:i/>
+              </w:rPr>
+              <w:t>sessão</w:t>
+            </w:r>
+            <w:proofErr w:type="gramEnd"/>
+            <w:r>
+              <w:rPr>
+                <w:i/>
+              </w:rPr>
+              <w:t>’</w:t>
             </w:r>
             <w:r>
               <w:t xml:space="preserve"> no sistema, e autenticado na impressora</w:t>
@@ -5953,7 +6168,18 @@
           </w:tcPr>
           <w:p>
             <w:r>
-              <w:t>O utilizador passa a encontrar-se autenticado na impressora resultando na criação de uma Sessão correspondente</w:t>
+              <w:t xml:space="preserve">O utilizador passa a encontrar-se autenticado na impressora </w:t>
+            </w:r>
+            <w:r>
+              <w:t xml:space="preserve">e em </w:t>
+            </w:r>
+            <w:proofErr w:type="gramStart"/>
+            <w:r>
+              <w:t>sessão</w:t>
+            </w:r>
+            <w:proofErr w:type="gramEnd"/>
+            <w:r>
+              <w:t xml:space="preserve"> no sistema</w:t>
             </w:r>
           </w:p>
         </w:tc>
@@ -5987,12 +6213,37 @@
               <w:t>2</w:t>
             </w:r>
             <w:r>
-              <w:t>.1.1 Se após a identidade validada, já houver uma sessão do mesmo utilizador aberta na impressora, esta é fechada.</w:t>
-            </w:r>
-          </w:p>
-          <w:p>
-            <w:r>
-              <w:t>4.1.2. É criada uma nova sessão para o utilizador e o comportamento resume o esperado</w:t>
+              <w:t xml:space="preserve">.1.1 Se após a identidade validada, já houver uma </w:t>
+            </w:r>
+            <w:proofErr w:type="gramStart"/>
+            <w:r>
+              <w:t>sessão</w:t>
+            </w:r>
+            <w:proofErr w:type="gramEnd"/>
+            <w:r>
+              <w:t xml:space="preserve"> do mesmo utilizador aberta na impressora, </w:t>
+            </w:r>
+            <w:r>
+              <w:t>a sessão da impressora é fechada.</w:t>
+            </w:r>
+          </w:p>
+          <w:p>
+            <w:r>
+              <w:t>2</w:t>
+            </w:r>
+            <w:r>
+              <w:t xml:space="preserve">.1.2. É criada uma nova </w:t>
+            </w:r>
+            <w:proofErr w:type="gramStart"/>
+            <w:r>
+              <w:t>sessão</w:t>
+            </w:r>
+            <w:proofErr w:type="gramEnd"/>
+            <w:r>
+              <w:t xml:space="preserve"> para o utilizador e o</w:t>
+            </w:r>
+            <w:r>
+              <w:t xml:space="preserve"> comportamento resume o esperado.</w:t>
             </w:r>
           </w:p>
         </w:tc>
@@ -6023,7 +6274,33 @@
           </w:tcPr>
           <w:p>
             <w:r>
-              <w:t>2.1 Se no passo 2 a identidade não for validada com sucesso o SPO devolve uma resposta negativa à impressora e nada mais acontece (insucesso).</w:t>
+              <w:t>2.1</w:t>
+            </w:r>
+            <w:r>
+              <w:t>.1</w:t>
+            </w:r>
+            <w:r>
+              <w:t xml:space="preserve"> Se no </w:t>
+            </w:r>
+            <w:proofErr w:type="gramStart"/>
+            <w:r>
+              <w:t>passo</w:t>
+            </w:r>
+            <w:proofErr w:type="gramEnd"/>
+            <w:r>
+              <w:t xml:space="preserve"> 2 a impressora receber uma resposta negativa </w:t>
+            </w:r>
+            <w:r>
+              <w:t>(o use case UC3 termina com insucesso)</w:t>
+            </w:r>
+            <w:r>
+              <w:t xml:space="preserve"> então a autenticação falhou</w:t>
+            </w:r>
+            <w:r>
+              <w:t xml:space="preserve"> </w:t>
+            </w:r>
+            <w:r>
+              <w:t>e nada mais acontece (insucesso).</w:t>
             </w:r>
           </w:p>
         </w:tc>
@@ -6048,7 +6325,21 @@
           </w:tcPr>
           <w:p>
             <w:r>
-              <w:t>4.2. Se após a identidade validada, já houver uma sessão aberta na impressora de outro utilizador, nada deve acontecer (insucesso).</w:t>
+              <w:t>2.2.1</w:t>
+            </w:r>
+            <w:r>
+              <w:t xml:space="preserve"> </w:t>
+            </w:r>
+            <w:r>
+              <w:t xml:space="preserve">Se no </w:t>
+            </w:r>
+            <w:proofErr w:type="gramStart"/>
+            <w:r>
+              <w:t>passo</w:t>
+            </w:r>
+            <w:proofErr w:type="gramEnd"/>
+            <w:r>
+              <w:t xml:space="preserve"> 2 a impressora não receber qualquer resposta, indicando que já havia uma sessão aberta de outro utilizador, nada deve acontecer (insucesso)</w:t>
             </w:r>
           </w:p>
         </w:tc>
@@ -6128,7 +6419,15 @@
               <w:t xml:space="preserve"> </w:t>
             </w:r>
             <w:r>
-              <w:t>Verificar sessão ativa de utilizador</w:t>
+              <w:t xml:space="preserve">Terminar </w:t>
+            </w:r>
+            <w:proofErr w:type="gramStart"/>
+            <w:r>
+              <w:t>sessão</w:t>
+            </w:r>
+            <w:proofErr w:type="gramEnd"/>
+            <w:r>
+              <w:t xml:space="preserve"> do utilizador</w:t>
             </w:r>
           </w:p>
         </w:tc>
@@ -6164,15 +6463,29 @@
               </w:rPr>
             </w:pPr>
             <w:r>
-              <w:t xml:space="preserve">O ator Utilizador, em qualquer momento, submete um trabalho para o sistema. O SPO armazena o trabalho após a confirmação de crédito disponível através de uma função de crédito. Este Caso de Uso pode ser estendido conforme a proveniência do trabalho a submeter. Caso a função de crédito indique a falta de crédito o trabalho não é armazenado, terminando </w:t>
+              <w:t xml:space="preserve">O </w:t>
+            </w:r>
+            <w:r>
+              <w:t>a</w:t>
+            </w:r>
+            <w:r>
+              <w:t xml:space="preserve">tor SPO, caso um utilizador em </w:t>
             </w:r>
             <w:proofErr w:type="gramStart"/>
             <w:r>
-              <w:t>o UC</w:t>
+              <w:t>sessão</w:t>
             </w:r>
             <w:proofErr w:type="gramEnd"/>
             <w:r>
-              <w:t xml:space="preserve"> com insucesso. </w:t>
+              <w:t xml:space="preserve"> esteja inativa demasiado tempo numa impressora, termina a sessão correspondente. Em consequência o utilizador deixa de estar autenticado e em </w:t>
+            </w:r>
+            <w:proofErr w:type="gramStart"/>
+            <w:r>
+              <w:t>sessão</w:t>
+            </w:r>
+            <w:proofErr w:type="gramEnd"/>
+            <w:r>
+              <w:t xml:space="preserve"> na impressora.</w:t>
             </w:r>
           </w:p>
         </w:tc>
@@ -6264,23 +6577,29 @@
           </w:tcPr>
           <w:p>
             <w:r>
-              <w:t xml:space="preserve">Caso um Utilizador se encontre em sessão o ator principal Impressora submete no SPO um trabalho </w:t>
-            </w:r>
-            <w:proofErr w:type="spellStart"/>
-            <w:r>
-              <w:t>scanneado</w:t>
-            </w:r>
-            <w:proofErr w:type="spellEnd"/>
-            <w:r>
-              <w:t xml:space="preserve"> localmente pelo ator secundário Utilizador. Este trabalho é depois armazenando no SPO conforme a execução normal do UC1 que </w:t>
+              <w:t>O ator SPO recebe o pedido de autenticação de um determinado utilizador por parte do SPL. Esta autenticação é feita através do UC4 da secção</w:t>
+            </w:r>
+            <w:r>
+              <w:t xml:space="preserve"> 4.2 do lado do SPO. Em caso de sucesso é criada uma </w:t>
             </w:r>
             <w:proofErr w:type="gramStart"/>
             <w:r>
-              <w:t>este UC</w:t>
+              <w:t>sessão</w:t>
             </w:r>
             <w:proofErr w:type="gramEnd"/>
             <w:r>
-              <w:t xml:space="preserve"> estende.</w:t>
+              <w:t xml:space="preserve"> para o utilizador na impressora a ser utilizada. </w:t>
+            </w:r>
+            <w:r>
+              <w:t xml:space="preserve">Se a autenticação falhar é devolvida uma resposta negativa à impressora, e se já houver uma </w:t>
+            </w:r>
+            <w:proofErr w:type="gramStart"/>
+            <w:r>
+              <w:t>sessão</w:t>
+            </w:r>
+            <w:proofErr w:type="gramEnd"/>
+            <w:r>
+              <w:t xml:space="preserve"> ativa na impressora de outro utilizador não é devolvida nenhuma resposta.</w:t>
             </w:r>
           </w:p>
         </w:tc>
@@ -6329,8 +6648,16 @@
           </w:tcPr>
           <w:p>
             <w:r>
-              <w:t>UC4 – Enviar trabalho de utilizador</w:t>
-            </w:r>
+              <w:t xml:space="preserve">UC4 – </w:t>
+            </w:r>
+            <w:r>
+              <w:t xml:space="preserve">Imprimir </w:t>
+            </w:r>
+            <w:proofErr w:type="gramStart"/>
+            <w:r>
+              <w:t>trabalho</w:t>
+            </w:r>
+            <w:proofErr w:type="gramEnd"/>
           </w:p>
         </w:tc>
       </w:tr>
@@ -6360,13 +6687,35 @@
           </w:tcPr>
           <w:p>
             <w:r>
-              <w:t>O ator Impressora reporta ao SPO um problema interno (falta de papel, falta de toner ou avaria genérica). Em consequência o SPO informa o Gestor do problema.</w:t>
+              <w:t xml:space="preserve">O ator </w:t>
+            </w:r>
+            <w:r>
+              <w:t xml:space="preserve">principal Utilizador que se encontre em </w:t>
+            </w:r>
+            <w:proofErr w:type="gramStart"/>
+            <w:r>
+              <w:t>sessão</w:t>
+            </w:r>
+            <w:proofErr w:type="gramEnd"/>
+            <w:r>
+              <w:t xml:space="preserve"> seleciona um trabalho da lista de trabalhos para impressão. O trabalho é pedido ao SPO que o deve devolver</w:t>
+            </w:r>
+            <w:r>
+              <w:t xml:space="preserve"> (</w:t>
+            </w:r>
+            <w:r>
+              <w:t>correspondente ao UC3 da secção 4.2</w:t>
+            </w:r>
+            <w:r>
+              <w:t>)</w:t>
+            </w:r>
+            <w:r>
+              <w:t>, de forma a acontecer a impressão. Caso o trabalho não seja devolvido (falta de créditos) nada deve acontecer terminando o use case com insucesso.</w:t>
             </w:r>
           </w:p>
         </w:tc>
       </w:tr>
     </w:tbl>
-    <w:p/>
     <w:p>
       <w:pPr>
         <w:tabs>
@@ -6428,8 +6777,13 @@
               <w:t xml:space="preserve"> </w:t>
             </w:r>
             <w:r>
-              <w:t>Terminar sessão de utilizador</w:t>
-            </w:r>
+              <w:t xml:space="preserve">Digitalizar </w:t>
+            </w:r>
+            <w:proofErr w:type="gramStart"/>
+            <w:r>
+              <w:t>trabalho</w:t>
+            </w:r>
+            <w:proofErr w:type="gramEnd"/>
           </w:p>
         </w:tc>
       </w:tr>
@@ -6459,23 +6813,15 @@
           </w:tcPr>
           <w:p>
             <w:r>
-              <w:t xml:space="preserve">Caso um Utilizador se encontre em sessão o ator principal Impressora </w:t>
-            </w:r>
-            <w:proofErr w:type="spellStart"/>
-            <w:r>
-              <w:t>requesita</w:t>
-            </w:r>
-            <w:proofErr w:type="spellEnd"/>
-            <w:r>
-              <w:t xml:space="preserve"> um dos trabalhos da lista de trabalhos do ator secundário Utilizador ao SPO para impressão. O SPO calcula um custo de impressão e verifica se o utilizador tem crédito disponível, procedendo ao </w:t>
+              <w:t xml:space="preserve">O ator principal Utilizador que se encontre em </w:t>
             </w:r>
             <w:proofErr w:type="gramStart"/>
             <w:r>
-              <w:t>debito</w:t>
+              <w:t>sessão</w:t>
             </w:r>
             <w:proofErr w:type="gramEnd"/>
             <w:r>
-              <w:t xml:space="preserve"> no Centro de Custo e devolvendo o trabalho requisitado à impressora. Caso o utilizador não tenho o crédito necessário o SPO contacta o responsável de centro de custo para obter autorização extraordinária (UC9). Se esta não for dada </w:t>
+              <w:t xml:space="preserve"> digitaliza um trabalho na impressora, que é depois enviado para o ator secundário SPO (correspondente ao UC1 e UC2 da secção 4.2) para ser armazenado. Caso o utilizador não tenha crédito suficiente o trabalho não é armazenado e </w:t>
             </w:r>
             <w:proofErr w:type="gramStart"/>
             <w:r>
@@ -6538,7 +6884,7 @@
               <w:t xml:space="preserve"> – </w:t>
             </w:r>
             <w:r>
-              <w:t>Imprimir trabalho</w:t>
+              <w:t>Ligar Impressora</w:t>
             </w:r>
           </w:p>
         </w:tc>
@@ -6569,7 +6915,18 @@
           </w:tcPr>
           <w:p>
             <w:r>
-              <w:t>O ator Impressora reporta ao SPO um problema interno (falta de papel, falta de toner ou avaria genérica). Em consequência o SPO informa o Gestor do problema.</w:t>
+              <w:t xml:space="preserve">O ator </w:t>
+            </w:r>
+            <w:r>
+              <w:t xml:space="preserve">Equipa </w:t>
+            </w:r>
+            <w:proofErr w:type="spellStart"/>
+            <w:r>
+              <w:t>Ténica</w:t>
+            </w:r>
+            <w:proofErr w:type="spellEnd"/>
+            <w:r>
+              <w:t xml:space="preserve"> após a instalação de uma impressora ou noutro contexto, deve liga-la passando assim a integrar o sistema SPL.</w:t>
             </w:r>
           </w:p>
         </w:tc>
@@ -6625,7 +6982,7 @@
               <w:t xml:space="preserve"> – </w:t>
             </w:r>
             <w:r>
-              <w:t>Digitalizar trabalho</w:t>
+              <w:t>Desligar impressora</w:t>
             </w:r>
           </w:p>
         </w:tc>
@@ -6656,7 +7013,18 @@
           </w:tcPr>
           <w:p>
             <w:r>
-              <w:t>O sistema de autorização centralizada do IST responde a um pedido de verificação do utilizador, devolvendo uma resposta conforme a existência ou não do utilizador.</w:t>
+              <w:t xml:space="preserve">O ator Equipa </w:t>
+            </w:r>
+            <w:proofErr w:type="spellStart"/>
+            <w:r>
+              <w:t>Ténica</w:t>
+            </w:r>
+            <w:proofErr w:type="spellEnd"/>
+            <w:r>
+              <w:t xml:space="preserve"> </w:t>
+            </w:r>
+            <w:r>
+              <w:t>desliga a impressora deixando esta de integrar o sistema SPL. Esta ação deve acontecer antes da remoção de uma impressora.</w:t>
             </w:r>
           </w:p>
         </w:tc>
@@ -6711,7 +7079,7 @@
               <w:t xml:space="preserve"> – </w:t>
             </w:r>
             <w:r>
-              <w:t>Reabastecer consumíveis da impressora</w:t>
+              <w:t>Reparar impressora</w:t>
             </w:r>
           </w:p>
         </w:tc>
@@ -6742,13 +7110,34 @@
           </w:tcPr>
           <w:p>
             <w:r>
-              <w:t>O ator Operador, quando necessário, despoleta uma encomenda de consumíveis no SPO. O SPO procede a realizar essa encomenda imediatamente.</w:t>
+              <w:t xml:space="preserve">O ator </w:t>
+            </w:r>
+            <w:r>
+              <w:t xml:space="preserve">Equipa </w:t>
+            </w:r>
+            <w:proofErr w:type="spellStart"/>
+            <w:r>
+              <w:t>Ténica</w:t>
+            </w:r>
+            <w:proofErr w:type="spellEnd"/>
+            <w:r>
+              <w:t xml:space="preserve"> durante uma manutenção agendada procede à reparação de problemas internos da impressora de forma a esta retornar ao estado ‘</w:t>
+            </w:r>
+            <w:proofErr w:type="spellStart"/>
+            <w:r>
+              <w:rPr>
+                <w:i/>
+              </w:rPr>
+              <w:t>Healthy</w:t>
+            </w:r>
+            <w:proofErr w:type="spellEnd"/>
+            <w:r>
+              <w:t>’ e ao funcionamento normal caso não existam outos problemas</w:t>
             </w:r>
           </w:p>
         </w:tc>
       </w:tr>
     </w:tbl>
-    <w:p/>
     <w:p/>
     <w:tbl>
       <w:tblPr>
@@ -6798,7 +7187,7 @@
               <w:t xml:space="preserve"> – </w:t>
             </w:r>
             <w:r>
-              <w:t>Ligar impressora</w:t>
+              <w:t>Reabastecer consumíveis da impressora</w:t>
             </w:r>
           </w:p>
         </w:tc>
@@ -6829,7 +7218,18 @@
           </w:tcPr>
           <w:p>
             <w:r>
-              <w:t>O ator Operador regista no sistema SPO o reabastecimento de consumíveis de uma determinada impressora.</w:t>
+              <w:t xml:space="preserve">O ator Equipa </w:t>
+            </w:r>
+            <w:proofErr w:type="spellStart"/>
+            <w:r>
+              <w:t>Ténica</w:t>
+            </w:r>
+            <w:proofErr w:type="spellEnd"/>
+            <w:r>
+              <w:t xml:space="preserve"> durante uma manutenção agendada procede </w:t>
+            </w:r>
+            <w:r>
+              <w:t>à substituição dos consumíveis em falta na impressora retornando esta ao funcionamento normal caso não exista outro problema.</w:t>
             </w:r>
           </w:p>
         </w:tc>
@@ -6881,10 +7281,18 @@
               <w:t>UC10</w:t>
             </w:r>
             <w:r>
-              <w:t xml:space="preserve"> – </w:t>
-            </w:r>
-            <w:r>
-              <w:t>Desligar impressora</w:t>
+              <w:t xml:space="preserve"> –</w:t>
+            </w:r>
+            <w:proofErr w:type="gramStart"/>
+            <w:r>
+              <w:t>Testa</w:t>
+            </w:r>
+            <w:r>
+              <w:t>r</w:t>
+            </w:r>
+            <w:proofErr w:type="gramEnd"/>
+            <w:r>
+              <w:t xml:space="preserve"> impressora</w:t>
             </w:r>
           </w:p>
         </w:tc>
@@ -6915,212 +7323,41 @@
           </w:tcPr>
           <w:p>
             <w:r>
-              <w:t xml:space="preserve">O ator responsável do Centro de Custo responde a um pedido extraordinária do SPO para autorizar uma impressão sem créditos disponíveis, respondendo de forma afirmativa ou não. Caso a resposta não seja enviada dentro do tempo máximo MAX_REPLY o UC termina com insucesso, sendo considerada uma resposta negativa.   </w:t>
+              <w:t xml:space="preserve">O ator Equipa </w:t>
+            </w:r>
+            <w:proofErr w:type="spellStart"/>
+            <w:r>
+              <w:t>Ténica</w:t>
+            </w:r>
+            <w:proofErr w:type="spellEnd"/>
+            <w:r>
+              <w:t xml:space="preserve"> após a instalação de uma impressora procede a testar a impressora para garantir o seu correto funcionamento. Caso este não se verifique a Equipa </w:t>
+            </w:r>
+            <w:proofErr w:type="spellStart"/>
+            <w:r>
+              <w:t>Ténica</w:t>
+            </w:r>
+            <w:proofErr w:type="spellEnd"/>
+            <w:r>
+              <w:t xml:space="preserve"> deve avisar o Gestor e proceder ainda à remoção da impressora.</w:t>
+            </w:r>
+            <w:r>
+              <w:t xml:space="preserve">   </w:t>
             </w:r>
           </w:p>
         </w:tc>
       </w:tr>
     </w:tbl>
-    <w:p/>
-    <w:tbl>
-      <w:tblPr>
-        <w:tblStyle w:val="Tabelacomgrelha"/>
-        <w:tblW w:w="0" w:type="auto"/>
-        <w:tblLook w:val="04A0" w:firstRow="1" w:lastRow="0" w:firstColumn="1" w:lastColumn="0" w:noHBand="0" w:noVBand="1"/>
-      </w:tblPr>
-      <w:tblGrid>
-        <w:gridCol w:w="2065"/>
-        <w:gridCol w:w="8130"/>
-      </w:tblGrid>
-      <w:tr>
-        <w:tc>
-          <w:tcPr>
-            <w:tcW w:w="2065" w:type="dxa"/>
-          </w:tcPr>
-          <w:p>
-            <w:pPr>
-              <w:jc w:val="left"/>
-              <w:rPr>
-                <w:b/>
-              </w:rPr>
-            </w:pPr>
-            <w:r>
-              <w:rPr>
-                <w:b/>
-              </w:rPr>
-              <w:t>Identificador</w:t>
-            </w:r>
-            <w:r>
-              <w:rPr>
-                <w:b/>
-              </w:rPr>
-              <w:t xml:space="preserve"> - Nome</w:t>
-            </w:r>
-          </w:p>
-        </w:tc>
-        <w:tc>
-          <w:tcPr>
-            <w:tcW w:w="8130" w:type="dxa"/>
-          </w:tcPr>
-          <w:p>
-            <w:r>
-              <w:t>UC11</w:t>
-            </w:r>
-            <w:r>
-              <w:t xml:space="preserve"> – </w:t>
-            </w:r>
-            <w:r>
-              <w:t>Reparar impressora</w:t>
-            </w:r>
-          </w:p>
-        </w:tc>
-      </w:tr>
-      <w:tr>
-        <w:tc>
-          <w:tcPr>
-            <w:tcW w:w="2065" w:type="dxa"/>
-          </w:tcPr>
-          <w:p>
-            <w:pPr>
-              <w:jc w:val="left"/>
-              <w:rPr>
-                <w:b/>
-              </w:rPr>
-            </w:pPr>
-            <w:r>
-              <w:rPr>
-                <w:b/>
-              </w:rPr>
-              <w:t>Descrição</w:t>
-            </w:r>
-          </w:p>
-        </w:tc>
-        <w:tc>
-          <w:tcPr>
-            <w:tcW w:w="8130" w:type="dxa"/>
-          </w:tcPr>
-          <w:p>
-            <w:r>
-              <w:t>O ator Fornecedor atualiza a informação correspondente aos consumíveis que fornece na interface web do SPO (informações possíveis: preço praticado para cada consumível, quantidade mínima fornecida para o papel e quantidade máxima fornecida de papel A3).</w:t>
-            </w:r>
-          </w:p>
-        </w:tc>
-      </w:tr>
-    </w:tbl>
-    <w:p/>
-    <w:tbl>
-      <w:tblPr>
-        <w:tblStyle w:val="Tabelacomgrelha"/>
-        <w:tblW w:w="0" w:type="auto"/>
-        <w:tblLook w:val="04A0" w:firstRow="1" w:lastRow="0" w:firstColumn="1" w:lastColumn="0" w:noHBand="0" w:noVBand="1"/>
-      </w:tblPr>
-      <w:tblGrid>
-        <w:gridCol w:w="2065"/>
-        <w:gridCol w:w="8130"/>
-      </w:tblGrid>
-      <w:tr>
-        <w:tc>
-          <w:tcPr>
-            <w:tcW w:w="2065" w:type="dxa"/>
-          </w:tcPr>
-          <w:p>
-            <w:pPr>
-              <w:jc w:val="left"/>
-              <w:rPr>
-                <w:b/>
-              </w:rPr>
-            </w:pPr>
-            <w:r>
-              <w:rPr>
-                <w:b/>
-              </w:rPr>
-              <w:t>Identificador</w:t>
-            </w:r>
-            <w:r>
-              <w:rPr>
-                <w:b/>
-              </w:rPr>
-              <w:t xml:space="preserve"> - Nome</w:t>
-            </w:r>
-          </w:p>
-        </w:tc>
-        <w:tc>
-          <w:tcPr>
-            <w:tcW w:w="8130" w:type="dxa"/>
-          </w:tcPr>
-          <w:p>
-            <w:r>
-              <w:t>UC12</w:t>
-            </w:r>
-            <w:r>
-              <w:t xml:space="preserve"> –</w:t>
-            </w:r>
-            <w:proofErr w:type="gramStart"/>
-            <w:r>
-              <w:t>Testar</w:t>
-            </w:r>
-            <w:proofErr w:type="gramEnd"/>
-            <w:r>
-              <w:t xml:space="preserve"> impressora</w:t>
-            </w:r>
-          </w:p>
-        </w:tc>
-      </w:tr>
-      <w:tr>
-        <w:tc>
-          <w:tcPr>
-            <w:tcW w:w="2065" w:type="dxa"/>
-          </w:tcPr>
-          <w:p>
-            <w:pPr>
-              <w:jc w:val="left"/>
-              <w:rPr>
-                <w:b/>
-              </w:rPr>
-            </w:pPr>
-            <w:r>
-              <w:rPr>
-                <w:b/>
-              </w:rPr>
-              <w:t>Descrição</w:t>
-            </w:r>
-          </w:p>
-        </w:tc>
-        <w:tc>
-          <w:tcPr>
-            <w:tcW w:w="8130" w:type="dxa"/>
-          </w:tcPr>
-          <w:p>
-            <w:r>
-              <w:t>O ator Fornecedor atualiza a informação correspondente aos consumíveis que fornece na interface web do SPO (informações possíveis: preço praticado para cada consumível, quantidade mínima fornecida para o papel e quantidade máxima fornecida de papel A3).</w:t>
-            </w:r>
-          </w:p>
-        </w:tc>
-      </w:tr>
-    </w:tbl>
-    <w:p>
-      <w:pPr>
-        <w:jc w:val="left"/>
-      </w:pPr>
-    </w:p>
-    <w:p>
-      <w:pPr>
-        <w:jc w:val="left"/>
-      </w:pPr>
-      <w:r>
-        <w:br w:type="page"/>
-      </w:r>
-    </w:p>
     <w:p>
       <w:pPr>
         <w:pStyle w:val="Cabealho21"/>
       </w:pPr>
-      <w:bookmarkStart w:id="21" w:name="_Toc443822469"/>
+      <w:bookmarkStart w:id="22" w:name="_Toc443822469"/>
       <w:r>
         <w:lastRenderedPageBreak/>
         <w:t>Diagrama de Blocos</w:t>
       </w:r>
-      <w:bookmarkEnd w:id="21"/>
+      <w:bookmarkEnd w:id="22"/>
     </w:p>
     <w:p>
       <w:pPr>
@@ -7132,7 +7369,7 @@
       <w:r>
         <w:rPr>
           <w:noProof/>
-          <w:lang w:eastAsia="pt-PT"/>
+          <w:lang w:val="en-US"/>
         </w:rPr>
         <w:drawing>
           <wp:inline distT="0" distB="0" distL="0" distR="0" wp14:anchorId="5198F5AF" wp14:editId="384F0A19">
@@ -7219,8 +7456,6 @@
       <w:pPr>
         <w:jc w:val="center"/>
       </w:pPr>
-      <w:bookmarkStart w:id="22" w:name="_GoBack"/>
-      <w:bookmarkEnd w:id="22"/>
     </w:p>
     <w:p>
       <w:pPr>
@@ -7361,7 +7596,7 @@
             <w:noProof/>
             <w:sz w:val="16"/>
           </w:rPr>
-          <w:t>21</w:t>
+          <w:t>18</w:t>
         </w:r>
         <w:r>
           <w:rPr>
@@ -9614,7 +9849,6 @@
   <w:style w:type="character" w:default="1" w:styleId="Tipodeletrapredefinidodopargrafo">
     <w:name w:val="Default Paragraph Font"/>
     <w:uiPriority w:val="1"/>
-    <w:semiHidden/>
     <w:unhideWhenUsed/>
   </w:style>
   <w:style w:type="table" w:default="1" w:styleId="Tabelanormal">
@@ -10714,7 +10948,7 @@
 </file>
 
 <file path=customXml/itemProps1.xml><?xml version="1.0" encoding="utf-8"?>
-<ds:datastoreItem xmlns:ds="http://schemas.openxmlformats.org/officeDocument/2006/customXml" ds:itemID="{E919985A-E89D-484F-869C-9BDF06003CD5}">
+<ds:datastoreItem xmlns:ds="http://schemas.openxmlformats.org/officeDocument/2006/customXml" ds:itemID="{9F44F564-CE20-40C9-913D-B0F47D8BFBCB}">
   <ds:schemaRefs>
     <ds:schemaRef ds:uri="http://schemas.openxmlformats.org/officeDocument/2006/bibliography"/>
   </ds:schemaRefs>

</xml_diff>

<commit_message>
fixed mistakes on rel3
</commit_message>
<xml_diff>
--- a/entrega-3/AMS_Relatorio3.docx
+++ b/entrega-3/AMS_Relatorio3.docx
@@ -3112,41 +3112,23 @@
         <w:ind w:left="1008"/>
       </w:pPr>
       <w:r>
-        <w:lastRenderedPageBreak/>
-        <w:t>P2 – Receção de Nova I</w:t>
-      </w:r>
-      <w:r>
-        <w:t>mpressora</w:t>
-      </w:r>
-      <w:r>
-        <w:t xml:space="preserve"> (colaboração entre a Unidade Administrativa, a Equipa Técnica, e as entidades exteriores)</w:t>
-      </w:r>
-      <w:bookmarkEnd w:id="4"/>
-    </w:p>
-    <w:p>
-      <w:pPr>
-        <w:pStyle w:val="Cabealho21"/>
-        <w:numPr>
-          <w:ilvl w:val="0"/>
-          <w:numId w:val="0"/>
-        </w:numPr>
-        <w:ind w:left="1008"/>
-      </w:pPr>
-    </w:p>
-    <w:p>
-      <w:pPr>
-        <w:ind w:left="432"/>
-        <w:jc w:val="center"/>
-      </w:pPr>
-      <w:r>
         <w:rPr>
           <w:noProof/>
           <w:lang w:val="en-US"/>
         </w:rPr>
+        <w:lastRenderedPageBreak/>
         <w:drawing>
-          <wp:inline distT="0" distB="0" distL="0" distR="0" wp14:anchorId="041A426F" wp14:editId="7E733C51">
-            <wp:extent cx="6191250" cy="5905500"/>
+          <wp:anchor distT="0" distB="0" distL="114300" distR="114300" simplePos="0" relativeHeight="251670528" behindDoc="0" locked="0" layoutInCell="1" allowOverlap="1" wp14:anchorId="1FDCADEC" wp14:editId="5AB6B8AC">
+            <wp:simplePos x="0" y="0"/>
+            <wp:positionH relativeFrom="column">
+              <wp:posOffset>-453390</wp:posOffset>
+            </wp:positionH>
+            <wp:positionV relativeFrom="paragraph">
+              <wp:posOffset>673735</wp:posOffset>
+            </wp:positionV>
+            <wp:extent cx="7185025" cy="6172200"/>
             <wp:effectExtent l="0" t="0" r="0" b="0"/>
+            <wp:wrapSquare wrapText="bothSides"/>
             <wp:docPr id="16" name="Picture 1"/>
             <wp:cNvGraphicFramePr>
               <a:graphicFrameLocks xmlns:a="http://schemas.openxmlformats.org/drawingml/2006/main" noChangeAspect="1"/>
@@ -3166,13 +3148,13 @@
                         </a:ext>
                       </a:extLst>
                     </a:blip>
-                    <a:srcRect l="1470" t="3068" r="2988" b="1830"/>
+                    <a:srcRect l="770" t="3062" r="4289" b="1466"/>
                     <a:stretch/>
                   </pic:blipFill>
                   <pic:spPr bwMode="auto">
                     <a:xfrm>
                       <a:off x="0" y="0"/>
-                      <a:ext cx="6191250" cy="5905500"/>
+                      <a:ext cx="7185025" cy="6172200"/>
                     </a:xfrm>
                     <a:prstGeom prst="rect">
                       <a:avLst/>
@@ -3189,9 +3171,43 @@
                 </pic:pic>
               </a:graphicData>
             </a:graphic>
-          </wp:inline>
+            <wp14:sizeRelH relativeFrom="page">
+              <wp14:pctWidth>0</wp14:pctWidth>
+            </wp14:sizeRelH>
+            <wp14:sizeRelV relativeFrom="page">
+              <wp14:pctHeight>0</wp14:pctHeight>
+            </wp14:sizeRelV>
+          </wp:anchor>
         </w:drawing>
       </w:r>
+      <w:r>
+        <w:t>P2 – Receção de Nova I</w:t>
+      </w:r>
+      <w:r>
+        <w:t>mpressora</w:t>
+      </w:r>
+      <w:r>
+        <w:t xml:space="preserve"> (colaboração entre a Unidade Administrativa, a Equipa Técnica, e as entidades exteriores)</w:t>
+      </w:r>
+      <w:bookmarkStart w:id="5" w:name="_GoBack"/>
+      <w:bookmarkEnd w:id="4"/>
+      <w:bookmarkEnd w:id="5"/>
+    </w:p>
+    <w:p>
+      <w:pPr>
+        <w:pStyle w:val="Cabealho21"/>
+        <w:numPr>
+          <w:ilvl w:val="0"/>
+          <w:numId w:val="0"/>
+        </w:numPr>
+        <w:ind w:left="1008"/>
+      </w:pPr>
+    </w:p>
+    <w:p>
+      <w:pPr>
+        <w:ind w:left="432"/>
+        <w:jc w:val="center"/>
+      </w:pPr>
     </w:p>
     <w:p>
       <w:pPr>
@@ -3218,7 +3234,7 @@
         <w:pStyle w:val="Cabealho21"/>
         <w:ind w:left="1008"/>
       </w:pPr>
-      <w:bookmarkStart w:id="5" w:name="_Toc444007255"/>
+      <w:bookmarkStart w:id="6" w:name="_Toc444007255"/>
       <w:r>
         <w:t>P3 – Movimentação de I</w:t>
       </w:r>
@@ -3228,7 +3244,7 @@
       <w:r>
         <w:t xml:space="preserve"> (colaboração entre a Unidade Administrativa, a Equipa Técnica, e as entidades exteriores)</w:t>
       </w:r>
-      <w:bookmarkEnd w:id="5"/>
+      <w:bookmarkEnd w:id="6"/>
     </w:p>
     <w:p>
       <w:pPr>
@@ -3331,7 +3347,7 @@
         <w:pStyle w:val="Cabealho21"/>
         <w:ind w:left="1008"/>
       </w:pPr>
-      <w:bookmarkStart w:id="6" w:name="_Toc444007256"/>
+      <w:bookmarkStart w:id="7" w:name="_Toc444007256"/>
       <w:r>
         <w:t>P3</w:t>
       </w:r>
@@ -3347,7 +3363,7 @@
       <w:r>
         <w:t xml:space="preserve"> (coreografia da Unidade Administrativa, a Equipa Técnica, e entidades exteriores)</w:t>
       </w:r>
-      <w:bookmarkEnd w:id="6"/>
+      <w:bookmarkEnd w:id="7"/>
       <w:r>
         <w:t xml:space="preserve"> </w:t>
       </w:r>
@@ -3452,7 +3468,7 @@
         <w:pStyle w:val="Cabealho21"/>
         <w:ind w:left="1008"/>
       </w:pPr>
-      <w:bookmarkStart w:id="7" w:name="_Toc444007257"/>
+      <w:bookmarkStart w:id="8" w:name="_Toc444007257"/>
       <w:r>
         <w:t xml:space="preserve">P4 – Agendamento de </w:t>
       </w:r>
@@ -3462,7 +3478,7 @@
       <w:r>
         <w:t xml:space="preserve"> (colaboração entre a Unidade Administrativa, a Equipa Técnica, e as entidades exteriores)</w:t>
       </w:r>
-      <w:bookmarkEnd w:id="7"/>
+      <w:bookmarkEnd w:id="8"/>
     </w:p>
     <w:p>
       <w:pPr>
@@ -3629,11 +3645,11 @@
         <w:pStyle w:val="Cabealho21"/>
         <w:ind w:left="1008"/>
       </w:pPr>
-      <w:bookmarkStart w:id="8" w:name="_Toc444007258"/>
+      <w:bookmarkStart w:id="9" w:name="_Toc444007258"/>
       <w:r>
         <w:t>P5 – Manutenção de Impressora (colaboração entre a Unidade Administrativa, a Equipa Técnica, e as entidades exteriores)</w:t>
       </w:r>
-      <w:bookmarkEnd w:id="8"/>
+      <w:bookmarkEnd w:id="9"/>
     </w:p>
     <w:p>
       <w:pPr>
@@ -3742,7 +3758,7 @@
           <w:lang w:val="en-US"/>
         </w:rPr>
       </w:pPr>
-      <w:bookmarkStart w:id="9" w:name="_Toc443822455"/>
+      <w:bookmarkStart w:id="10" w:name="_Toc443822455"/>
       <w:r>
         <w:rPr>
           <w:lang w:val="en-US"/>
@@ -3750,18 +3766,18 @@
         <w:lastRenderedPageBreak/>
         <w:t>Sistema “Scan &amp; Print Operations” (SPO)</w:t>
       </w:r>
-      <w:bookmarkEnd w:id="9"/>
+      <w:bookmarkEnd w:id="10"/>
     </w:p>
     <w:p>
       <w:pPr>
         <w:pStyle w:val="Cabealho21"/>
       </w:pPr>
-      <w:bookmarkStart w:id="10" w:name="_Toc443822463"/>
-      <w:bookmarkStart w:id="11" w:name="_Toc443822188"/>
+      <w:bookmarkStart w:id="11" w:name="_Toc443822463"/>
+      <w:bookmarkStart w:id="12" w:name="_Toc443822188"/>
       <w:r>
         <w:t>Modelo de casos de utilização do sistema SPO</w:t>
       </w:r>
-      <w:bookmarkEnd w:id="11"/>
+      <w:bookmarkEnd w:id="12"/>
     </w:p>
     <w:p>
       <w:pPr>
@@ -3843,12 +3859,12 @@
       <w:pPr>
         <w:pStyle w:val="Cabealho21"/>
       </w:pPr>
-      <w:bookmarkStart w:id="12" w:name="_Toc443822189"/>
+      <w:bookmarkStart w:id="13" w:name="_Toc443822189"/>
       <w:r>
         <w:lastRenderedPageBreak/>
         <w:t>Caso de uso mais complexo</w:t>
       </w:r>
-      <w:bookmarkEnd w:id="12"/>
+      <w:bookmarkEnd w:id="13"/>
     </w:p>
     <w:tbl>
       <w:tblPr>
@@ -4228,11 +4244,11 @@
       <w:pPr>
         <w:pStyle w:val="Cabealho21"/>
       </w:pPr>
-      <w:bookmarkStart w:id="13" w:name="_Toc443822190"/>
+      <w:bookmarkStart w:id="14" w:name="_Toc443822190"/>
       <w:r>
         <w:t>Casos de uso simples</w:t>
       </w:r>
-      <w:bookmarkEnd w:id="13"/>
+      <w:bookmarkEnd w:id="14"/>
     </w:p>
     <w:tbl>
       <w:tblPr>
@@ -5149,12 +5165,12 @@
       <w:pPr>
         <w:pStyle w:val="Cabealho21"/>
       </w:pPr>
-      <w:bookmarkStart w:id="14" w:name="_Toc443822191"/>
+      <w:bookmarkStart w:id="15" w:name="_Toc443822191"/>
       <w:r>
         <w:lastRenderedPageBreak/>
         <w:t>Modelo de domínio do sistema SPM</w:t>
       </w:r>
-      <w:bookmarkEnd w:id="14"/>
+      <w:bookmarkEnd w:id="15"/>
     </w:p>
     <w:p>
       <w:pPr>
@@ -5246,7 +5262,7 @@
       <w:pPr>
         <w:pStyle w:val="Cabealho21"/>
       </w:pPr>
-      <w:bookmarkStart w:id="15" w:name="_Toc443822192"/>
+      <w:bookmarkStart w:id="16" w:name="_Toc443822192"/>
       <w:r>
         <w:rPr>
           <w:noProof/>
@@ -5322,7 +5338,7 @@
       <w:r>
         <w:t>Diagrama de sequência em que uma impressora executa uma impressão a pedido de um utilizador</w:t>
       </w:r>
-      <w:bookmarkEnd w:id="15"/>
+      <w:bookmarkEnd w:id="16"/>
     </w:p>
     <w:p>
       <w:pPr>
@@ -5340,7 +5356,7 @@
       <w:pPr>
         <w:pStyle w:val="Cabealho21"/>
       </w:pPr>
-      <w:bookmarkStart w:id="16" w:name="_Toc443822193"/>
+      <w:bookmarkStart w:id="17" w:name="_Toc443822193"/>
       <w:r>
         <w:rPr>
           <w:noProof/>
@@ -5416,7 +5432,7 @@
       <w:r>
         <w:t>Diagrama de atividades para a remoção de um trabalho de um utilizador</w:t>
       </w:r>
-      <w:bookmarkEnd w:id="16"/>
+      <w:bookmarkEnd w:id="17"/>
     </w:p>
     <w:p>
       <w:pPr>
@@ -5435,7 +5451,7 @@
       <w:pPr>
         <w:pStyle w:val="Cabealho21"/>
       </w:pPr>
-      <w:bookmarkStart w:id="17" w:name="_Toc443822194"/>
+      <w:bookmarkStart w:id="18" w:name="_Toc443822194"/>
       <w:r>
         <w:rPr>
           <w:noProof/>
@@ -5508,7 +5524,7 @@
       <w:r>
         <w:t>Diagrama de máquina de estados do ciclo de vida de uma impressor</w:t>
       </w:r>
-      <w:bookmarkEnd w:id="17"/>
+      <w:bookmarkEnd w:id="18"/>
       <w:r>
         <w:t>a</w:t>
       </w:r>
@@ -5542,13 +5558,12 @@
       <w:r>
         <w:t>Diagrama de componentes do sistema SPM</w:t>
       </w:r>
-      <w:bookmarkEnd w:id="10"/>
+      <w:bookmarkEnd w:id="11"/>
     </w:p>
     <w:p>
       <w:pPr>
         <w:jc w:val="center"/>
       </w:pPr>
-      <w:bookmarkStart w:id="18" w:name="_GoBack"/>
       <w:r>
         <w:rPr>
           <w:noProof/>
@@ -5604,7 +5619,6 @@
           </wp:inline>
         </w:drawing>
       </w:r>
-      <w:bookmarkEnd w:id="18"/>
     </w:p>
     <w:p>
       <w:pPr>
@@ -7596,7 +7610,7 @@
             <w:noProof/>
             <w:sz w:val="16"/>
           </w:rPr>
-          <w:t>18</w:t>
+          <w:t>22</w:t>
         </w:r>
         <w:r>
           <w:rPr>
@@ -10948,7 +10962,7 @@
 </file>
 
 <file path=customXml/itemProps1.xml><?xml version="1.0" encoding="utf-8"?>
-<ds:datastoreItem xmlns:ds="http://schemas.openxmlformats.org/officeDocument/2006/customXml" ds:itemID="{9F44F564-CE20-40C9-913D-B0F47D8BFBCB}">
+<ds:datastoreItem xmlns:ds="http://schemas.openxmlformats.org/officeDocument/2006/customXml" ds:itemID="{4FA6ABEA-0049-48B3-872C-1CAB1FA91112}">
   <ds:schemaRefs>
     <ds:schemaRef ds:uri="http://schemas.openxmlformats.org/officeDocument/2006/bibliography"/>
   </ds:schemaRefs>

</xml_diff>